<commit_message>
add fix from recent notes
</commit_message>
<xml_diff>
--- a/Sistem Manajemen Inventaris Pada Toko Online Dengan Menggunakan Teknologi RFID UHF, QR Reader, Aplikasi Web Dan Mobile 9 May.docx
+++ b/Sistem Manajemen Inventaris Pada Toko Online Dengan Menggunakan Teknologi RFID UHF, QR Reader, Aplikasi Web Dan Mobile 9 May.docx
@@ -19538,9 +19538,11 @@
         <w:spacing w:line="360" w:lineRule="auto"/>
         <w:ind w:right="456"/>
       </w:pPr>
+      <w:proofErr w:type="spellStart"/>
       <w:r>
         <w:t>Skematik</w:t>
       </w:r>
+      <w:proofErr w:type="spellEnd"/>
       <w:r>
         <w:br/>
       </w:r>
@@ -19549,7 +19551,7 @@
           <w:noProof/>
         </w:rPr>
         <w:drawing>
-          <wp:inline distT="0" distB="0" distL="0" distR="0" wp14:anchorId="3525B25C" wp14:editId="5B6FD4C1">
+          <wp:inline distT="0" distB="0" distL="0" distR="0" wp14:anchorId="3525B25C" wp14:editId="192EEF40">
             <wp:extent cx="4319418" cy="3086100"/>
             <wp:effectExtent l="0" t="0" r="5080" b="0"/>
             <wp:docPr id="191461592" name="Picture 1"/>
@@ -19611,8 +19613,17 @@
           <w:b w:val="0"/>
           <w:bCs w:val="0"/>
         </w:rPr>
-        <w:t>Gambar 3.2 Skematik</w:t>
-      </w:r>
+        <w:t xml:space="preserve">Gambar 3.2 </w:t>
+      </w:r>
+      <w:proofErr w:type="spellStart"/>
+      <w:r>
+        <w:rPr>
+          <w:b w:val="0"/>
+          <w:bCs w:val="0"/>
+        </w:rPr>
+        <w:t>Skematik</w:t>
+      </w:r>
+      <w:proofErr w:type="spellEnd"/>
       <w:r>
         <w:rPr>
           <w:b w:val="0"/>
@@ -19681,7 +19692,449 @@
           <w:bCs w:val="0"/>
         </w:rPr>
         <w:br/>
-        <w:t>ESP-32 untuk menangani input voltage yang besar.</w:t>
+        <w:t xml:space="preserve">ESP-32 untuk menangani </w:t>
+      </w:r>
+      <w:proofErr w:type="spellStart"/>
+      <w:r>
+        <w:rPr>
+          <w:b w:val="0"/>
+          <w:bCs w:val="0"/>
+        </w:rPr>
+        <w:t>input</w:t>
+      </w:r>
+      <w:proofErr w:type="spellEnd"/>
+      <w:r>
+        <w:rPr>
+          <w:b w:val="0"/>
+          <w:bCs w:val="0"/>
+        </w:rPr>
+        <w:t xml:space="preserve"> </w:t>
+      </w:r>
+      <w:proofErr w:type="spellStart"/>
+      <w:r>
+        <w:rPr>
+          <w:b w:val="0"/>
+          <w:bCs w:val="0"/>
+        </w:rPr>
+        <w:t>voltage</w:t>
+      </w:r>
+      <w:proofErr w:type="spellEnd"/>
+      <w:r>
+        <w:rPr>
+          <w:b w:val="0"/>
+          <w:bCs w:val="0"/>
+        </w:rPr>
+        <w:t xml:space="preserve"> yang besar.</w:t>
+      </w:r>
+    </w:p>
+    <w:p>
+      <w:pPr>
+        <w:pStyle w:val="Heading2"/>
+        <w:numPr>
+          <w:ilvl w:val="0"/>
+          <w:numId w:val="0"/>
+        </w:numPr>
+        <w:spacing w:line="360" w:lineRule="auto"/>
+        <w:ind w:left="1295" w:right="456"/>
+        <w:rPr>
+          <w:b w:val="0"/>
+          <w:bCs w:val="0"/>
+        </w:rPr>
+      </w:pPr>
+      <w:r>
+        <w:tab/>
+      </w:r>
+      <w:r>
+        <w:tab/>
+      </w:r>
+      <w:r>
+        <w:rPr>
+          <w:b w:val="0"/>
+          <w:bCs w:val="0"/>
+        </w:rPr>
+        <w:t xml:space="preserve">Kami menggunakan Modul EL-RMT-01, karena modul ini cukup kecil sehingga bisa digunakan dengan </w:t>
+      </w:r>
+      <w:proofErr w:type="spellStart"/>
+      <w:r>
+        <w:rPr>
+          <w:b w:val="0"/>
+          <w:bCs w:val="0"/>
+          <w:i/>
+          <w:iCs/>
+        </w:rPr>
+        <w:t>mobile</w:t>
+      </w:r>
+      <w:proofErr w:type="spellEnd"/>
+      <w:r>
+        <w:rPr>
+          <w:b w:val="0"/>
+          <w:bCs w:val="0"/>
+          <w:i/>
+          <w:iCs/>
+        </w:rPr>
+        <w:t xml:space="preserve"> </w:t>
+      </w:r>
+      <w:r>
+        <w:rPr>
+          <w:b w:val="0"/>
+          <w:bCs w:val="0"/>
+        </w:rPr>
+        <w:t xml:space="preserve">dan sudah mendukung untuk pembacaan serial sehingga bisa digunakan bersama ESP32 yang kami pakai. Modul RFID UHF ini merupakan modul yang paling cocok dengan </w:t>
+      </w:r>
+      <w:proofErr w:type="spellStart"/>
+      <w:r>
+        <w:rPr>
+          <w:b w:val="0"/>
+          <w:bCs w:val="0"/>
+        </w:rPr>
+        <w:t>usecase</w:t>
+      </w:r>
+      <w:proofErr w:type="spellEnd"/>
+      <w:r>
+        <w:rPr>
+          <w:b w:val="0"/>
+          <w:bCs w:val="0"/>
+        </w:rPr>
+        <w:t xml:space="preserve"> kami. Namun modul ini memiliki kekurangan, karena ukurannya yang kecil membuat jangkauan pembacaan dari modul ini tidak sekuat modul yang cukup besar. Selain itu modul ini juga kesulitan untuk membaca </w:t>
+      </w:r>
+      <w:proofErr w:type="spellStart"/>
+      <w:r>
+        <w:rPr>
+          <w:b w:val="0"/>
+          <w:bCs w:val="0"/>
+        </w:rPr>
+        <w:t>Tag</w:t>
+      </w:r>
+      <w:proofErr w:type="spellEnd"/>
+      <w:r>
+        <w:rPr>
+          <w:b w:val="0"/>
+          <w:bCs w:val="0"/>
+        </w:rPr>
+        <w:t xml:space="preserve"> RFID UHF yang berada di dalam </w:t>
+      </w:r>
+      <w:proofErr w:type="spellStart"/>
+      <w:r>
+        <w:rPr>
+          <w:b w:val="0"/>
+          <w:bCs w:val="0"/>
+        </w:rPr>
+        <w:t>packing</w:t>
+      </w:r>
+      <w:proofErr w:type="spellEnd"/>
+      <w:r>
+        <w:rPr>
+          <w:b w:val="0"/>
+          <w:bCs w:val="0"/>
+        </w:rPr>
+        <w:t>.</w:t>
+      </w:r>
+    </w:p>
+    <w:p>
+      <w:pPr>
+        <w:pStyle w:val="Heading2"/>
+        <w:numPr>
+          <w:ilvl w:val="0"/>
+          <w:numId w:val="0"/>
+        </w:numPr>
+        <w:spacing w:line="360" w:lineRule="auto"/>
+        <w:ind w:left="1295" w:right="456"/>
+        <w:rPr>
+          <w:b w:val="0"/>
+          <w:bCs w:val="0"/>
+        </w:rPr>
+      </w:pPr>
+      <w:r>
+        <w:rPr>
+          <w:b w:val="0"/>
+          <w:bCs w:val="0"/>
+        </w:rPr>
+        <w:tab/>
+      </w:r>
+      <w:r>
+        <w:rPr>
+          <w:b w:val="0"/>
+          <w:bCs w:val="0"/>
+        </w:rPr>
+        <w:tab/>
+        <w:t xml:space="preserve">Kami menggunakan GM66, karena modul ini cukup kecil sehingga bisa digunakan dengan </w:t>
+      </w:r>
+      <w:proofErr w:type="spellStart"/>
+      <w:r>
+        <w:rPr>
+          <w:b w:val="0"/>
+          <w:bCs w:val="0"/>
+          <w:i/>
+          <w:iCs/>
+        </w:rPr>
+        <w:t>mobile</w:t>
+      </w:r>
+      <w:proofErr w:type="spellEnd"/>
+      <w:r>
+        <w:rPr>
+          <w:b w:val="0"/>
+          <w:bCs w:val="0"/>
+        </w:rPr>
+        <w:t xml:space="preserve"> dan sudah mempunyai </w:t>
+      </w:r>
+      <w:proofErr w:type="spellStart"/>
+      <w:r>
+        <w:rPr>
+          <w:b w:val="0"/>
+          <w:bCs w:val="0"/>
+        </w:rPr>
+        <w:t>casing</w:t>
+      </w:r>
+      <w:proofErr w:type="spellEnd"/>
+      <w:r>
+        <w:rPr>
+          <w:b w:val="0"/>
+          <w:bCs w:val="0"/>
+        </w:rPr>
+        <w:t xml:space="preserve"> sehingga kami tidak perlu untuk membuat </w:t>
+      </w:r>
+      <w:proofErr w:type="spellStart"/>
+      <w:r>
+        <w:rPr>
+          <w:b w:val="0"/>
+          <w:bCs w:val="0"/>
+        </w:rPr>
+        <w:t>casing</w:t>
+      </w:r>
+      <w:proofErr w:type="spellEnd"/>
+      <w:r>
+        <w:rPr>
+          <w:b w:val="0"/>
+          <w:bCs w:val="0"/>
+        </w:rPr>
+        <w:t xml:space="preserve"> untuk modul ini. Selain itu modul ini juga </w:t>
+      </w:r>
+      <w:proofErr w:type="spellStart"/>
+      <w:r>
+        <w:rPr>
+          <w:b w:val="0"/>
+          <w:bCs w:val="0"/>
+        </w:rPr>
+        <w:t>support</w:t>
+      </w:r>
+      <w:proofErr w:type="spellEnd"/>
+      <w:r>
+        <w:rPr>
+          <w:b w:val="0"/>
+          <w:bCs w:val="0"/>
+        </w:rPr>
+        <w:t xml:space="preserve"> pembacaan serial sehingga bisa diintegrasikan dengan ESP32. Namun, modul ini merupakan modul yang cukup mahal dibanding modul </w:t>
+      </w:r>
+      <w:r>
+        <w:rPr>
+          <w:b w:val="0"/>
+          <w:bCs w:val="0"/>
+          <w:i/>
+          <w:iCs/>
+        </w:rPr>
+        <w:t>QR-</w:t>
+      </w:r>
+      <w:proofErr w:type="spellStart"/>
+      <w:r>
+        <w:rPr>
+          <w:b w:val="0"/>
+          <w:bCs w:val="0"/>
+          <w:i/>
+          <w:iCs/>
+        </w:rPr>
+        <w:t>Reader</w:t>
+      </w:r>
+      <w:proofErr w:type="spellEnd"/>
+      <w:r>
+        <w:rPr>
+          <w:b w:val="0"/>
+          <w:bCs w:val="0"/>
+          <w:i/>
+          <w:iCs/>
+        </w:rPr>
+        <w:t xml:space="preserve"> lainnya</w:t>
+      </w:r>
+      <w:r>
+        <w:rPr>
+          <w:b w:val="0"/>
+          <w:bCs w:val="0"/>
+        </w:rPr>
+        <w:t>.</w:t>
+      </w:r>
+    </w:p>
+    <w:p>
+      <w:pPr>
+        <w:pStyle w:val="Heading2"/>
+        <w:numPr>
+          <w:ilvl w:val="0"/>
+          <w:numId w:val="0"/>
+        </w:numPr>
+        <w:spacing w:line="360" w:lineRule="auto"/>
+        <w:ind w:left="1295" w:right="456"/>
+        <w:rPr>
+          <w:b w:val="0"/>
+          <w:bCs w:val="0"/>
+        </w:rPr>
+      </w:pPr>
+      <w:r>
+        <w:rPr>
+          <w:b w:val="0"/>
+          <w:bCs w:val="0"/>
+        </w:rPr>
+        <w:tab/>
+      </w:r>
+      <w:r>
+        <w:rPr>
+          <w:b w:val="0"/>
+          <w:bCs w:val="0"/>
+        </w:rPr>
+        <w:tab/>
+        <w:t xml:space="preserve">Kami menggunakan ESP32 </w:t>
+      </w:r>
+      <w:r>
+        <w:rPr>
+          <w:b w:val="0"/>
+          <w:bCs w:val="0"/>
+        </w:rPr>
+        <w:t xml:space="preserve">38 </w:t>
+      </w:r>
+      <w:proofErr w:type="spellStart"/>
+      <w:r>
+        <w:rPr>
+          <w:b w:val="0"/>
+          <w:bCs w:val="0"/>
+        </w:rPr>
+        <w:t>pin</w:t>
+      </w:r>
+      <w:proofErr w:type="spellEnd"/>
+      <w:r>
+        <w:rPr>
+          <w:b w:val="0"/>
+          <w:bCs w:val="0"/>
+        </w:rPr>
+        <w:t xml:space="preserve">, karena </w:t>
+      </w:r>
+      <w:proofErr w:type="spellStart"/>
+      <w:r>
+        <w:rPr>
+          <w:b w:val="0"/>
+          <w:bCs w:val="0"/>
+        </w:rPr>
+        <w:t>mikrokontroler</w:t>
+      </w:r>
+      <w:proofErr w:type="spellEnd"/>
+      <w:r>
+        <w:rPr>
+          <w:b w:val="0"/>
+          <w:bCs w:val="0"/>
+        </w:rPr>
+        <w:t xml:space="preserve"> ini sudah mendukung </w:t>
+      </w:r>
+      <w:proofErr w:type="spellStart"/>
+      <w:r>
+        <w:rPr>
+          <w:b w:val="0"/>
+          <w:bCs w:val="0"/>
+          <w:i/>
+          <w:iCs/>
+        </w:rPr>
+        <w:t>Bluetooth</w:t>
+      </w:r>
+      <w:proofErr w:type="spellEnd"/>
+      <w:r>
+        <w:rPr>
+          <w:b w:val="0"/>
+          <w:bCs w:val="0"/>
+        </w:rPr>
+        <w:t xml:space="preserve"> sehingga bisa digunakan bersama aplikasi </w:t>
+      </w:r>
+      <w:proofErr w:type="spellStart"/>
+      <w:r>
+        <w:rPr>
+          <w:b w:val="0"/>
+          <w:bCs w:val="0"/>
+          <w:i/>
+          <w:iCs/>
+        </w:rPr>
+        <w:t>mobile</w:t>
+      </w:r>
+      <w:proofErr w:type="spellEnd"/>
+      <w:r>
+        <w:rPr>
+          <w:b w:val="0"/>
+          <w:bCs w:val="0"/>
+        </w:rPr>
+        <w:t xml:space="preserve"> yang digunakan sebagai </w:t>
+      </w:r>
+      <w:proofErr w:type="spellStart"/>
+      <w:r>
+        <w:rPr>
+          <w:b w:val="0"/>
+          <w:bCs w:val="0"/>
+          <w:i/>
+          <w:iCs/>
+        </w:rPr>
+        <w:t>User</w:t>
+      </w:r>
+      <w:proofErr w:type="spellEnd"/>
+      <w:r>
+        <w:rPr>
+          <w:b w:val="0"/>
+          <w:bCs w:val="0"/>
+          <w:i/>
+          <w:iCs/>
+        </w:rPr>
+        <w:t xml:space="preserve"> </w:t>
+      </w:r>
+      <w:proofErr w:type="spellStart"/>
+      <w:r>
+        <w:rPr>
+          <w:b w:val="0"/>
+          <w:bCs w:val="0"/>
+          <w:i/>
+          <w:iCs/>
+        </w:rPr>
+        <w:t>Interface</w:t>
+      </w:r>
+      <w:proofErr w:type="spellEnd"/>
+      <w:r>
+        <w:rPr>
+          <w:b w:val="0"/>
+          <w:bCs w:val="0"/>
+        </w:rPr>
+        <w:t xml:space="preserve"> dari </w:t>
+      </w:r>
+      <w:proofErr w:type="spellStart"/>
+      <w:r>
+        <w:rPr>
+          <w:b w:val="0"/>
+          <w:bCs w:val="0"/>
+        </w:rPr>
+        <w:t>mikrokontroler</w:t>
+      </w:r>
+      <w:proofErr w:type="spellEnd"/>
+      <w:r>
+        <w:rPr>
+          <w:b w:val="0"/>
+          <w:bCs w:val="0"/>
+        </w:rPr>
+        <w:t xml:space="preserve">. Namun modul yang kami gunakan memiliki keterbatasan dalam bentuk ukuran yang cukup besar sehingga ketika </w:t>
+      </w:r>
+      <w:proofErr w:type="spellStart"/>
+      <w:r>
+        <w:rPr>
+          <w:b w:val="0"/>
+          <w:bCs w:val="0"/>
+        </w:rPr>
+        <w:t>design</w:t>
+      </w:r>
+      <w:proofErr w:type="spellEnd"/>
+      <w:r>
+        <w:rPr>
+          <w:b w:val="0"/>
+          <w:bCs w:val="0"/>
+        </w:rPr>
+        <w:t xml:space="preserve"> PCB harus diperhatikan agar bisa seminimal mungkin.</w:t>
       </w:r>
     </w:p>
     <w:p>
@@ -19695,7 +20148,7 @@
         <w:ind w:right="456"/>
       </w:pPr>
       <w:r>
-        <w:t>Web App</w:t>
+        <w:t>Aplikasi Web</w:t>
       </w:r>
       <w:r>
         <w:br/>
@@ -19873,6 +20326,7 @@
           <w:b w:val="0"/>
           <w:bCs w:val="0"/>
         </w:rPr>
+        <w:lastRenderedPageBreak/>
         <w:t>dashboard</w:t>
       </w:r>
       <w:r>
@@ -20080,7 +20534,6 @@
         <w:rPr>
           <w:noProof/>
         </w:rPr>
-        <w:lastRenderedPageBreak/>
         <w:drawing>
           <wp:inline distT="0" distB="0" distL="0" distR="0" wp14:anchorId="271BBA6E" wp14:editId="122C8534">
             <wp:extent cx="4251960" cy="4673918"/>
@@ -20129,6 +20582,13 @@
           <w:bCs w:val="0"/>
         </w:rPr>
         <w:br/>
+      </w:r>
+      <w:r>
+        <w:rPr>
+          <w:b w:val="0"/>
+          <w:bCs w:val="0"/>
+        </w:rPr>
+        <w:lastRenderedPageBreak/>
         <w:t xml:space="preserve">   </w:t>
       </w:r>
       <w:r>
@@ -20310,27 +20770,20 @@
           <w:b w:val="0"/>
           <w:bCs w:val="0"/>
         </w:rPr>
-        <w:t xml:space="preserve">Berikut adalah halaman yang bertanggung jawab dalam membuat </w:t>
-      </w:r>
-      <w:r>
-        <w:rPr>
-          <w:b w:val="0"/>
-          <w:bCs w:val="0"/>
+        <w:t>Berikut adalah halaman yang bertanggung jawab dalam membuat invoice baru, dan mencantumkan barang yang akan dijual per invoice dan juga menambahkan informasi mengenai online shop dari mana invoice atau order itu didapat.</w:t>
+      </w:r>
+      <w:r>
+        <w:rPr>
+          <w:b w:val="0"/>
+          <w:bCs w:val="0"/>
+        </w:rPr>
+        <w:br/>
+      </w:r>
+      <w:r>
+        <w:rPr>
+          <w:noProof/>
         </w:rPr>
         <w:lastRenderedPageBreak/>
-        <w:t>invoice baru, dan mencantumkan barang yang akan dijual per invoice dan juga menambahkan informasi mengenai online shop dari mana invoice atau order itu didapat.</w:t>
-      </w:r>
-      <w:r>
-        <w:rPr>
-          <w:b w:val="0"/>
-          <w:bCs w:val="0"/>
-        </w:rPr>
-        <w:br/>
-      </w:r>
-      <w:r>
-        <w:rPr>
-          <w:noProof/>
-        </w:rPr>
         <w:drawing>
           <wp:inline distT="0" distB="0" distL="0" distR="0" wp14:anchorId="7C37A024" wp14:editId="5AAC3B82">
             <wp:extent cx="3939893" cy="4453509"/>
@@ -20538,21 +20991,54 @@
           <w:b w:val="0"/>
           <w:bCs w:val="0"/>
         </w:rPr>
+        <w:t xml:space="preserve"> </w:t>
+      </w:r>
+      <w:r>
+        <w:rPr>
+          <w:b w:val="0"/>
+          <w:bCs w:val="0"/>
+        </w:rPr>
+        <w:tab/>
+      </w:r>
+      <w:r>
+        <w:rPr>
+          <w:b w:val="0"/>
+          <w:bCs w:val="0"/>
+        </w:rPr>
+        <w:tab/>
+      </w:r>
+      <w:r>
+        <w:rPr>
+          <w:b w:val="0"/>
+          <w:bCs w:val="0"/>
+        </w:rPr>
+        <w:t xml:space="preserve">Berikut adalah halaman </w:t>
+      </w:r>
+      <w:r>
+        <w:rPr>
+          <w:b w:val="0"/>
+          <w:bCs w:val="0"/>
+        </w:rPr>
+        <w:t xml:space="preserve">untuk menambah admin baru, </w:t>
+      </w:r>
+      <w:r>
+        <w:rPr>
+          <w:b w:val="0"/>
+          <w:bCs w:val="0"/>
+        </w:rPr>
+        <w:t>user dapat memasukan email, nama untuk username admin, dan juga password untuk login.</w:t>
+      </w:r>
+      <w:r>
+        <w:br/>
+      </w:r>
+      <w:r>
         <w:lastRenderedPageBreak/>
         <w:t xml:space="preserve"> </w:t>
       </w:r>
       <w:r>
-        <w:rPr>
-          <w:b w:val="0"/>
-          <w:bCs w:val="0"/>
-        </w:rPr>
         <w:tab/>
       </w:r>
       <w:r>
-        <w:rPr>
-          <w:b w:val="0"/>
-          <w:bCs w:val="0"/>
-        </w:rPr>
         <w:tab/>
       </w:r>
       <w:r>
@@ -20560,30 +21046,474 @@
           <w:b w:val="0"/>
           <w:bCs w:val="0"/>
         </w:rPr>
-        <w:t xml:space="preserve">Berikut adalah halaman </w:t>
-      </w:r>
-      <w:r>
-        <w:rPr>
-          <w:b w:val="0"/>
-          <w:bCs w:val="0"/>
-        </w:rPr>
-        <w:t xml:space="preserve">untuk menambah admin baru, </w:t>
-      </w:r>
-      <w:r>
-        <w:rPr>
-          <w:b w:val="0"/>
-          <w:bCs w:val="0"/>
-        </w:rPr>
-        <w:t>user dapat memasukan email, nama untuk username admin, dan juga password untuk login.</w:t>
-      </w:r>
-      <w:r>
+        <w:t xml:space="preserve">Untuk </w:t>
+      </w:r>
+      <w:r>
+        <w:rPr>
+          <w:b w:val="0"/>
+          <w:bCs w:val="0"/>
+        </w:rPr>
+        <w:t xml:space="preserve">aplikasi web pada bagian </w:t>
+      </w:r>
+      <w:r>
+        <w:rPr>
+          <w:b w:val="0"/>
+          <w:bCs w:val="0"/>
+          <w:i/>
+          <w:iCs/>
+        </w:rPr>
+        <w:t xml:space="preserve">frontend </w:t>
+      </w:r>
+      <w:r>
+        <w:rPr>
+          <w:b w:val="0"/>
+          <w:bCs w:val="0"/>
+        </w:rPr>
+        <w:t xml:space="preserve">digunakan </w:t>
+      </w:r>
+      <w:r>
+        <w:rPr>
+          <w:b w:val="0"/>
+          <w:bCs w:val="0"/>
+          <w:i/>
+          <w:iCs/>
+        </w:rPr>
+        <w:t>library</w:t>
+      </w:r>
+      <w:r>
+        <w:rPr>
+          <w:b w:val="0"/>
+          <w:bCs w:val="0"/>
+          <w:i/>
+          <w:iCs/>
+        </w:rPr>
+        <w:t xml:space="preserve"> React</w:t>
+      </w:r>
+      <w:r>
+        <w:rPr>
+          <w:b w:val="0"/>
+          <w:bCs w:val="0"/>
+        </w:rPr>
+        <w:t>,</w:t>
+      </w:r>
+      <w:r>
+        <w:rPr>
+          <w:b w:val="0"/>
+          <w:bCs w:val="0"/>
+        </w:rPr>
+        <w:t xml:space="preserve"> keputusan ini diambil karena beberapa faktor pendukung, pertama </w:t>
+      </w:r>
+      <w:r>
+        <w:rPr>
+          <w:b w:val="0"/>
+          <w:bCs w:val="0"/>
+          <w:i/>
+          <w:iCs/>
+        </w:rPr>
+        <w:t xml:space="preserve">React </w:t>
+      </w:r>
+      <w:r>
+        <w:rPr>
+          <w:b w:val="0"/>
+          <w:bCs w:val="0"/>
+        </w:rPr>
+        <w:t xml:space="preserve">merupakan salah satu </w:t>
+      </w:r>
+      <w:r>
+        <w:rPr>
+          <w:b w:val="0"/>
+          <w:bCs w:val="0"/>
+          <w:i/>
+          <w:iCs/>
+        </w:rPr>
+        <w:t xml:space="preserve">library </w:t>
+      </w:r>
+      <w:proofErr w:type="spellStart"/>
+      <w:r>
+        <w:rPr>
+          <w:b w:val="0"/>
+          <w:bCs w:val="0"/>
+          <w:i/>
+          <w:iCs/>
+        </w:rPr>
+        <w:t>frontend</w:t>
+      </w:r>
+      <w:proofErr w:type="spellEnd"/>
+      <w:r>
+        <w:rPr>
+          <w:b w:val="0"/>
+          <w:bCs w:val="0"/>
+          <w:i/>
+          <w:iCs/>
+        </w:rPr>
+        <w:t xml:space="preserve"> </w:t>
+      </w:r>
+      <w:r>
+        <w:rPr>
+          <w:b w:val="0"/>
+          <w:bCs w:val="0"/>
+        </w:rPr>
+        <w:t xml:space="preserve">yang </w:t>
+      </w:r>
+      <w:r>
+        <w:rPr>
+          <w:b w:val="0"/>
+          <w:bCs w:val="0"/>
+        </w:rPr>
+        <w:t>populer</w:t>
+      </w:r>
+      <w:r>
+        <w:rPr>
+          <w:b w:val="0"/>
+          <w:bCs w:val="0"/>
+        </w:rPr>
+        <w:t xml:space="preserve">, </w:t>
+      </w:r>
+      <w:r>
+        <w:rPr>
+          <w:b w:val="0"/>
+          <w:bCs w:val="0"/>
+        </w:rPr>
+        <w:t xml:space="preserve">oleh karena itu dokumentasi mengenai </w:t>
+      </w:r>
+      <w:proofErr w:type="spellStart"/>
+      <w:r>
+        <w:rPr>
+          <w:b w:val="0"/>
+          <w:bCs w:val="0"/>
+          <w:i/>
+          <w:iCs/>
+        </w:rPr>
+        <w:t>React</w:t>
+      </w:r>
+      <w:proofErr w:type="spellEnd"/>
+      <w:r>
+        <w:rPr>
+          <w:b w:val="0"/>
+          <w:bCs w:val="0"/>
+          <w:i/>
+          <w:iCs/>
+        </w:rPr>
+        <w:t xml:space="preserve"> </w:t>
+      </w:r>
+      <w:r>
+        <w:rPr>
+          <w:b w:val="0"/>
+          <w:bCs w:val="0"/>
+        </w:rPr>
+        <w:t>cukup banyak dan memiliki komunitas yang kuat</w:t>
+      </w:r>
+      <w:r>
+        <w:rPr>
+          <w:b w:val="0"/>
+          <w:bCs w:val="0"/>
+          <w:i/>
+          <w:iCs/>
+        </w:rPr>
+        <w:t>.</w:t>
+      </w:r>
+      <w:r>
+        <w:rPr>
+          <w:b w:val="0"/>
+          <w:bCs w:val="0"/>
+          <w:i/>
+          <w:iCs/>
+        </w:rPr>
+        <w:t xml:space="preserve"> </w:t>
+      </w:r>
+      <w:r>
+        <w:rPr>
+          <w:b w:val="0"/>
+          <w:bCs w:val="0"/>
+        </w:rPr>
+        <w:t>Hal</w:t>
+      </w:r>
+      <w:r>
+        <w:rPr>
+          <w:b w:val="0"/>
+          <w:bCs w:val="0"/>
+        </w:rPr>
+        <w:t xml:space="preserve"> tersebut memudahkan dan mempercepat perancangan </w:t>
+      </w:r>
+      <w:r>
+        <w:rPr>
+          <w:b w:val="0"/>
+          <w:bCs w:val="0"/>
+        </w:rPr>
+        <w:t>proses perancangan aplikasi web</w:t>
+      </w:r>
+      <w:r>
+        <w:rPr>
+          <w:b w:val="0"/>
+          <w:bCs w:val="0"/>
+        </w:rPr>
+        <w:t>.</w:t>
+      </w:r>
+      <w:r>
+        <w:rPr>
+          <w:b w:val="0"/>
+          <w:bCs w:val="0"/>
+        </w:rPr>
+        <w:t xml:space="preserve"> </w:t>
+      </w:r>
+      <w:r>
+        <w:rPr>
+          <w:b w:val="0"/>
+          <w:bCs w:val="0"/>
+        </w:rPr>
+        <w:t xml:space="preserve">Lalu selain itu faktor pendukung lain adalah karena kecepatan dan performa </w:t>
+      </w:r>
+      <w:r>
+        <w:rPr>
+          <w:b w:val="0"/>
+          <w:bCs w:val="0"/>
+          <w:i/>
+          <w:iCs/>
+        </w:rPr>
+        <w:t xml:space="preserve">rendering </w:t>
+      </w:r>
+      <w:r>
+        <w:rPr>
+          <w:b w:val="0"/>
+          <w:bCs w:val="0"/>
+        </w:rPr>
+        <w:t xml:space="preserve">jika menggunakan </w:t>
+      </w:r>
+      <w:r>
+        <w:rPr>
+          <w:b w:val="0"/>
+          <w:bCs w:val="0"/>
+          <w:i/>
+          <w:iCs/>
+        </w:rPr>
+        <w:t xml:space="preserve">React, </w:t>
+      </w:r>
+      <w:r>
+        <w:rPr>
+          <w:b w:val="0"/>
+          <w:bCs w:val="0"/>
+        </w:rPr>
+        <w:t xml:space="preserve">hal ini disebabkan oleh sistem </w:t>
+      </w:r>
+      <w:r>
+        <w:rPr>
+          <w:b w:val="0"/>
+          <w:bCs w:val="0"/>
+          <w:i/>
+          <w:iCs/>
+        </w:rPr>
+        <w:t xml:space="preserve">Virtual DOM </w:t>
+      </w:r>
+      <w:r>
+        <w:rPr>
+          <w:b w:val="0"/>
+          <w:bCs w:val="0"/>
+        </w:rPr>
+        <w:t xml:space="preserve">yang digunakan dalam </w:t>
+      </w:r>
+      <w:proofErr w:type="spellStart"/>
+      <w:r>
+        <w:rPr>
+          <w:b w:val="0"/>
+          <w:bCs w:val="0"/>
+          <w:i/>
+          <w:iCs/>
+        </w:rPr>
+        <w:t>Reac</w:t>
+      </w:r>
+      <w:r>
+        <w:rPr>
+          <w:b w:val="0"/>
+          <w:bCs w:val="0"/>
+          <w:i/>
+          <w:iCs/>
+        </w:rPr>
+        <w:t>t</w:t>
+      </w:r>
+      <w:proofErr w:type="spellEnd"/>
+      <w:r>
+        <w:rPr>
+          <w:b w:val="0"/>
+          <w:bCs w:val="0"/>
+          <w:i/>
+          <w:iCs/>
+        </w:rPr>
+        <w:t>.</w:t>
+      </w:r>
+      <w:r>
+        <w:rPr>
+          <w:b w:val="0"/>
+          <w:bCs w:val="0"/>
+          <w:i/>
+          <w:iCs/>
+        </w:rPr>
+        <w:t xml:space="preserve"> </w:t>
+      </w:r>
+      <w:proofErr w:type="spellStart"/>
+      <w:r>
+        <w:rPr>
+          <w:b w:val="0"/>
+          <w:bCs w:val="0"/>
+          <w:i/>
+          <w:iCs/>
+        </w:rPr>
+        <w:t>React</w:t>
+      </w:r>
+      <w:proofErr w:type="spellEnd"/>
+      <w:r>
+        <w:rPr>
+          <w:b w:val="0"/>
+          <w:bCs w:val="0"/>
+          <w:i/>
+          <w:iCs/>
+        </w:rPr>
+        <w:t xml:space="preserve"> </w:t>
+      </w:r>
+      <w:r>
+        <w:rPr>
+          <w:b w:val="0"/>
+          <w:bCs w:val="0"/>
+        </w:rPr>
+        <w:t xml:space="preserve">memiliki komunitas yang sangat kuat sehingga banyak sekali </w:t>
+      </w:r>
+      <w:proofErr w:type="spellStart"/>
+      <w:r>
+        <w:rPr>
+          <w:b w:val="0"/>
+          <w:bCs w:val="0"/>
+          <w:i/>
+          <w:iCs/>
+        </w:rPr>
+        <w:t>tools</w:t>
+      </w:r>
+      <w:proofErr w:type="spellEnd"/>
+      <w:r>
+        <w:rPr>
+          <w:b w:val="0"/>
+          <w:bCs w:val="0"/>
+          <w:i/>
+          <w:iCs/>
+        </w:rPr>
+        <w:t xml:space="preserve"> </w:t>
+      </w:r>
+      <w:r>
+        <w:rPr>
+          <w:b w:val="0"/>
+          <w:bCs w:val="0"/>
+        </w:rPr>
+        <w:t xml:space="preserve">dan </w:t>
+      </w:r>
+      <w:proofErr w:type="spellStart"/>
+      <w:r>
+        <w:rPr>
+          <w:b w:val="0"/>
+          <w:bCs w:val="0"/>
+          <w:i/>
+          <w:iCs/>
+        </w:rPr>
+        <w:t>library</w:t>
+      </w:r>
+      <w:proofErr w:type="spellEnd"/>
+      <w:r>
+        <w:rPr>
+          <w:b w:val="0"/>
+          <w:bCs w:val="0"/>
+        </w:rPr>
+        <w:t xml:space="preserve">, sehingga bagi pemula yang baru belajar </w:t>
+      </w:r>
+      <w:proofErr w:type="spellStart"/>
+      <w:r>
+        <w:rPr>
+          <w:b w:val="0"/>
+          <w:bCs w:val="0"/>
+          <w:i/>
+          <w:iCs/>
+        </w:rPr>
+        <w:t>React</w:t>
+      </w:r>
+      <w:proofErr w:type="spellEnd"/>
+      <w:r>
+        <w:rPr>
+          <w:b w:val="0"/>
+          <w:bCs w:val="0"/>
+        </w:rPr>
+        <w:t xml:space="preserve"> akan mengalami kesulitan karena perlu mempelajari beberapa </w:t>
+      </w:r>
+      <w:proofErr w:type="spellStart"/>
+      <w:r>
+        <w:rPr>
+          <w:b w:val="0"/>
+          <w:bCs w:val="0"/>
+          <w:i/>
+          <w:iCs/>
+        </w:rPr>
+        <w:t>library</w:t>
+      </w:r>
+      <w:proofErr w:type="spellEnd"/>
+      <w:r>
+        <w:rPr>
+          <w:b w:val="0"/>
+          <w:bCs w:val="0"/>
+        </w:rPr>
+        <w:t xml:space="preserve"> tersebut dan </w:t>
+      </w:r>
+      <w:proofErr w:type="spellStart"/>
+      <w:r>
+        <w:rPr>
+          <w:b w:val="0"/>
+          <w:bCs w:val="0"/>
+          <w:i/>
+          <w:iCs/>
+        </w:rPr>
+        <w:t>toolsnya</w:t>
+      </w:r>
+      <w:proofErr w:type="spellEnd"/>
+      <w:r>
+        <w:rPr>
+          <w:b w:val="0"/>
+          <w:bCs w:val="0"/>
+          <w:i/>
+          <w:iCs/>
+        </w:rPr>
+        <w:t>.</w:t>
+      </w:r>
+    </w:p>
+    <w:p>
+      <w:pPr>
+        <w:pStyle w:val="Heading2"/>
+        <w:numPr>
+          <w:ilvl w:val="0"/>
+          <w:numId w:val="0"/>
+        </w:numPr>
+        <w:spacing w:line="360" w:lineRule="auto"/>
+        <w:ind w:left="1294" w:right="456" w:hanging="367"/>
+      </w:pPr>
+      <w:r>
+        <w:rPr>
+          <w:b w:val="0"/>
+          <w:bCs w:val="0"/>
+          <w:i/>
+          <w:iCs/>
+        </w:rPr>
         <w:br/>
         <w:t xml:space="preserve"> </w:t>
       </w:r>
       <w:r>
+        <w:rPr>
+          <w:b w:val="0"/>
+          <w:bCs w:val="0"/>
+          <w:i/>
+          <w:iCs/>
+        </w:rPr>
         <w:tab/>
       </w:r>
       <w:r>
+        <w:rPr>
+          <w:b w:val="0"/>
+          <w:bCs w:val="0"/>
+          <w:i/>
+          <w:iCs/>
+        </w:rPr>
         <w:tab/>
       </w:r>
       <w:r>
@@ -20591,14 +21521,7 @@
           <w:b w:val="0"/>
           <w:bCs w:val="0"/>
         </w:rPr>
-        <w:t xml:space="preserve">Untuk </w:t>
-      </w:r>
-      <w:r>
-        <w:rPr>
-          <w:b w:val="0"/>
-          <w:bCs w:val="0"/>
-        </w:rPr>
-        <w:t xml:space="preserve">aplikasi web pada bagian </w:t>
+        <w:t xml:space="preserve">Pada bagian </w:t>
       </w:r>
       <w:r>
         <w:rPr>
@@ -20607,14 +21530,14 @@
           <w:i/>
           <w:iCs/>
         </w:rPr>
-        <w:t xml:space="preserve">frontend </w:t>
-      </w:r>
-      <w:r>
-        <w:rPr>
-          <w:b w:val="0"/>
-          <w:bCs w:val="0"/>
-        </w:rPr>
-        <w:t xml:space="preserve">digunakan </w:t>
+        <w:t xml:space="preserve">backend </w:t>
+      </w:r>
+      <w:r>
+        <w:rPr>
+          <w:b w:val="0"/>
+          <w:bCs w:val="0"/>
+        </w:rPr>
+        <w:t xml:space="preserve">dari perancangan aplikasi web, digunakan bahasa pemrograman </w:t>
       </w:r>
       <w:r>
         <w:rPr>
@@ -20623,8 +21546,198 @@
           <w:i/>
           <w:iCs/>
         </w:rPr>
+        <w:t xml:space="preserve">Golang, </w:t>
+      </w:r>
+      <w:r>
+        <w:rPr>
+          <w:b w:val="0"/>
+          <w:bCs w:val="0"/>
+        </w:rPr>
+        <w:t xml:space="preserve">bahasa ini </w:t>
+      </w:r>
+      <w:r>
+        <w:rPr>
+          <w:b w:val="0"/>
+          <w:bCs w:val="0"/>
+        </w:rPr>
+        <w:t xml:space="preserve">merupakan bahasa yang bersifat </w:t>
+      </w:r>
+      <w:r>
+        <w:rPr>
+          <w:b w:val="0"/>
+          <w:bCs w:val="0"/>
+          <w:i/>
+          <w:iCs/>
+        </w:rPr>
+        <w:t xml:space="preserve">statically typed </w:t>
+      </w:r>
+      <w:r>
+        <w:rPr>
+          <w:b w:val="0"/>
+          <w:bCs w:val="0"/>
+        </w:rPr>
+        <w:t>dan dikompilasi</w:t>
+      </w:r>
+      <w:r>
+        <w:rPr>
+          <w:b w:val="0"/>
+          <w:bCs w:val="0"/>
+          <w:i/>
+          <w:iCs/>
+        </w:rPr>
+        <w:t xml:space="preserve">, </w:t>
+      </w:r>
+      <w:r>
+        <w:rPr>
+          <w:b w:val="0"/>
+          <w:bCs w:val="0"/>
+        </w:rPr>
+        <w:t xml:space="preserve">yang berarti setiap variabel perlu diberikan tipe dan tidak bisa diasumsikan seperti pada bahasa lain misalnya </w:t>
+      </w:r>
+      <w:r>
+        <w:rPr>
+          <w:b w:val="0"/>
+          <w:bCs w:val="0"/>
+          <w:i/>
+          <w:iCs/>
+        </w:rPr>
+        <w:t xml:space="preserve">python </w:t>
+      </w:r>
+      <w:r>
+        <w:rPr>
+          <w:b w:val="0"/>
+          <w:bCs w:val="0"/>
+        </w:rPr>
+        <w:t xml:space="preserve">dan </w:t>
+      </w:r>
+      <w:r>
+        <w:rPr>
+          <w:b w:val="0"/>
+          <w:bCs w:val="0"/>
+          <w:i/>
+          <w:iCs/>
+        </w:rPr>
+        <w:t xml:space="preserve">javascript </w:t>
+      </w:r>
+      <w:r>
+        <w:rPr>
+          <w:b w:val="0"/>
+          <w:bCs w:val="0"/>
+        </w:rPr>
+        <w:t>hal ini memberikan kejelasan terhadap</w:t>
+      </w:r>
+      <w:r>
+        <w:rPr>
+          <w:b w:val="0"/>
+          <w:bCs w:val="0"/>
+        </w:rPr>
+        <w:t xml:space="preserve"> </w:t>
+      </w:r>
+      <w:r>
+        <w:rPr>
+          <w:b w:val="0"/>
+          <w:bCs w:val="0"/>
+        </w:rPr>
+        <w:t xml:space="preserve">variabel yang terbuat dan </w:t>
+      </w:r>
+      <w:proofErr w:type="spellStart"/>
+      <w:r>
+        <w:rPr>
+          <w:b w:val="0"/>
+          <w:bCs w:val="0"/>
+        </w:rPr>
+        <w:t>meminimalisir</w:t>
+      </w:r>
+      <w:proofErr w:type="spellEnd"/>
+      <w:r>
+        <w:rPr>
+          <w:b w:val="0"/>
+          <w:bCs w:val="0"/>
+        </w:rPr>
+        <w:t xml:space="preserve"> </w:t>
+      </w:r>
+      <w:proofErr w:type="spellStart"/>
+      <w:r>
+        <w:rPr>
+          <w:b w:val="0"/>
+          <w:bCs w:val="0"/>
+        </w:rPr>
+        <w:t>error</w:t>
+      </w:r>
+      <w:proofErr w:type="spellEnd"/>
+      <w:r>
+        <w:rPr>
+          <w:b w:val="0"/>
+          <w:bCs w:val="0"/>
+        </w:rPr>
+        <w:t xml:space="preserve"> berbasis tipe.</w:t>
+      </w:r>
+      <w:r>
+        <w:rPr>
+          <w:b w:val="0"/>
+          <w:bCs w:val="0"/>
+        </w:rPr>
+        <w:t xml:space="preserve"> </w:t>
+      </w:r>
+      <w:r>
+        <w:rPr>
+          <w:b w:val="0"/>
+          <w:bCs w:val="0"/>
+        </w:rPr>
+        <w:t xml:space="preserve">Selain itu bahasa pemrograman </w:t>
+      </w:r>
+      <w:proofErr w:type="spellStart"/>
+      <w:r>
+        <w:rPr>
+          <w:b w:val="0"/>
+          <w:bCs w:val="0"/>
+          <w:i/>
+          <w:iCs/>
+        </w:rPr>
+        <w:t>Golang</w:t>
+      </w:r>
+      <w:proofErr w:type="spellEnd"/>
+      <w:r>
+        <w:rPr>
+          <w:b w:val="0"/>
+          <w:bCs w:val="0"/>
+          <w:i/>
+          <w:iCs/>
+        </w:rPr>
+        <w:t xml:space="preserve"> </w:t>
+      </w:r>
+      <w:r>
+        <w:rPr>
+          <w:b w:val="0"/>
+          <w:bCs w:val="0"/>
+        </w:rPr>
+        <w:t>juga memiliki ekosistem yang</w:t>
+      </w:r>
+      <w:r>
+        <w:rPr>
+          <w:b w:val="0"/>
+          <w:bCs w:val="0"/>
+        </w:rPr>
+        <w:t xml:space="preserve"> baik</w:t>
+      </w:r>
+      <w:r>
+        <w:rPr>
+          <w:b w:val="0"/>
+          <w:bCs w:val="0"/>
+        </w:rPr>
+        <w:t xml:space="preserve"> dan </w:t>
+      </w:r>
+      <w:proofErr w:type="spellStart"/>
+      <w:r>
+        <w:rPr>
+          <w:b w:val="0"/>
+          <w:bCs w:val="0"/>
+          <w:i/>
+          <w:iCs/>
+        </w:rPr>
         <w:t>library</w:t>
       </w:r>
+      <w:proofErr w:type="spellEnd"/>
       <w:r>
         <w:rPr>
           <w:b w:val="0"/>
@@ -20632,21 +21745,37 @@
           <w:i/>
           <w:iCs/>
         </w:rPr>
-        <w:t xml:space="preserve"> React</w:t>
-      </w:r>
-      <w:r>
-        <w:rPr>
-          <w:b w:val="0"/>
-          <w:bCs w:val="0"/>
-        </w:rPr>
-        <w:t>,</w:t>
-      </w:r>
-      <w:r>
-        <w:rPr>
-          <w:b w:val="0"/>
-          <w:bCs w:val="0"/>
-        </w:rPr>
-        <w:t xml:space="preserve"> keputusan ini diambil karena beberapa faktor pendukung, pertama </w:t>
+        <w:t xml:space="preserve"> </w:t>
+      </w:r>
+      <w:r>
+        <w:rPr>
+          <w:b w:val="0"/>
+          <w:bCs w:val="0"/>
+        </w:rPr>
+        <w:t xml:space="preserve">mempunyai banyak </w:t>
+      </w:r>
+      <w:proofErr w:type="spellStart"/>
+      <w:r>
+        <w:rPr>
+          <w:b w:val="0"/>
+          <w:bCs w:val="0"/>
+        </w:rPr>
+        <w:t>library</w:t>
+      </w:r>
+      <w:proofErr w:type="spellEnd"/>
+      <w:r>
+        <w:rPr>
+          <w:b w:val="0"/>
+          <w:bCs w:val="0"/>
+        </w:rPr>
+        <w:t xml:space="preserve"> </w:t>
+      </w:r>
+      <w:r>
+        <w:rPr>
+          <w:b w:val="0"/>
+          <w:bCs w:val="0"/>
+        </w:rPr>
+        <w:t xml:space="preserve">dan dokumentasi yang juga memudahkan dan mempercepat perancangan menggunakan </w:t>
       </w:r>
       <w:r>
         <w:rPr>
@@ -20655,14 +21784,14 @@
           <w:i/>
           <w:iCs/>
         </w:rPr>
-        <w:t xml:space="preserve">React </w:t>
-      </w:r>
-      <w:r>
-        <w:rPr>
-          <w:b w:val="0"/>
-          <w:bCs w:val="0"/>
-        </w:rPr>
-        <w:t xml:space="preserve">merupakan salah satu </w:t>
+        <w:t xml:space="preserve">Golang. </w:t>
+      </w:r>
+      <w:r>
+        <w:rPr>
+          <w:b w:val="0"/>
+          <w:bCs w:val="0"/>
+        </w:rPr>
+        <w:t xml:space="preserve">Lalu </w:t>
       </w:r>
       <w:r>
         <w:rPr>
@@ -20671,14 +21800,14 @@
           <w:i/>
           <w:iCs/>
         </w:rPr>
-        <w:t xml:space="preserve">library frontend </w:t>
-      </w:r>
-      <w:r>
-        <w:rPr>
-          <w:b w:val="0"/>
-          <w:bCs w:val="0"/>
-        </w:rPr>
-        <w:t xml:space="preserve">yang paling terpakai di dunia, dan hal ini juga meningkatkan jumlah dokumentasi dan percakapan mengenai cara penggunaan </w:t>
+        <w:t xml:space="preserve">Golang </w:t>
+      </w:r>
+      <w:r>
+        <w:rPr>
+          <w:b w:val="0"/>
+          <w:bCs w:val="0"/>
+        </w:rPr>
+        <w:t xml:space="preserve">juga memiliki performa dan kecepatan yang baik karena menggunakan sistem kompilasi dan kontrol </w:t>
       </w:r>
       <w:r>
         <w:rPr>
@@ -20687,15 +21816,16 @@
           <w:i/>
           <w:iCs/>
         </w:rPr>
-        <w:t xml:space="preserve">React, </w:t>
-      </w:r>
-      <w:r>
-        <w:rPr>
-          <w:b w:val="0"/>
-          <w:bCs w:val="0"/>
-        </w:rPr>
-        <w:t xml:space="preserve">hal tersebut tentu memudahkan dan mempercepat perancangan jika menggunakan </w:t>
-      </w:r>
+        <w:t xml:space="preserve">low level </w:t>
+      </w:r>
+      <w:r>
+        <w:rPr>
+          <w:b w:val="0"/>
+          <w:bCs w:val="0"/>
+        </w:rPr>
+        <w:t xml:space="preserve">mengenai sumber daya yang digunakan, seperti adanya penggunaan </w:t>
+      </w:r>
+      <w:proofErr w:type="spellStart"/>
       <w:r>
         <w:rPr>
           <w:b w:val="0"/>
@@ -20703,14 +21833,47 @@
           <w:i/>
           <w:iCs/>
         </w:rPr>
-        <w:t xml:space="preserve">library </w:t>
-      </w:r>
-      <w:r>
-        <w:rPr>
-          <w:b w:val="0"/>
-          <w:bCs w:val="0"/>
-        </w:rPr>
-        <w:t>tersebut.</w:t>
+        <w:t>pointer</w:t>
+      </w:r>
+      <w:proofErr w:type="spellEnd"/>
+      <w:r>
+        <w:rPr>
+          <w:b w:val="0"/>
+          <w:bCs w:val="0"/>
+          <w:i/>
+          <w:iCs/>
+        </w:rPr>
+        <w:t xml:space="preserve"> </w:t>
+      </w:r>
+      <w:r>
+        <w:rPr>
+          <w:b w:val="0"/>
+          <w:bCs w:val="0"/>
+        </w:rPr>
+        <w:t>dalam bahasa ini.</w:t>
+      </w:r>
+      <w:r>
+        <w:rPr>
+          <w:b w:val="0"/>
+          <w:bCs w:val="0"/>
+          <w:i/>
+          <w:iCs/>
+        </w:rPr>
+        <w:t xml:space="preserve"> </w:t>
+      </w:r>
+      <w:r>
+        <w:rPr>
+          <w:b w:val="0"/>
+          <w:bCs w:val="0"/>
+        </w:rPr>
+        <w:t xml:space="preserve">Namun, </w:t>
+      </w:r>
+      <w:r>
+        <w:rPr>
+          <w:b w:val="0"/>
+          <w:bCs w:val="0"/>
+        </w:rPr>
+        <w:t>Go didesain untuk kesederhanaan dan efisiensi. Ini berarti ia mungkin tidak menyediakan abstraksi yang kompleks seperti yang ditemukan di bahasa berorientasi objek murni, yang terkadang mengharuskan pengembang untuk menulis lebih banyak kode untuk tugas-tugas sederhana.</w:t>
       </w:r>
       <w:r>
         <w:rPr>
@@ -20718,226 +21881,13 @@
           <w:bCs w:val="0"/>
         </w:rPr>
         <w:br/>
-        <w:t xml:space="preserve"> </w:t>
-      </w:r>
-      <w:r>
-        <w:rPr>
-          <w:b w:val="0"/>
-          <w:bCs w:val="0"/>
-        </w:rPr>
-        <w:tab/>
-      </w:r>
-      <w:r>
-        <w:rPr>
-          <w:b w:val="0"/>
-          <w:bCs w:val="0"/>
-        </w:rPr>
-        <w:tab/>
-        <w:t xml:space="preserve">Lalu selain itu faktor pendukung lain adalah karena kecepatan dan performa </w:t>
-      </w:r>
-      <w:r>
-        <w:rPr>
-          <w:b w:val="0"/>
-          <w:bCs w:val="0"/>
-          <w:i/>
-          <w:iCs/>
-        </w:rPr>
-        <w:t xml:space="preserve">rendering </w:t>
-      </w:r>
-      <w:r>
-        <w:rPr>
-          <w:b w:val="0"/>
-          <w:bCs w:val="0"/>
-        </w:rPr>
-        <w:t xml:space="preserve">jika menggunakan </w:t>
-      </w:r>
-      <w:r>
-        <w:rPr>
-          <w:b w:val="0"/>
-          <w:bCs w:val="0"/>
-          <w:i/>
-          <w:iCs/>
-        </w:rPr>
-        <w:t xml:space="preserve">React, </w:t>
-      </w:r>
-      <w:r>
-        <w:rPr>
-          <w:b w:val="0"/>
-          <w:bCs w:val="0"/>
-        </w:rPr>
-        <w:t xml:space="preserve">hal ini disebabkan oleh sistem </w:t>
-      </w:r>
-      <w:r>
-        <w:rPr>
-          <w:b w:val="0"/>
-          <w:bCs w:val="0"/>
-          <w:i/>
-          <w:iCs/>
-        </w:rPr>
-        <w:t xml:space="preserve">Virtual DOM </w:t>
-      </w:r>
-      <w:r>
-        <w:rPr>
-          <w:b w:val="0"/>
-          <w:bCs w:val="0"/>
-        </w:rPr>
-        <w:t xml:space="preserve">yang digunakan dalam </w:t>
-      </w:r>
-      <w:r>
-        <w:rPr>
-          <w:b w:val="0"/>
-          <w:bCs w:val="0"/>
-          <w:i/>
-          <w:iCs/>
-        </w:rPr>
-        <w:t>Reac</w:t>
-      </w:r>
-      <w:r>
-        <w:rPr>
-          <w:b w:val="0"/>
-          <w:bCs w:val="0"/>
-          <w:i/>
-          <w:iCs/>
-        </w:rPr>
-        <w:t>t.</w:t>
-      </w:r>
-      <w:r>
-        <w:rPr>
-          <w:b w:val="0"/>
-          <w:bCs w:val="0"/>
-          <w:i/>
-          <w:iCs/>
+      </w:r>
+      <w:r>
+        <w:rPr>
+          <w:b w:val="0"/>
+          <w:bCs w:val="0"/>
         </w:rPr>
         <w:br/>
-        <w:t xml:space="preserve"> </w:t>
-      </w:r>
-      <w:r>
-        <w:rPr>
-          <w:b w:val="0"/>
-          <w:bCs w:val="0"/>
-          <w:i/>
-          <w:iCs/>
-        </w:rPr>
-        <w:tab/>
-      </w:r>
-      <w:r>
-        <w:rPr>
-          <w:b w:val="0"/>
-          <w:bCs w:val="0"/>
-          <w:i/>
-          <w:iCs/>
-        </w:rPr>
-        <w:tab/>
-      </w:r>
-      <w:r>
-        <w:rPr>
-          <w:b w:val="0"/>
-          <w:bCs w:val="0"/>
-        </w:rPr>
-        <w:t xml:space="preserve">Pada bagian </w:t>
-      </w:r>
-      <w:r>
-        <w:rPr>
-          <w:b w:val="0"/>
-          <w:bCs w:val="0"/>
-          <w:i/>
-          <w:iCs/>
-        </w:rPr>
-        <w:t xml:space="preserve">backend </w:t>
-      </w:r>
-      <w:r>
-        <w:rPr>
-          <w:b w:val="0"/>
-          <w:bCs w:val="0"/>
-        </w:rPr>
-        <w:t xml:space="preserve">dari perancangan aplikasi web, digunakan bahasa pemrograman </w:t>
-      </w:r>
-      <w:r>
-        <w:rPr>
-          <w:b w:val="0"/>
-          <w:bCs w:val="0"/>
-          <w:i/>
-          <w:iCs/>
-        </w:rPr>
-        <w:t xml:space="preserve">Golang, </w:t>
-      </w:r>
-      <w:r>
-        <w:rPr>
-          <w:b w:val="0"/>
-          <w:bCs w:val="0"/>
-        </w:rPr>
-        <w:t xml:space="preserve">bahasa ini </w:t>
-      </w:r>
-      <w:r>
-        <w:rPr>
-          <w:b w:val="0"/>
-          <w:bCs w:val="0"/>
-        </w:rPr>
-        <w:t xml:space="preserve">merupakan bahasa yang bersifat </w:t>
-      </w:r>
-      <w:r>
-        <w:rPr>
-          <w:b w:val="0"/>
-          <w:bCs w:val="0"/>
-          <w:i/>
-          <w:iCs/>
-        </w:rPr>
-        <w:t xml:space="preserve">statically typed </w:t>
-      </w:r>
-      <w:r>
-        <w:rPr>
-          <w:b w:val="0"/>
-          <w:bCs w:val="0"/>
-        </w:rPr>
-        <w:t>dan dikompilasi</w:t>
-      </w:r>
-      <w:r>
-        <w:rPr>
-          <w:b w:val="0"/>
-          <w:bCs w:val="0"/>
-          <w:i/>
-          <w:iCs/>
-        </w:rPr>
-        <w:t xml:space="preserve">, </w:t>
-      </w:r>
-      <w:r>
-        <w:rPr>
-          <w:b w:val="0"/>
-          <w:bCs w:val="0"/>
-        </w:rPr>
-        <w:t xml:space="preserve">yang berarti setiap variabel perlu diberikan tipe dan tidak bisa diasumsikan seperti pada bahasa lain misalnya </w:t>
-      </w:r>
-      <w:r>
-        <w:rPr>
-          <w:b w:val="0"/>
-          <w:bCs w:val="0"/>
-          <w:i/>
-          <w:iCs/>
-        </w:rPr>
-        <w:t xml:space="preserve">python </w:t>
-      </w:r>
-      <w:r>
-        <w:rPr>
-          <w:b w:val="0"/>
-          <w:bCs w:val="0"/>
-        </w:rPr>
-        <w:t xml:space="preserve">dan </w:t>
-      </w:r>
-      <w:r>
-        <w:rPr>
-          <w:b w:val="0"/>
-          <w:bCs w:val="0"/>
-          <w:i/>
-          <w:iCs/>
-        </w:rPr>
-        <w:t xml:space="preserve">javascript </w:t>
-      </w:r>
-      <w:r>
-        <w:rPr>
-          <w:b w:val="0"/>
-          <w:bCs w:val="0"/>
-        </w:rPr>
-        <w:t>hal ini memberikan kejelasan terhadapt variabel yang terbuat dan meminimalisir error berbasis tipe.</w:t>
       </w:r>
       <w:r>
         <w:rPr>
@@ -20945,118 +21895,6 @@
           <w:bCs w:val="0"/>
         </w:rPr>
         <w:br/>
-        <w:t xml:space="preserve"> </w:t>
-      </w:r>
-      <w:r>
-        <w:rPr>
-          <w:b w:val="0"/>
-          <w:bCs w:val="0"/>
-        </w:rPr>
-        <w:tab/>
-      </w:r>
-      <w:r>
-        <w:rPr>
-          <w:b w:val="0"/>
-          <w:bCs w:val="0"/>
-        </w:rPr>
-        <w:tab/>
-        <w:t xml:space="preserve">Selain itu bahasa pemrograman </w:t>
-      </w:r>
-      <w:r>
-        <w:rPr>
-          <w:b w:val="0"/>
-          <w:bCs w:val="0"/>
-          <w:i/>
-          <w:iCs/>
-        </w:rPr>
-        <w:t xml:space="preserve">Golang </w:t>
-      </w:r>
-      <w:r>
-        <w:rPr>
-          <w:b w:val="0"/>
-          <w:bCs w:val="0"/>
-        </w:rPr>
-        <w:t xml:space="preserve">juga memiliki ekosistem yang bagus dan kaya akan </w:t>
-      </w:r>
-      <w:r>
-        <w:rPr>
-          <w:b w:val="0"/>
-          <w:bCs w:val="0"/>
-          <w:i/>
-          <w:iCs/>
-        </w:rPr>
-        <w:t xml:space="preserve">library </w:t>
-      </w:r>
-      <w:r>
-        <w:rPr>
-          <w:b w:val="0"/>
-          <w:bCs w:val="0"/>
-        </w:rPr>
-        <w:t xml:space="preserve">dan dokumentasi yang juga memudahkan dan mempercepat perancangan menggunakan </w:t>
-      </w:r>
-      <w:r>
-        <w:rPr>
-          <w:b w:val="0"/>
-          <w:bCs w:val="0"/>
-          <w:i/>
-          <w:iCs/>
-        </w:rPr>
-        <w:t xml:space="preserve">Golang. </w:t>
-      </w:r>
-      <w:r>
-        <w:rPr>
-          <w:b w:val="0"/>
-          <w:bCs w:val="0"/>
-        </w:rPr>
-        <w:t xml:space="preserve">Lalu </w:t>
-      </w:r>
-      <w:r>
-        <w:rPr>
-          <w:b w:val="0"/>
-          <w:bCs w:val="0"/>
-          <w:i/>
-          <w:iCs/>
-        </w:rPr>
-        <w:t xml:space="preserve">Golang </w:t>
-      </w:r>
-      <w:r>
-        <w:rPr>
-          <w:b w:val="0"/>
-          <w:bCs w:val="0"/>
-        </w:rPr>
-        <w:t xml:space="preserve">juga memiliki performa dan kecepatan yang baik karena menggunakan sistem kompilasi dan kontrol </w:t>
-      </w:r>
-      <w:r>
-        <w:rPr>
-          <w:b w:val="0"/>
-          <w:bCs w:val="0"/>
-          <w:i/>
-          <w:iCs/>
-        </w:rPr>
-        <w:t xml:space="preserve">low level </w:t>
-      </w:r>
-      <w:r>
-        <w:rPr>
-          <w:b w:val="0"/>
-          <w:bCs w:val="0"/>
-        </w:rPr>
-        <w:t xml:space="preserve">mengenai sumber daya yang digunakan, seperti adanya penggunaan </w:t>
-      </w:r>
-      <w:r>
-        <w:rPr>
-          <w:b w:val="0"/>
-          <w:bCs w:val="0"/>
-          <w:i/>
-          <w:iCs/>
-        </w:rPr>
-        <w:t xml:space="preserve">pointer </w:t>
-      </w:r>
-      <w:r>
-        <w:rPr>
-          <w:b w:val="0"/>
-          <w:bCs w:val="0"/>
-        </w:rPr>
-        <w:t>dalam bahasa ini.</w:t>
       </w:r>
       <w:r>
         <w:rPr>
@@ -21105,27 +21943,7 @@
           <w:b w:val="0"/>
           <w:bCs w:val="0"/>
         </w:rPr>
-        <w:br/>
-      </w:r>
-      <w:r>
-        <w:rPr>
-          <w:b w:val="0"/>
-          <w:bCs w:val="0"/>
-        </w:rPr>
-        <w:br/>
-      </w:r>
-      <w:r>
-        <w:rPr>
-          <w:b w:val="0"/>
-          <w:bCs w:val="0"/>
-        </w:rPr>
-        <w:br/>
-      </w:r>
-      <w:r>
-        <w:rPr>
-          <w:b w:val="0"/>
-          <w:bCs w:val="0"/>
-        </w:rPr>
+        <w:lastRenderedPageBreak/>
         <w:br/>
       </w:r>
       <w:r>
@@ -21147,9 +21965,13 @@
         <w:ind w:right="456"/>
       </w:pPr>
       <w:r>
-        <w:lastRenderedPageBreak/>
-        <w:t>Mobile App</w:t>
-      </w:r>
+        <w:t xml:space="preserve">Mobile </w:t>
+      </w:r>
+      <w:proofErr w:type="spellStart"/>
+      <w:r>
+        <w:t>App</w:t>
+      </w:r>
+      <w:proofErr w:type="spellEnd"/>
       <w:r>
         <w:br/>
       </w:r>
@@ -21524,6 +22346,7 @@
         </w:rPr>
         <w:t xml:space="preserve">melakukan kompilasi langsung ke kode </w:t>
       </w:r>
+      <w:proofErr w:type="spellStart"/>
       <w:r>
         <w:rPr>
           <w:b w:val="0"/>
@@ -21531,7 +22354,17 @@
           <w:i/>
           <w:iCs/>
         </w:rPr>
-        <w:t>native ARM</w:t>
+        <w:t>native</w:t>
+      </w:r>
+      <w:proofErr w:type="spellEnd"/>
+      <w:r>
+        <w:rPr>
+          <w:b w:val="0"/>
+          <w:bCs w:val="0"/>
+          <w:i/>
+          <w:iCs/>
+        </w:rPr>
+        <w:t xml:space="preserve"> ARM</w:t>
       </w:r>
       <w:r>
         <w:rPr>
@@ -21539,6 +22372,132 @@
           <w:bCs w:val="0"/>
         </w:rPr>
         <w:t>.</w:t>
+      </w:r>
+      <w:r>
+        <w:rPr>
+          <w:b w:val="0"/>
+          <w:bCs w:val="0"/>
+        </w:rPr>
+        <w:t xml:space="preserve"> Namun, a</w:t>
+      </w:r>
+      <w:r>
+        <w:rPr>
+          <w:b w:val="0"/>
+          <w:bCs w:val="0"/>
+        </w:rPr>
+        <w:t xml:space="preserve">plikasi </w:t>
+      </w:r>
+      <w:proofErr w:type="spellStart"/>
+      <w:r>
+        <w:rPr>
+          <w:b w:val="0"/>
+          <w:bCs w:val="0"/>
+        </w:rPr>
+        <w:t>Flutter</w:t>
+      </w:r>
+      <w:proofErr w:type="spellEnd"/>
+      <w:r>
+        <w:rPr>
+          <w:b w:val="0"/>
+          <w:bCs w:val="0"/>
+        </w:rPr>
+        <w:t xml:space="preserve"> cenderung memiliki ukuran </w:t>
+      </w:r>
+      <w:proofErr w:type="spellStart"/>
+      <w:r>
+        <w:rPr>
+          <w:b w:val="0"/>
+          <w:bCs w:val="0"/>
+        </w:rPr>
+        <w:t>file</w:t>
+      </w:r>
+      <w:proofErr w:type="spellEnd"/>
+      <w:r>
+        <w:rPr>
+          <w:b w:val="0"/>
+          <w:bCs w:val="0"/>
+        </w:rPr>
+        <w:t xml:space="preserve"> yang lebih besar dibandingkan aplikasi </w:t>
+      </w:r>
+      <w:proofErr w:type="spellStart"/>
+      <w:r>
+        <w:rPr>
+          <w:b w:val="0"/>
+          <w:bCs w:val="0"/>
+        </w:rPr>
+        <w:t>native</w:t>
+      </w:r>
+      <w:proofErr w:type="spellEnd"/>
+      <w:r>
+        <w:rPr>
+          <w:b w:val="0"/>
+          <w:bCs w:val="0"/>
+        </w:rPr>
+        <w:t xml:space="preserve"> karena </w:t>
+      </w:r>
+      <w:proofErr w:type="spellStart"/>
+      <w:r>
+        <w:rPr>
+          <w:b w:val="0"/>
+          <w:bCs w:val="0"/>
+        </w:rPr>
+        <w:t>Flutter</w:t>
+      </w:r>
+      <w:proofErr w:type="spellEnd"/>
+      <w:r>
+        <w:rPr>
+          <w:b w:val="0"/>
+          <w:bCs w:val="0"/>
+        </w:rPr>
+        <w:t xml:space="preserve"> menyertakan </w:t>
+      </w:r>
+      <w:proofErr w:type="spellStart"/>
+      <w:r>
+        <w:rPr>
+          <w:b w:val="0"/>
+          <w:bCs w:val="0"/>
+        </w:rPr>
+        <w:t>engine</w:t>
+      </w:r>
+      <w:proofErr w:type="spellEnd"/>
+      <w:r>
+        <w:rPr>
+          <w:b w:val="0"/>
+          <w:bCs w:val="0"/>
+        </w:rPr>
+        <w:t xml:space="preserve"> </w:t>
+      </w:r>
+      <w:proofErr w:type="spellStart"/>
+      <w:r>
+        <w:rPr>
+          <w:b w:val="0"/>
+          <w:bCs w:val="0"/>
+        </w:rPr>
+        <w:t>rendering</w:t>
+      </w:r>
+      <w:proofErr w:type="spellEnd"/>
+      <w:r>
+        <w:rPr>
+          <w:b w:val="0"/>
+          <w:bCs w:val="0"/>
+        </w:rPr>
+        <w:t xml:space="preserve"> dan </w:t>
+      </w:r>
+      <w:proofErr w:type="spellStart"/>
+      <w:r>
+        <w:rPr>
+          <w:b w:val="0"/>
+          <w:bCs w:val="0"/>
+        </w:rPr>
+        <w:t>framework-nya</w:t>
+      </w:r>
+      <w:proofErr w:type="spellEnd"/>
+      <w:r>
+        <w:rPr>
+          <w:b w:val="0"/>
+          <w:bCs w:val="0"/>
+        </w:rPr>
+        <w:t xml:space="preserve"> sendiri dalam paket aplikasi. Ini bisa menjadi masalah untuk pengguna dengan ruang penyimpanan terbatas atau koneksi internet lambat.</w:t>
       </w:r>
     </w:p>
     <w:p>
@@ -21552,6 +22511,7 @@
         <w:ind w:right="456"/>
       </w:pPr>
       <w:r>
+        <w:lastRenderedPageBreak/>
         <w:t>Database Table</w:t>
       </w:r>
       <w:r>
@@ -21562,7 +22522,7 @@
           <w:noProof/>
         </w:rPr>
         <w:drawing>
-          <wp:inline distT="0" distB="0" distL="0" distR="0" wp14:anchorId="182442F6" wp14:editId="6333F5F6">
+          <wp:inline distT="0" distB="0" distL="0" distR="0" wp14:anchorId="182442F6" wp14:editId="1BC61561">
             <wp:extent cx="4993291" cy="597267"/>
             <wp:effectExtent l="0" t="0" r="0" b="0"/>
             <wp:docPr id="1822047746" name="Picture 2"/>
@@ -21669,15 +22629,7 @@
           <w:b w:val="0"/>
           <w:bCs w:val="0"/>
         </w:rPr>
-        <w:t xml:space="preserve">items’, tabel ini berfungsi untuk menyimpan data mengenai semua barang yang ada </w:t>
-      </w:r>
-      <w:r>
-        <w:rPr>
-          <w:b w:val="0"/>
-          <w:bCs w:val="0"/>
-        </w:rPr>
-        <w:lastRenderedPageBreak/>
-        <w:t>atau pernah ada di inventaris.</w:t>
+        <w:t>items’, tabel ini berfungsi untuk menyimpan data mengenai semua barang yang ada atau pernah ada di inventaris.</w:t>
       </w:r>
       <w:r>
         <w:rPr>
@@ -22220,7 +23172,7 @@
           <w:noProof/>
         </w:rPr>
         <w:drawing>
-          <wp:inline distT="0" distB="0" distL="0" distR="0" wp14:anchorId="34C84B91" wp14:editId="633AD616">
+          <wp:inline distT="0" distB="0" distL="0" distR="0" wp14:anchorId="34C84B91" wp14:editId="75460F4E">
             <wp:extent cx="3327621" cy="628786"/>
             <wp:effectExtent l="0" t="0" r="6350" b="0"/>
             <wp:docPr id="959343345" name="Picture 11"/>
@@ -22267,6 +23219,13 @@
           <w:bCs w:val="0"/>
         </w:rPr>
         <w:br/>
+      </w:r>
+      <w:r>
+        <w:rPr>
+          <w:b w:val="0"/>
+          <w:bCs w:val="0"/>
+        </w:rPr>
+        <w:lastRenderedPageBreak/>
         <w:t xml:space="preserve"> </w:t>
       </w:r>
       <w:r>
@@ -22367,9 +23326,8 @@
         <w:rPr>
           <w:noProof/>
         </w:rPr>
-        <w:lastRenderedPageBreak/>
         <w:drawing>
-          <wp:inline distT="0" distB="0" distL="0" distR="0" wp14:anchorId="342F2B56" wp14:editId="7A7B3205">
+          <wp:inline distT="0" distB="0" distL="0" distR="0" wp14:anchorId="342F2B56" wp14:editId="2545792A">
             <wp:extent cx="4845032" cy="915976"/>
             <wp:effectExtent l="0" t="0" r="0" b="0"/>
             <wp:docPr id="1130988761" name="Picture 4"/>
@@ -22610,29 +23568,30 @@
           <w:b w:val="0"/>
           <w:bCs w:val="0"/>
         </w:rPr>
-        <w:br/>
-        <w:t xml:space="preserve"> </w:t>
-      </w:r>
-      <w:r>
-        <w:rPr>
-          <w:b w:val="0"/>
-          <w:bCs w:val="0"/>
-        </w:rPr>
-        <w:tab/>
-      </w:r>
-      <w:r>
-        <w:rPr>
-          <w:b w:val="0"/>
-          <w:bCs w:val="0"/>
-        </w:rPr>
-        <w:tab/>
-      </w:r>
-      <w:r>
-        <w:rPr>
-          <w:b w:val="0"/>
-          <w:bCs w:val="0"/>
-        </w:rPr>
-        <w:t xml:space="preserve">Selain itu tentu database </w:t>
+        <w:t xml:space="preserve"> </w:t>
+      </w:r>
+      <w:r>
+        <w:rPr>
+          <w:b w:val="0"/>
+          <w:bCs w:val="0"/>
+        </w:rPr>
+        <w:t xml:space="preserve">Selain itu tentu </w:t>
+      </w:r>
+      <w:proofErr w:type="spellStart"/>
+      <w:r>
+        <w:rPr>
+          <w:b w:val="0"/>
+          <w:bCs w:val="0"/>
+        </w:rPr>
+        <w:t>database</w:t>
+      </w:r>
+      <w:proofErr w:type="spellEnd"/>
+      <w:r>
+        <w:rPr>
+          <w:b w:val="0"/>
+          <w:bCs w:val="0"/>
+        </w:rPr>
+        <w:t xml:space="preserve"> </w:t>
       </w:r>
       <w:r>
         <w:rPr>
@@ -22648,7 +23607,140 @@
           <w:b w:val="0"/>
           <w:bCs w:val="0"/>
         </w:rPr>
-        <w:t xml:space="preserve">juga memiliki performa yang sangat bagus, ditambah juga fitur indexing dari database yang dapat meningkatkan performa kueri menjadi lebih tinggi lagi. </w:t>
+        <w:t xml:space="preserve">juga memiliki performa yang sangat </w:t>
+      </w:r>
+      <w:r>
+        <w:rPr>
+          <w:b w:val="0"/>
+          <w:bCs w:val="0"/>
+        </w:rPr>
+        <w:t>baik</w:t>
+      </w:r>
+      <w:r>
+        <w:rPr>
+          <w:b w:val="0"/>
+          <w:bCs w:val="0"/>
+        </w:rPr>
+        <w:t xml:space="preserve">, ditambah juga fitur indexing dari database yang dapat meningkatkan performa kueri menjadi lebih tinggi lagi. </w:t>
+      </w:r>
+      <w:r>
+        <w:rPr>
+          <w:b w:val="0"/>
+          <w:bCs w:val="0"/>
+        </w:rPr>
+        <w:t xml:space="preserve">Namun, </w:t>
+      </w:r>
+      <w:proofErr w:type="spellStart"/>
+      <w:r>
+        <w:rPr>
+          <w:b w:val="0"/>
+          <w:bCs w:val="0"/>
+        </w:rPr>
+        <w:t>PostgreSQL</w:t>
+      </w:r>
+      <w:proofErr w:type="spellEnd"/>
+      <w:r>
+        <w:rPr>
+          <w:b w:val="0"/>
+          <w:bCs w:val="0"/>
+        </w:rPr>
+        <w:t xml:space="preserve"> tidak memiliki fitur </w:t>
+      </w:r>
+      <w:proofErr w:type="spellStart"/>
+      <w:r>
+        <w:rPr>
+          <w:b w:val="0"/>
+          <w:bCs w:val="0"/>
+        </w:rPr>
+        <w:t>sharding</w:t>
+      </w:r>
+      <w:proofErr w:type="spellEnd"/>
+      <w:r>
+        <w:rPr>
+          <w:b w:val="0"/>
+          <w:bCs w:val="0"/>
+        </w:rPr>
+        <w:t xml:space="preserve"> atau </w:t>
+      </w:r>
+      <w:proofErr w:type="spellStart"/>
+      <w:r>
+        <w:rPr>
+          <w:b w:val="0"/>
+          <w:bCs w:val="0"/>
+        </w:rPr>
+        <w:t>clustering</w:t>
+      </w:r>
+      <w:proofErr w:type="spellEnd"/>
+      <w:r>
+        <w:rPr>
+          <w:b w:val="0"/>
+          <w:bCs w:val="0"/>
+        </w:rPr>
+        <w:t xml:space="preserve"> </w:t>
+      </w:r>
+      <w:proofErr w:type="spellStart"/>
+      <w:r>
+        <w:rPr>
+          <w:b w:val="0"/>
+          <w:bCs w:val="0"/>
+        </w:rPr>
+        <w:t>built</w:t>
+      </w:r>
+      <w:proofErr w:type="spellEnd"/>
+      <w:r>
+        <w:rPr>
+          <w:b w:val="0"/>
+          <w:bCs w:val="0"/>
+        </w:rPr>
+        <w:t xml:space="preserve">-in untuk </w:t>
+      </w:r>
+      <w:proofErr w:type="spellStart"/>
+      <w:r>
+        <w:rPr>
+          <w:b w:val="0"/>
+          <w:bCs w:val="0"/>
+        </w:rPr>
+        <w:t>skalabilitas</w:t>
+      </w:r>
+      <w:proofErr w:type="spellEnd"/>
+      <w:r>
+        <w:rPr>
+          <w:b w:val="0"/>
+          <w:bCs w:val="0"/>
+        </w:rPr>
+        <w:t xml:space="preserve"> horizontal secara alami. Ini berarti untuk beban kerja yang sangat tinggi yang membutuhkan distribusi data dan </w:t>
+      </w:r>
+      <w:proofErr w:type="spellStart"/>
+      <w:r>
+        <w:rPr>
+          <w:b w:val="0"/>
+          <w:bCs w:val="0"/>
+        </w:rPr>
+        <w:t>query</w:t>
+      </w:r>
+      <w:proofErr w:type="spellEnd"/>
+      <w:r>
+        <w:rPr>
+          <w:b w:val="0"/>
+          <w:bCs w:val="0"/>
+        </w:rPr>
+        <w:t xml:space="preserve"> di banyak server, diperlukan solusi tambahan atau beralih ke </w:t>
+      </w:r>
+      <w:proofErr w:type="spellStart"/>
+      <w:r>
+        <w:rPr>
+          <w:b w:val="0"/>
+          <w:bCs w:val="0"/>
+        </w:rPr>
+        <w:t>database</w:t>
+      </w:r>
+      <w:proofErr w:type="spellEnd"/>
+      <w:r>
+        <w:rPr>
+          <w:b w:val="0"/>
+          <w:bCs w:val="0"/>
+        </w:rPr>
+        <w:t xml:space="preserve"> yang dirancang untuk itu.</w:t>
       </w:r>
     </w:p>
     <w:p>
@@ -22936,6 +24028,217 @@
     </w:p>
     <w:p>
       <w:pPr>
+        <w:pStyle w:val="BodyText"/>
+        <w:spacing w:line="360" w:lineRule="auto"/>
+        <w:ind w:left="1276" w:right="456"/>
+      </w:pPr>
+      <w:r>
+        <w:tab/>
+      </w:r>
+      <w:r>
+        <w:tab/>
+        <w:t xml:space="preserve">Selain itu kami juga memiliki keterbatasan dalam pembiayaan, sehingga modul RFID UHF yang kami gunakan memiliki ukuran yang kecil sehingga memiliki keterbatasan untuk membaca RFID </w:t>
+      </w:r>
+      <w:proofErr w:type="spellStart"/>
+      <w:r>
+        <w:t>tag</w:t>
+      </w:r>
+      <w:proofErr w:type="spellEnd"/>
+      <w:r>
+        <w:t xml:space="preserve"> di dalam </w:t>
+      </w:r>
+      <w:proofErr w:type="spellStart"/>
+      <w:r>
+        <w:t>packing</w:t>
+      </w:r>
+      <w:proofErr w:type="spellEnd"/>
+      <w:r>
+        <w:t xml:space="preserve"> barang. Untuk mengatasi masalah ini kami menempelkan </w:t>
+      </w:r>
+      <w:proofErr w:type="spellStart"/>
+      <w:r>
+        <w:t>sticker</w:t>
+      </w:r>
+      <w:proofErr w:type="spellEnd"/>
+      <w:r>
+        <w:t xml:space="preserve"> RFID UHF di luar </w:t>
+      </w:r>
+      <w:proofErr w:type="spellStart"/>
+      <w:r>
+        <w:t>packing</w:t>
+      </w:r>
+      <w:proofErr w:type="spellEnd"/>
+      <w:r>
+        <w:t xml:space="preserve"> sehingga bisa tetap terbaca oleh modul RFID UHF. Selain itu, karena modul yang kami gunakan merupakan </w:t>
+      </w:r>
+      <w:proofErr w:type="spellStart"/>
+      <w:r>
+        <w:t>module</w:t>
+      </w:r>
+      <w:proofErr w:type="spellEnd"/>
+      <w:r>
+        <w:t xml:space="preserve"> yang kecil, jarak pembacaan RFID UHF juga sangat terbatas dibandingkan </w:t>
+      </w:r>
+      <w:proofErr w:type="spellStart"/>
+      <w:r>
+        <w:t xml:space="preserve">seri </w:t>
+      </w:r>
+      <w:proofErr w:type="spellEnd"/>
+      <w:r>
+        <w:t xml:space="preserve">yang di atas </w:t>
+      </w:r>
+      <w:proofErr w:type="spellStart"/>
+      <w:r>
+        <w:t>module</w:t>
+      </w:r>
+      <w:proofErr w:type="spellEnd"/>
+      <w:r>
+        <w:t xml:space="preserve"> kami. Untuk proses pembacaan kira-kira membutuhkan jarak optimal </w:t>
+      </w:r>
+      <w:r>
+        <w:t xml:space="preserve">maksimal </w:t>
+      </w:r>
+      <w:r>
+        <w:t xml:space="preserve">pembacaan (30 cm) dari </w:t>
+      </w:r>
+      <w:proofErr w:type="spellStart"/>
+      <w:r>
+        <w:t>tag</w:t>
+      </w:r>
+      <w:proofErr w:type="spellEnd"/>
+      <w:r>
+        <w:t xml:space="preserve"> RFID.</w:t>
+      </w:r>
+    </w:p>
+    <w:p>
+      <w:pPr>
+        <w:pStyle w:val="BodyText"/>
+        <w:spacing w:line="360" w:lineRule="auto"/>
+        <w:ind w:left="1276" w:right="456"/>
+      </w:pPr>
+      <w:r>
+        <w:tab/>
+      </w:r>
+      <w:r>
+        <w:tab/>
+        <w:t xml:space="preserve">Terdapat juga permasalahan </w:t>
+      </w:r>
+      <w:proofErr w:type="spellStart"/>
+      <w:r>
+        <w:t>dimana</w:t>
+      </w:r>
+      <w:proofErr w:type="spellEnd"/>
+      <w:r>
+        <w:t xml:space="preserve"> adanya efek </w:t>
+      </w:r>
+      <w:proofErr w:type="spellStart"/>
+      <w:r>
+        <w:rPr>
+          <w:i/>
+          <w:iCs/>
+        </w:rPr>
+        <w:t>Mutual</w:t>
+      </w:r>
+      <w:proofErr w:type="spellEnd"/>
+      <w:r>
+        <w:rPr>
+          <w:i/>
+          <w:iCs/>
+        </w:rPr>
+        <w:t xml:space="preserve"> </w:t>
+      </w:r>
+      <w:proofErr w:type="spellStart"/>
+      <w:r>
+        <w:rPr>
+          <w:i/>
+          <w:iCs/>
+        </w:rPr>
+        <w:t>Coupling</w:t>
+      </w:r>
+      <w:proofErr w:type="spellEnd"/>
+      <w:r>
+        <w:t xml:space="preserve">. </w:t>
+      </w:r>
+      <w:proofErr w:type="spellStart"/>
+      <w:r>
+        <w:rPr>
+          <w:i/>
+          <w:iCs/>
+        </w:rPr>
+        <w:t>Mutual</w:t>
+      </w:r>
+      <w:proofErr w:type="spellEnd"/>
+      <w:r>
+        <w:rPr>
+          <w:i/>
+          <w:iCs/>
+        </w:rPr>
+        <w:t xml:space="preserve"> </w:t>
+      </w:r>
+      <w:proofErr w:type="spellStart"/>
+      <w:r>
+        <w:rPr>
+          <w:i/>
+          <w:iCs/>
+        </w:rPr>
+        <w:t>coupling</w:t>
+      </w:r>
+      <w:proofErr w:type="spellEnd"/>
+      <w:r>
+        <w:t xml:space="preserve"> adalah masalah yang harus diperhitungkan sebagai salah satu kriteria kinerja sistem RFID UHF pasif dengan kepadatan tinggi. Fenomena ini secara signifikan memengaruhi karakteristik antena seperti radiasi atau impedansi masukan ketika </w:t>
+      </w:r>
+      <w:proofErr w:type="spellStart"/>
+      <w:r>
+        <w:t>tag-tag</w:t>
+      </w:r>
+      <w:proofErr w:type="spellEnd"/>
+      <w:r>
+        <w:t xml:space="preserve"> berada dalam jarak yang berdekatan</w:t>
+      </w:r>
+      <w:r>
+        <w:t xml:space="preserve"> (</w:t>
+      </w:r>
+      <w:proofErr w:type="spellStart"/>
+      <w:r>
+        <w:t>Fernand</w:t>
+      </w:r>
+      <w:proofErr w:type="spellEnd"/>
+      <w:r>
+        <w:t>, 2022)</w:t>
+      </w:r>
+      <w:r>
+        <w:t>.</w:t>
+      </w:r>
+      <w:r>
+        <w:t xml:space="preserve"> Untuk mengatasi masalah ini kami menempatkan RFID </w:t>
+      </w:r>
+      <w:proofErr w:type="spellStart"/>
+      <w:r>
+        <w:t>tag</w:t>
+      </w:r>
+      <w:proofErr w:type="spellEnd"/>
+      <w:r>
+        <w:t xml:space="preserve"> pada 1 sisi, yaitu </w:t>
+      </w:r>
+      <w:proofErr w:type="spellStart"/>
+      <w:r>
+        <w:t>disamping</w:t>
+      </w:r>
+      <w:proofErr w:type="spellEnd"/>
+      <w:r>
+        <w:t xml:space="preserve"> kanan/kiri yang mencegah RFID </w:t>
+      </w:r>
+      <w:proofErr w:type="spellStart"/>
+      <w:r>
+        <w:t>tag</w:t>
+      </w:r>
+      <w:proofErr w:type="spellEnd"/>
+      <w:r>
+        <w:t xml:space="preserve"> berpapasan satu dengan yang lain.</w:t>
+      </w:r>
+    </w:p>
+    <w:p>
+      <w:pPr>
         <w:pStyle w:val="Heading2"/>
         <w:numPr>
           <w:ilvl w:val="1"/>
@@ -22959,7 +24262,11 @@
         </w:rPr>
       </w:pPr>
       <w:r>
-        <w:t>Standar adalah dokumen teknis yang digunakan sebagai aturan, pedoman, atau arahan. Ini adalah cara yang dibangun berdasarkan konsensus dan berulang untuk melakukan sesuatu. Ada dua kategori standar pada bidang komputer, yaitu De Jure dan De Facto Standard. De Jure Standard adalah standar yang telah disahkan oleh badan resmi yang diakui (oleh hukum atau peraturan) sedangkan De Facto Standard adalah Standar yang belum disetujui oleh badan terorganisir tetapi telah diadopsi sebagai standar melalui penggunaan yang luas.</w:t>
+        <w:t xml:space="preserve">Standar adalah dokumen teknis yang digunakan sebagai aturan, pedoman, atau arahan. Ini adalah cara yang dibangun berdasarkan konsensus dan berulang untuk melakukan sesuatu. Ada dua kategori standar pada bidang komputer, yaitu De Jure dan De Facto Standard. De Jure Standard adalah </w:t>
+      </w:r>
+      <w:r>
+        <w:lastRenderedPageBreak/>
+        <w:t>standar yang telah disahkan oleh badan resmi yang diakui (oleh hukum atau peraturan) sedangkan De Facto Standard adalah Standar yang belum disetujui oleh badan terorganisir tetapi telah diadopsi sebagai standar melalui penggunaan yang luas.</w:t>
       </w:r>
       <w:r>
         <w:br/>
@@ -23025,30 +24332,36 @@
         <w:ind w:left="1276" w:firstLine="709"/>
       </w:pPr>
       <w:r>
-        <w:t>Standar teknis dokumentasi database PostgreSQL</w:t>
+        <w:t xml:space="preserve">Standar teknis dokumentasi </w:t>
+      </w:r>
+      <w:proofErr w:type="spellStart"/>
+      <w:r>
+        <w:t>database</w:t>
+      </w:r>
+      <w:proofErr w:type="spellEnd"/>
+      <w:r>
+        <w:t xml:space="preserve"> </w:t>
+      </w:r>
+      <w:proofErr w:type="spellStart"/>
+      <w:r>
+        <w:t>PostgreSQL</w:t>
+      </w:r>
+      <w:proofErr w:type="spellEnd"/>
+      <w:r>
+        <w:t xml:space="preserve"> 17</w:t>
       </w:r>
       <w:r>
         <w:br/>
       </w:r>
-      <w:r>
-        <w:fldChar w:fldCharType="begin"/>
-      </w:r>
-      <w:r>
-        <w:instrText>HYPERLINK "https://www.postgresql.org/docs/17/index.html"</w:instrText>
-      </w:r>
-      <w:r>
-        <w:fldChar w:fldCharType="separate"/>
-      </w:r>
-      <w:r>
-        <w:rPr>
-          <w:color w:val="0000FF" w:themeColor="hyperlink"/>
-          <w:u w:val="single"/>
-        </w:rPr>
-        <w:t>https://www.postgresql.org/docs/17/index.html</w:t>
-      </w:r>
-      <w:r>
-        <w:fldChar w:fldCharType="end"/>
-      </w:r>
+      <w:hyperlink r:id="rId51" w:history="1">
+        <w:r>
+          <w:rPr>
+            <w:color w:val="0000FF" w:themeColor="hyperlink"/>
+            <w:u w:val="single"/>
+          </w:rPr>
+          <w:t>https://www.postgresql.org/docs/17/index.html</w:t>
+        </w:r>
+      </w:hyperlink>
     </w:p>
     <w:p>
       <w:pPr>
@@ -23069,7 +24382,7 @@
       <w:r>
         <w:br/>
       </w:r>
-      <w:hyperlink r:id="rId51" w:anchor="introduction" w:history="1">
+      <w:hyperlink r:id="rId52" w:anchor="introduction" w:history="1">
         <w:r>
           <w:rPr>
             <w:rStyle w:val="Hyperlink"/>
@@ -23092,29 +24405,29 @@
         <w:ind w:left="1276" w:firstLine="709"/>
       </w:pPr>
       <w:r>
-        <w:t>Standar aturan penulisan code dengan React</w:t>
+        <w:t xml:space="preserve">Standar aturan penulisan </w:t>
+      </w:r>
+      <w:proofErr w:type="spellStart"/>
+      <w:r>
+        <w:t>code</w:t>
+      </w:r>
+      <w:proofErr w:type="spellEnd"/>
+      <w:r>
+        <w:t xml:space="preserve"> dengan </w:t>
+      </w:r>
+      <w:proofErr w:type="spellStart"/>
+      <w:r>
+        <w:t>React</w:t>
+      </w:r>
+      <w:proofErr w:type="spellEnd"/>
+      <w:r>
+        <w:t xml:space="preserve"> 19</w:t>
       </w:r>
       <w:r>
         <w:br/>
       </w:r>
       <w:r>
-        <w:fldChar w:fldCharType="begin"/>
-      </w:r>
-      <w:r>
-        <w:instrText>HYPERLINK "https://react.dev/reference/rules"</w:instrText>
-      </w:r>
-      <w:r>
-        <w:fldChar w:fldCharType="separate"/>
-      </w:r>
-      <w:r>
-        <w:rPr>
-          <w:color w:val="0000FF" w:themeColor="hyperlink"/>
-          <w:u w:val="single"/>
-        </w:rPr>
-        <w:t>https://react.dev/reference/rules</w:t>
-      </w:r>
-      <w:r>
-        <w:fldChar w:fldCharType="end"/>
+        <w:t>https://react.dev/blog/2024/12/05/react-19</w:t>
       </w:r>
     </w:p>
     <w:p>
@@ -23154,25 +24467,30 @@
         <w:ind w:left="1276" w:firstLine="709"/>
       </w:pPr>
       <w:r>
-        <w:lastRenderedPageBreak/>
-        <w:t>Standar WiFi 802.11</w:t>
-      </w:r>
-      <w:r>
-        <w:t>ac</w:t>
+        <w:t xml:space="preserve">Standar </w:t>
+      </w:r>
+      <w:proofErr w:type="spellStart"/>
+      <w:r>
+        <w:t>WiFi</w:t>
+      </w:r>
+      <w:proofErr w:type="spellEnd"/>
+      <w:r>
+        <w:t xml:space="preserve"> 6</w:t>
+      </w:r>
+      <w:r>
+        <w:t xml:space="preserve"> 802.11</w:t>
+      </w:r>
+      <w:r>
+        <w:t>a</w:t>
+      </w:r>
+      <w:r>
+        <w:t>x</w:t>
       </w:r>
       <w:r>
         <w:br/>
       </w:r>
-      <w:hyperlink r:id="rId52" w:history="1">
-        <w:r>
-          <w:rPr>
-            <w:rStyle w:val="Hyperlink"/>
-          </w:rPr>
-          <w:t>https://standards.ieee.org/ieee/802.11ac/4473/</w:t>
-        </w:r>
-      </w:hyperlink>
-      <w:r>
-        <w:t xml:space="preserve"> </w:t>
+      <w:r>
+        <w:t>https://standards.ieee.org/ieee/802.11ax/7180/</w:t>
       </w:r>
     </w:p>
     <w:p>
@@ -23191,24 +24509,14 @@
       <w:r>
         <w:br/>
       </w:r>
-      <w:r>
-        <w:fldChar w:fldCharType="begin"/>
-      </w:r>
-      <w:r>
-        <w:instrText>HYPERLINK "https://ieeexplore.ieee.org/document/9227663"</w:instrText>
-      </w:r>
-      <w:r>
-        <w:fldChar w:fldCharType="separate"/>
-      </w:r>
-      <w:r>
-        <w:rPr>
-          <w:rStyle w:val="Hyperlink"/>
-        </w:rPr>
-        <w:t>https://ieeexplore.ieee.org/document/9227663</w:t>
-      </w:r>
-      <w:r>
-        <w:fldChar w:fldCharType="end"/>
-      </w:r>
+      <w:hyperlink r:id="rId53" w:history="1">
+        <w:r>
+          <w:rPr>
+            <w:rStyle w:val="Hyperlink"/>
+          </w:rPr>
+          <w:t>https://ieeexplore.ieee.org/document/9227663</w:t>
+        </w:r>
+      </w:hyperlink>
       <w:r>
         <w:t xml:space="preserve"> </w:t>
       </w:r>
@@ -23224,19 +24532,28 @@
         <w:ind w:left="1276" w:firstLine="709"/>
       </w:pPr>
       <w:r>
-        <w:t>Standar Bluetooth 5 dan selanjutnya</w:t>
+        <w:t xml:space="preserve">Standar </w:t>
+      </w:r>
+      <w:proofErr w:type="spellStart"/>
+      <w:r>
+        <w:t>Bluetooth</w:t>
+      </w:r>
+      <w:proofErr w:type="spellEnd"/>
+      <w:r>
+        <w:t xml:space="preserve"> 5</w:t>
+      </w:r>
+      <w:r>
+        <w:t>.3</w:t>
+      </w:r>
+      <w:r>
+        <w:t xml:space="preserve"> dan selanjutnya</w:t>
       </w:r>
       <w:r>
         <w:br/>
       </w:r>
-      <w:hyperlink r:id="rId53" w:history="1">
-        <w:r>
-          <w:rPr>
-            <w:rStyle w:val="Hyperlink"/>
-          </w:rPr>
-          <w:t>https://ieeexplore.ieee.org/document/8721261</w:t>
-        </w:r>
-      </w:hyperlink>
+      <w:r>
+        <w:t>https://www.bluetooth.com/specifications/specs/core-specification-5-3/</w:t>
+      </w:r>
       <w:r>
         <w:t xml:space="preserve"> </w:t>
       </w:r>
@@ -23257,24 +24574,14 @@
       <w:r>
         <w:br/>
       </w:r>
-      <w:r>
-        <w:fldChar w:fldCharType="begin"/>
-      </w:r>
-      <w:r>
-        <w:instrText>HYPERLINK "https://docs.flutter.dev/release/release-notes/release-notes-3.24.0"</w:instrText>
-      </w:r>
-      <w:r>
-        <w:fldChar w:fldCharType="separate"/>
-      </w:r>
-      <w:r>
-        <w:rPr>
-          <w:rStyle w:val="Hyperlink"/>
-        </w:rPr>
-        <w:t>https://docs.flutter.dev/release/release-notes/release-notes-3.24.0</w:t>
-      </w:r>
-      <w:r>
-        <w:fldChar w:fldCharType="end"/>
-      </w:r>
+      <w:hyperlink r:id="rId54" w:history="1">
+        <w:r>
+          <w:rPr>
+            <w:rStyle w:val="Hyperlink"/>
+          </w:rPr>
+          <w:t>https://docs.flutter.dev/release/release-notes/release-notes-3.24.0</w:t>
+        </w:r>
+      </w:hyperlink>
     </w:p>
     <w:p>
       <w:pPr>
@@ -23290,29 +24597,30 @@
         <w:t xml:space="preserve">Standar teknis </w:t>
       </w:r>
       <w:r>
-        <w:t>RFID untuk item management</w:t>
-      </w:r>
+        <w:t>RFID</w:t>
+      </w:r>
+      <w:r>
+        <w:t xml:space="preserve"> UHF</w:t>
+      </w:r>
+      <w:r>
+        <w:t xml:space="preserve"> untuk item </w:t>
+      </w:r>
+      <w:proofErr w:type="spellStart"/>
+      <w:r>
+        <w:t>management</w:t>
+      </w:r>
+      <w:proofErr w:type="spellEnd"/>
       <w:r>
         <w:br/>
       </w:r>
-      <w:r>
-        <w:fldChar w:fldCharType="begin"/>
-      </w:r>
-      <w:r>
-        <w:instrText>HYPERLINK "https://www.iso.org/standard/50964.html"</w:instrText>
-      </w:r>
-      <w:r>
-        <w:fldChar w:fldCharType="separate"/>
-      </w:r>
-      <w:r>
-        <w:rPr>
-          <w:rStyle w:val="Hyperlink"/>
-        </w:rPr>
-        <w:t>https://www.iso.org/standard/50964.html</w:t>
-      </w:r>
-      <w:r>
-        <w:fldChar w:fldCharType="end"/>
-      </w:r>
+      <w:hyperlink r:id="rId55" w:history="1">
+        <w:r>
+          <w:rPr>
+            <w:rStyle w:val="Hyperlink"/>
+          </w:rPr>
+          <w:t>https://www.iso.org/standard/50964.html</w:t>
+        </w:r>
+      </w:hyperlink>
     </w:p>
     <w:p>
       <w:pPr>
@@ -23336,24 +24644,14 @@
       <w:r>
         <w:br/>
       </w:r>
-      <w:r>
-        <w:fldChar w:fldCharType="begin"/>
-      </w:r>
-      <w:r>
-        <w:instrText>HYPERLINK "https://developer.android.com/about/versions/14"</w:instrText>
-      </w:r>
-      <w:r>
-        <w:fldChar w:fldCharType="separate"/>
-      </w:r>
-      <w:r>
-        <w:rPr>
-          <w:rStyle w:val="Hyperlink"/>
-        </w:rPr>
-        <w:t>https://developer.android.com/about/versions/14</w:t>
-      </w:r>
-      <w:r>
-        <w:fldChar w:fldCharType="end"/>
-      </w:r>
+      <w:hyperlink r:id="rId56" w:history="1">
+        <w:r>
+          <w:rPr>
+            <w:rStyle w:val="Hyperlink"/>
+          </w:rPr>
+          <w:t>https://developer.android.com/abou t/versions/14</w:t>
+        </w:r>
+      </w:hyperlink>
     </w:p>
     <w:p>
       <w:pPr>
@@ -23371,24 +24669,14 @@
       <w:r>
         <w:br/>
       </w:r>
-      <w:r>
-        <w:fldChar w:fldCharType="begin"/>
-      </w:r>
-      <w:r>
-        <w:instrText>HYPERLINK "https://www.iso.org/standard/83389.html"</w:instrText>
-      </w:r>
-      <w:r>
-        <w:fldChar w:fldCharType="separate"/>
-      </w:r>
-      <w:r>
-        <w:rPr>
-          <w:rStyle w:val="Hyperlink"/>
-        </w:rPr>
-        <w:t>https://www.iso.org/standard/83389.html</w:t>
-      </w:r>
-      <w:r>
-        <w:fldChar w:fldCharType="end"/>
-      </w:r>
+      <w:hyperlink r:id="rId57" w:history="1">
+        <w:r>
+          <w:rPr>
+            <w:rStyle w:val="Hyperlink"/>
+          </w:rPr>
+          <w:t>https://www.iso.org/standard/83389.html</w:t>
+        </w:r>
+      </w:hyperlink>
       <w:r>
         <w:t xml:space="preserve"> </w:t>
       </w:r>
@@ -23415,24 +24703,14 @@
       <w:r>
         <w:br/>
       </w:r>
-      <w:r>
-        <w:fldChar w:fldCharType="begin"/>
-      </w:r>
-      <w:r>
-        <w:instrText>HYPERLINK "https://www.gs1.org/sites/default/files/docs/epc/uhfc1g2_2_0_0_standard_20131101.pdf"</w:instrText>
-      </w:r>
-      <w:r>
-        <w:fldChar w:fldCharType="separate"/>
-      </w:r>
-      <w:r>
-        <w:rPr>
-          <w:rStyle w:val="Hyperlink"/>
-        </w:rPr>
-        <w:t>https://www.gs1.org/sites/default/files/docs/epc/uhfc1g2_2_0_0_standard_20131101.pdf</w:t>
-      </w:r>
-      <w:r>
-        <w:fldChar w:fldCharType="end"/>
-      </w:r>
+      <w:hyperlink r:id="rId58" w:history="1">
+        <w:r>
+          <w:rPr>
+            <w:rStyle w:val="Hyperlink"/>
+          </w:rPr>
+          <w:t>https://www.gs1.org/sites/default/files/docs/epc/uhfc1g2_2_0_0_standard_20131101.pdf</w:t>
+        </w:r>
+      </w:hyperlink>
       <w:r>
         <w:t xml:space="preserve"> </w:t>
       </w:r>
@@ -23447,6 +24725,7 @@
       </w:pPr>
       <w:bookmarkStart w:id="51" w:name="_Toc192543603"/>
       <w:r>
+        <w:lastRenderedPageBreak/>
         <w:t>Proses Iterasi</w:t>
       </w:r>
       <w:bookmarkEnd w:id="51"/>
@@ -23494,7 +24773,13 @@
         <w:t>Langkah</w:t>
       </w:r>
       <w:r>
-        <w:t>: Pada iterasi pertama, sistem dibangun menggunakan ESP32 yang terhubung dengan modul QR Code MG66 untuk membaca serial number produk dan modul RFID UHF EL RMT 01 untuk membaca RFID tag.</w:t>
+        <w:t xml:space="preserve">: Pada iterasi pertama, sistem dibangun menggunakan ESP32 yang terhubung dengan modul QR Code </w:t>
+      </w:r>
+      <w:r>
+        <w:t>GM 66</w:t>
+      </w:r>
+      <w:r>
+        <w:t xml:space="preserve"> untuk membaca serial number produk dan modul RFID UHF EL RMT 01 untuk membaca RFID tag.</w:t>
       </w:r>
     </w:p>
     <w:p>
@@ -24098,7 +25383,6 @@
           <w:szCs w:val="24"/>
           <w:lang w:val="en-US"/>
         </w:rPr>
-        <w:lastRenderedPageBreak/>
         <w:t>Langkah</w:t>
       </w:r>
       <w:r>
@@ -25644,6 +26928,7 @@
           <w:szCs w:val="24"/>
           <w:lang w:val="en-US"/>
         </w:rPr>
+        <w:lastRenderedPageBreak/>
         <w:t>Evaluasi</w:t>
       </w:r>
       <w:proofErr w:type="spellEnd"/>
@@ -27273,7 +28558,6 @@
           <w:szCs w:val="24"/>
           <w:lang w:val="en-US"/>
         </w:rPr>
-        <w:lastRenderedPageBreak/>
         <w:t xml:space="preserve">Langkah: Pada </w:t>
       </w:r>
       <w:proofErr w:type="spellStart"/>
@@ -28762,6 +30046,7 @@
           <w:szCs w:val="24"/>
           <w:lang w:val="en-US"/>
         </w:rPr>
+        <w:lastRenderedPageBreak/>
         <w:t>Evaluasi</w:t>
       </w:r>
       <w:proofErr w:type="spellEnd"/>
@@ -29043,6 +30328,244 @@
         </w:rPr>
         <w:t>.</w:t>
       </w:r>
+    </w:p>
+    <w:p>
+      <w:pPr>
+        <w:widowControl/>
+        <w:adjustRightInd w:val="0"/>
+        <w:spacing w:line="360" w:lineRule="auto"/>
+        <w:rPr>
+          <w:rFonts w:eastAsiaTheme="minorHAnsi"/>
+          <w:b/>
+          <w:bCs/>
+          <w:szCs w:val="24"/>
+          <w:lang w:val="en-US"/>
+        </w:rPr>
+      </w:pPr>
+    </w:p>
+    <w:p>
+      <w:pPr>
+        <w:widowControl/>
+        <w:adjustRightInd w:val="0"/>
+        <w:spacing w:line="360" w:lineRule="auto"/>
+        <w:rPr>
+          <w:rFonts w:eastAsiaTheme="minorHAnsi"/>
+          <w:b/>
+          <w:bCs/>
+          <w:szCs w:val="24"/>
+          <w:lang w:val="en-US"/>
+        </w:rPr>
+      </w:pPr>
+    </w:p>
+    <w:p>
+      <w:pPr>
+        <w:widowControl/>
+        <w:adjustRightInd w:val="0"/>
+        <w:spacing w:line="360" w:lineRule="auto"/>
+        <w:rPr>
+          <w:rFonts w:eastAsiaTheme="minorHAnsi"/>
+          <w:b/>
+          <w:bCs/>
+          <w:szCs w:val="24"/>
+          <w:lang w:val="en-US"/>
+        </w:rPr>
+      </w:pPr>
+    </w:p>
+    <w:p>
+      <w:pPr>
+        <w:widowControl/>
+        <w:adjustRightInd w:val="0"/>
+        <w:spacing w:line="360" w:lineRule="auto"/>
+        <w:rPr>
+          <w:rFonts w:eastAsiaTheme="minorHAnsi"/>
+          <w:b/>
+          <w:bCs/>
+          <w:szCs w:val="24"/>
+          <w:lang w:val="en-US"/>
+        </w:rPr>
+      </w:pPr>
+    </w:p>
+    <w:p>
+      <w:pPr>
+        <w:widowControl/>
+        <w:adjustRightInd w:val="0"/>
+        <w:spacing w:line="360" w:lineRule="auto"/>
+        <w:rPr>
+          <w:rFonts w:eastAsiaTheme="minorHAnsi"/>
+          <w:b/>
+          <w:bCs/>
+          <w:szCs w:val="24"/>
+          <w:lang w:val="en-US"/>
+        </w:rPr>
+      </w:pPr>
+    </w:p>
+    <w:p>
+      <w:pPr>
+        <w:widowControl/>
+        <w:adjustRightInd w:val="0"/>
+        <w:spacing w:line="360" w:lineRule="auto"/>
+        <w:rPr>
+          <w:rFonts w:eastAsiaTheme="minorHAnsi"/>
+          <w:b/>
+          <w:bCs/>
+          <w:szCs w:val="24"/>
+          <w:lang w:val="en-US"/>
+        </w:rPr>
+      </w:pPr>
+    </w:p>
+    <w:p>
+      <w:pPr>
+        <w:widowControl/>
+        <w:adjustRightInd w:val="0"/>
+        <w:spacing w:line="360" w:lineRule="auto"/>
+        <w:rPr>
+          <w:rFonts w:eastAsiaTheme="minorHAnsi"/>
+          <w:b/>
+          <w:bCs/>
+          <w:szCs w:val="24"/>
+          <w:lang w:val="en-US"/>
+        </w:rPr>
+      </w:pPr>
+    </w:p>
+    <w:p>
+      <w:pPr>
+        <w:widowControl/>
+        <w:adjustRightInd w:val="0"/>
+        <w:spacing w:line="360" w:lineRule="auto"/>
+        <w:rPr>
+          <w:rFonts w:eastAsiaTheme="minorHAnsi"/>
+          <w:b/>
+          <w:bCs/>
+          <w:szCs w:val="24"/>
+          <w:lang w:val="en-US"/>
+        </w:rPr>
+      </w:pPr>
+    </w:p>
+    <w:p>
+      <w:pPr>
+        <w:widowControl/>
+        <w:adjustRightInd w:val="0"/>
+        <w:spacing w:line="360" w:lineRule="auto"/>
+        <w:rPr>
+          <w:rFonts w:eastAsiaTheme="minorHAnsi"/>
+          <w:b/>
+          <w:bCs/>
+          <w:szCs w:val="24"/>
+          <w:lang w:val="en-US"/>
+        </w:rPr>
+      </w:pPr>
+    </w:p>
+    <w:p>
+      <w:pPr>
+        <w:widowControl/>
+        <w:adjustRightInd w:val="0"/>
+        <w:spacing w:line="360" w:lineRule="auto"/>
+        <w:rPr>
+          <w:rFonts w:eastAsiaTheme="minorHAnsi"/>
+          <w:b/>
+          <w:bCs/>
+          <w:szCs w:val="24"/>
+          <w:lang w:val="en-US"/>
+        </w:rPr>
+      </w:pPr>
+    </w:p>
+    <w:p>
+      <w:pPr>
+        <w:widowControl/>
+        <w:adjustRightInd w:val="0"/>
+        <w:spacing w:line="360" w:lineRule="auto"/>
+        <w:rPr>
+          <w:rFonts w:eastAsiaTheme="minorHAnsi"/>
+          <w:b/>
+          <w:bCs/>
+          <w:szCs w:val="24"/>
+          <w:lang w:val="en-US"/>
+        </w:rPr>
+      </w:pPr>
+    </w:p>
+    <w:p>
+      <w:pPr>
+        <w:widowControl/>
+        <w:adjustRightInd w:val="0"/>
+        <w:spacing w:line="360" w:lineRule="auto"/>
+        <w:rPr>
+          <w:rFonts w:eastAsiaTheme="minorHAnsi"/>
+          <w:b/>
+          <w:bCs/>
+          <w:szCs w:val="24"/>
+          <w:lang w:val="en-US"/>
+        </w:rPr>
+      </w:pPr>
+    </w:p>
+    <w:p>
+      <w:pPr>
+        <w:widowControl/>
+        <w:adjustRightInd w:val="0"/>
+        <w:spacing w:line="360" w:lineRule="auto"/>
+        <w:rPr>
+          <w:rFonts w:eastAsiaTheme="minorHAnsi"/>
+          <w:b/>
+          <w:bCs/>
+          <w:szCs w:val="24"/>
+          <w:lang w:val="en-US"/>
+        </w:rPr>
+      </w:pPr>
+    </w:p>
+    <w:p>
+      <w:pPr>
+        <w:widowControl/>
+        <w:adjustRightInd w:val="0"/>
+        <w:spacing w:line="360" w:lineRule="auto"/>
+        <w:rPr>
+          <w:rFonts w:eastAsiaTheme="minorHAnsi"/>
+          <w:b/>
+          <w:bCs/>
+          <w:szCs w:val="24"/>
+          <w:lang w:val="en-US"/>
+        </w:rPr>
+      </w:pPr>
+    </w:p>
+    <w:p>
+      <w:pPr>
+        <w:widowControl/>
+        <w:adjustRightInd w:val="0"/>
+        <w:spacing w:line="360" w:lineRule="auto"/>
+        <w:rPr>
+          <w:rFonts w:eastAsiaTheme="minorHAnsi"/>
+          <w:b/>
+          <w:bCs/>
+          <w:szCs w:val="24"/>
+          <w:lang w:val="en-US"/>
+        </w:rPr>
+      </w:pPr>
+    </w:p>
+    <w:p>
+      <w:pPr>
+        <w:widowControl/>
+        <w:adjustRightInd w:val="0"/>
+        <w:spacing w:line="360" w:lineRule="auto"/>
+        <w:rPr>
+          <w:rFonts w:eastAsiaTheme="minorHAnsi"/>
+          <w:b/>
+          <w:bCs/>
+          <w:szCs w:val="24"/>
+          <w:lang w:val="en-US"/>
+        </w:rPr>
+      </w:pPr>
+    </w:p>
+    <w:p>
+      <w:pPr>
+        <w:widowControl/>
+        <w:adjustRightInd w:val="0"/>
+        <w:spacing w:line="360" w:lineRule="auto"/>
+        <w:rPr>
+          <w:rFonts w:eastAsiaTheme="minorHAnsi"/>
+          <w:b/>
+          <w:bCs/>
+          <w:szCs w:val="24"/>
+          <w:lang w:val="en-US"/>
+        </w:rPr>
+      </w:pPr>
     </w:p>
     <w:p>
       <w:pPr>
@@ -29714,7 +31237,23 @@
                 <w:bCs w:val="0"/>
                 <w:spacing w:val="-2"/>
               </w:rPr>
-              <w:t>e2 80 69 95 00 00 70 03 a3 15 45 e3</w:t>
+              <w:t>e2 80</w:t>
+            </w:r>
+            <w:r>
+              <w:rPr>
+                <w:b w:val="0"/>
+                <w:bCs w:val="0"/>
+                <w:spacing w:val="-2"/>
+              </w:rPr>
+              <w:tab/>
+            </w:r>
+            <w:r>
+              <w:rPr>
+                <w:b w:val="0"/>
+                <w:bCs w:val="0"/>
+                <w:spacing w:val="-2"/>
+              </w:rPr>
+              <w:t xml:space="preserve"> 69 95 00 00 70 03 a3 15 45 e3</w:t>
             </w:r>
           </w:p>
         </w:tc>
@@ -31948,7 +33487,7 @@
                     <pic:cNvPicPr/>
                   </pic:nvPicPr>
                   <pic:blipFill>
-                    <a:blip r:embed="rId54" cstate="print">
+                    <a:blip r:embed="rId59" cstate="print">
                       <a:extLst>
                         <a:ext uri="{28A0092B-C50C-407E-A947-70E740481C1C}">
                           <a14:useLocalDpi xmlns:a14="http://schemas.microsoft.com/office/drawing/2010/main" val="0"/>
@@ -32192,7 +33731,7 @@
                     <pic:cNvPicPr/>
                   </pic:nvPicPr>
                   <pic:blipFill>
-                    <a:blip r:embed="rId55" cstate="print">
+                    <a:blip r:embed="rId60" cstate="print">
                       <a:extLst>
                         <a:ext uri="{28A0092B-C50C-407E-A947-70E740481C1C}">
                           <a14:useLocalDpi xmlns:a14="http://schemas.microsoft.com/office/drawing/2010/main" val="0"/>
@@ -35588,39 +37127,15 @@
           <w:spacing w:val="-2"/>
         </w:rPr>
         <w:lastRenderedPageBreak/>
-        <w:t xml:space="preserve">dapat kita lihat dalam 5 kali pengambilan data, sistem lama memiliki rata – rata waktu </w:t>
-      </w:r>
-      <w:r>
-        <w:rPr>
-          <w:b w:val="0"/>
-          <w:bCs w:val="0"/>
-          <w:spacing w:val="-2"/>
-        </w:rPr>
-        <w:t>76,42</w:t>
-      </w:r>
-      <w:r>
-        <w:rPr>
-          <w:b w:val="0"/>
-          <w:bCs w:val="0"/>
-          <w:spacing w:val="-2"/>
-        </w:rPr>
-        <w:t xml:space="preserve"> detik, sedangkan sistem baru setelah 5 kali pengambilan data memiliki rata – rata waktu </w:t>
-      </w:r>
-      <w:r>
-        <w:rPr>
-          <w:b w:val="0"/>
-          <w:bCs w:val="0"/>
-          <w:spacing w:val="-2"/>
-        </w:rPr>
-        <w:t>13,69</w:t>
-      </w:r>
-      <w:r>
-        <w:rPr>
-          <w:b w:val="0"/>
-          <w:bCs w:val="0"/>
-          <w:spacing w:val="-2"/>
-        </w:rPr>
-        <w:t xml:space="preserve"> detik.</w:t>
+        <w:t xml:space="preserve">dapat kita lihat dalam 5 kali pengambilan data, sistem lama memiliki rata – rata waktu 76,42 detik, sedangkan sistem baru setelah 5 kali pengambilan data memiliki rata – rata waktu </w:t>
+      </w:r>
+      <w:r>
+        <w:rPr>
+          <w:b w:val="0"/>
+          <w:bCs w:val="0"/>
+          <w:spacing w:val="-2"/>
+        </w:rPr>
+        <w:t>13,69 detik.</w:t>
       </w:r>
       <w:r>
         <w:rPr>
@@ -36546,25 +38061,15 @@
       <w:r>
         <w:t xml:space="preserve">(1), 45–55. </w:t>
       </w:r>
-      <w:r>
-        <w:fldChar w:fldCharType="begin"/>
-      </w:r>
-      <w:r>
-        <w:instrText>HYPERLINK "https://doi.org/10.24912/tesla.v16i1.359" \h</w:instrText>
-      </w:r>
-      <w:r>
-        <w:fldChar w:fldCharType="separate"/>
-      </w:r>
-      <w:r>
-        <w:rPr>
-          <w:color w:val="467885"/>
-          <w:u w:val="single" w:color="467885"/>
-        </w:rPr>
-        <w:t>https://doi.org/10.24912/tesla.v16i1.359</w:t>
-      </w:r>
-      <w:r>
-        <w:fldChar w:fldCharType="end"/>
-      </w:r>
+      <w:hyperlink r:id="rId61">
+        <w:r>
+          <w:rPr>
+            <w:color w:val="467885"/>
+            <w:u w:val="single" w:color="467885"/>
+          </w:rPr>
+          <w:t>https://doi.org/10.24912/tesla.v16i1.359</w:t>
+        </w:r>
+      </w:hyperlink>
     </w:p>
     <w:p>
       <w:pPr>
@@ -36674,25 +38179,15 @@
       <w:r>
         <w:t xml:space="preserve">(2), 367–373. </w:t>
       </w:r>
-      <w:r>
-        <w:fldChar w:fldCharType="begin"/>
-      </w:r>
-      <w:r>
-        <w:instrText>HYPERLINK "https://doi.org/10.37676/jmi.v18i2.2756" \h</w:instrText>
-      </w:r>
-      <w:r>
-        <w:fldChar w:fldCharType="separate"/>
-      </w:r>
-      <w:r>
-        <w:rPr>
-          <w:color w:val="467885"/>
-          <w:u w:val="single" w:color="467885"/>
-        </w:rPr>
-        <w:t>https://doi.org/10.37676/jmi.v18i2.2756</w:t>
-      </w:r>
-      <w:r>
-        <w:fldChar w:fldCharType="end"/>
-      </w:r>
+      <w:hyperlink r:id="rId62">
+        <w:r>
+          <w:rPr>
+            <w:color w:val="467885"/>
+            <w:u w:val="single" w:color="467885"/>
+          </w:rPr>
+          <w:t>https://doi.org/10.37676/jmi.v18i2.2756</w:t>
+        </w:r>
+      </w:hyperlink>
     </w:p>
     <w:p>
       <w:pPr>
@@ -36823,25 +38318,15 @@
       <w:r>
         <w:t xml:space="preserve">(5), 1011–1020. </w:t>
       </w:r>
-      <w:r>
-        <w:fldChar w:fldCharType="begin"/>
-      </w:r>
-      <w:r>
-        <w:instrText>HYPERLINK "https://doi.org/10.25126/jtiik.2020722337" \h</w:instrText>
-      </w:r>
-      <w:r>
-        <w:fldChar w:fldCharType="separate"/>
-      </w:r>
-      <w:r>
-        <w:rPr>
-          <w:color w:val="467885"/>
-          <w:u w:val="single" w:color="467885"/>
-        </w:rPr>
-        <w:t>https://doi.org/10.25126/jtiik.2020722337</w:t>
-      </w:r>
-      <w:r>
-        <w:fldChar w:fldCharType="end"/>
-      </w:r>
+      <w:hyperlink r:id="rId63">
+        <w:r>
+          <w:rPr>
+            <w:color w:val="467885"/>
+            <w:u w:val="single" w:color="467885"/>
+          </w:rPr>
+          <w:t>https://doi.org/10.25126/jtiik.2020722337</w:t>
+        </w:r>
+      </w:hyperlink>
     </w:p>
     <w:p>
       <w:pPr>
@@ -36981,26 +38466,16 @@
         </w:rPr>
         <w:t>htt</w:t>
       </w:r>
-      <w:r>
-        <w:fldChar w:fldCharType="begin"/>
-      </w:r>
-      <w:r>
-        <w:instrText>HYPERLINK "ps://www.unaki.ac.id/ejournal/index.php/komputaki/article/download/141/153" \h</w:instrText>
-      </w:r>
-      <w:r>
-        <w:fldChar w:fldCharType="separate"/>
-      </w:r>
-      <w:r>
-        <w:rPr>
-          <w:color w:val="467885"/>
-          <w:spacing w:val="-2"/>
-          <w:u w:val="single" w:color="467885"/>
-        </w:rPr>
-        <w:t>ps://www.unaki.ac.id/ejournal/index.php/komputaki/article/download/141/</w:t>
-      </w:r>
-      <w:r>
-        <w:fldChar w:fldCharType="end"/>
-      </w:r>
+      <w:hyperlink r:id="rId64">
+        <w:r>
+          <w:rPr>
+            <w:color w:val="467885"/>
+            <w:spacing w:val="-2"/>
+            <w:u w:val="single" w:color="467885"/>
+          </w:rPr>
+          <w:t>ps://www.unaki.ac.id/ejournal/index.php/komputaki/article/download/141/</w:t>
+        </w:r>
+      </w:hyperlink>
     </w:p>
     <w:p>
       <w:pPr>
@@ -37011,7 +38486,7 @@
         <w:spacing w:before="137"/>
         <w:ind w:left="568"/>
       </w:pPr>
-      <w:hyperlink r:id="rId56">
+      <w:hyperlink r:id="rId65">
         <w:r>
           <w:rPr>
             <w:color w:val="467885"/>
@@ -37160,7 +38635,7 @@
         </w:rPr>
         <w:t xml:space="preserve"> </w:t>
       </w:r>
-      <w:hyperlink r:id="rId57" w:history="1">
+      <w:hyperlink r:id="rId66" w:history="1">
         <w:r>
           <w:rPr>
             <w:rStyle w:val="Hyperlink"/>
@@ -37312,26 +38787,16 @@
       <w:r>
         <w:t xml:space="preserve">238. </w:t>
       </w:r>
-      <w:r>
-        <w:fldChar w:fldCharType="begin"/>
-      </w:r>
-      <w:r>
-        <w:instrText>HYPERLINK "https://doi.org/10.36055/setrum.v8i2.6561" \h</w:instrText>
-      </w:r>
-      <w:r>
-        <w:fldChar w:fldCharType="separate"/>
-      </w:r>
-      <w:r>
-        <w:rPr>
-          <w:color w:val="467885"/>
-          <w:spacing w:val="-2"/>
-          <w:u w:val="single" w:color="467885"/>
-        </w:rPr>
-        <w:t>https://doi.org/10.36055/setrum.v8i2.6561</w:t>
-      </w:r>
-      <w:r>
-        <w:fldChar w:fldCharType="end"/>
-      </w:r>
+      <w:hyperlink r:id="rId67">
+        <w:r>
+          <w:rPr>
+            <w:color w:val="467885"/>
+            <w:spacing w:val="-2"/>
+            <w:u w:val="single" w:color="467885"/>
+          </w:rPr>
+          <w:t>https://doi.org/10.36055/setrum.v8i2.6561</w:t>
+        </w:r>
+      </w:hyperlink>
     </w:p>
     <w:p>
       <w:pPr>
@@ -37811,7 +39276,7 @@
       <w:r>
         <w:t xml:space="preserve">. </w:t>
       </w:r>
-      <w:hyperlink r:id="rId58">
+      <w:hyperlink r:id="rId68">
         <w:r>
           <w:rPr>
             <w:color w:val="467885"/>
@@ -38068,7 +39533,7 @@
         <w:ind w:left="568" w:right="541" w:firstLine="720"/>
         <w:jc w:val="both"/>
       </w:pPr>
-      <w:hyperlink r:id="rId59">
+      <w:hyperlink r:id="rId69">
         <w:r>
           <w:rPr>
             <w:color w:val="467885"/>
@@ -38207,7 +39672,7 @@
       <w:r>
         <w:t xml:space="preserve">(2). </w:t>
       </w:r>
-      <w:hyperlink r:id="rId60">
+      <w:hyperlink r:id="rId70">
         <w:r>
           <w:rPr>
             <w:color w:val="467885"/>
@@ -38402,25 +39867,15 @@
       <w:r>
         <w:t xml:space="preserve">(3), 1961–1972. </w:t>
       </w:r>
-      <w:r>
-        <w:fldChar w:fldCharType="begin"/>
-      </w:r>
-      <w:r>
-        <w:instrText>HYPERLINK "https://doi.org/10.35957/jatisi.v9i3.2221" \h</w:instrText>
-      </w:r>
-      <w:r>
-        <w:fldChar w:fldCharType="separate"/>
-      </w:r>
-      <w:r>
-        <w:rPr>
-          <w:color w:val="467885"/>
-          <w:u w:val="single" w:color="467885"/>
-        </w:rPr>
-        <w:t>https://doi.org/10.35957/jatisi.v9i3.2221</w:t>
-      </w:r>
-      <w:r>
-        <w:fldChar w:fldCharType="end"/>
-      </w:r>
+      <w:hyperlink r:id="rId71">
+        <w:r>
+          <w:rPr>
+            <w:color w:val="467885"/>
+            <w:u w:val="single" w:color="467885"/>
+          </w:rPr>
+          <w:t>https://doi.org/10.35957/jatisi.v9i3.2221</w:t>
+        </w:r>
+      </w:hyperlink>
     </w:p>
     <w:p>
       <w:pPr>
@@ -38520,7 +39975,7 @@
       <w:r>
         <w:t xml:space="preserve">. </w:t>
       </w:r>
-      <w:hyperlink r:id="rId61">
+      <w:hyperlink r:id="rId72">
         <w:r>
           <w:rPr>
             <w:color w:val="467885"/>
@@ -38701,25 +40156,15 @@
       <w:r>
         <w:t xml:space="preserve">(3), 238–252. </w:t>
       </w:r>
-      <w:r>
-        <w:fldChar w:fldCharType="begin"/>
-      </w:r>
-      <w:r>
-        <w:instrText>HYPERLINK "https://doi.org/10.26487/jbmi.v17i3.12442" \h</w:instrText>
-      </w:r>
-      <w:r>
-        <w:fldChar w:fldCharType="separate"/>
-      </w:r>
-      <w:r>
-        <w:rPr>
-          <w:color w:val="467885"/>
-          <w:u w:val="single" w:color="467885"/>
-        </w:rPr>
-        <w:t>https://doi.org/10.26487/jbmi.v17i3.12442</w:t>
-      </w:r>
-      <w:r>
-        <w:fldChar w:fldCharType="end"/>
-      </w:r>
+      <w:hyperlink r:id="rId73">
+        <w:r>
+          <w:rPr>
+            <w:color w:val="467885"/>
+            <w:u w:val="single" w:color="467885"/>
+          </w:rPr>
+          <w:t>https://doi.org/10.26487/jbmi.v17i3.12442</w:t>
+        </w:r>
+      </w:hyperlink>
     </w:p>
     <w:p>
       <w:pPr>
@@ -38868,7 +40313,7 @@
         </w:rPr>
         <w:t xml:space="preserve"> </w:t>
       </w:r>
-      <w:hyperlink r:id="rId62">
+      <w:hyperlink r:id="rId74">
         <w:r>
           <w:rPr>
             <w:color w:val="467885"/>
@@ -39083,25 +40528,15 @@
       <w:r>
         <w:t xml:space="preserve">(1), 333–345. </w:t>
       </w:r>
-      <w:r>
-        <w:fldChar w:fldCharType="begin"/>
-      </w:r>
-      <w:r>
-        <w:instrText>HYPERLINK "https://doi.org/10.55606/cemerlang.v4i1.2574" \h</w:instrText>
-      </w:r>
-      <w:r>
-        <w:fldChar w:fldCharType="separate"/>
-      </w:r>
-      <w:r>
-        <w:rPr>
-          <w:color w:val="467885"/>
-          <w:u w:val="single" w:color="467885"/>
-        </w:rPr>
-        <w:t>https://doi.org/10.55606/cemerlang.v4i1.2574</w:t>
-      </w:r>
-      <w:r>
-        <w:fldChar w:fldCharType="end"/>
-      </w:r>
+      <w:hyperlink r:id="rId75">
+        <w:r>
+          <w:rPr>
+            <w:color w:val="467885"/>
+            <w:u w:val="single" w:color="467885"/>
+          </w:rPr>
+          <w:t>https://doi.org/10.55606/cemerlang.v4i1.2574</w:t>
+        </w:r>
+      </w:hyperlink>
     </w:p>
     <w:p>
       <w:pPr>
@@ -39118,25 +40553,15 @@
         </w:rPr>
         <w:t xml:space="preserve">Tejesh, B. S. S., &amp; Neeraja, S. (2018). Warehouse inventory management system using IoT and open source framework. In Alexandria Engineering Journal (Vol. 57, Issue 4, p. 3817). Elsevier BV. </w:t>
       </w:r>
-      <w:r>
-        <w:fldChar w:fldCharType="begin"/>
-      </w:r>
-      <w:r>
-        <w:instrText>HYPERLINK "https://doi.org/10.1016/j.aej.2018.02.003"</w:instrText>
-      </w:r>
-      <w:r>
-        <w:fldChar w:fldCharType="separate"/>
-      </w:r>
-      <w:r>
-        <w:rPr>
-          <w:rStyle w:val="Hyperlink"/>
-          <w:szCs w:val="22"/>
-        </w:rPr>
-        <w:t>https://doi.org/10.1016/j.aej.2018.02.003</w:t>
-      </w:r>
-      <w:r>
-        <w:fldChar w:fldCharType="end"/>
-      </w:r>
+      <w:hyperlink r:id="rId76" w:history="1">
+        <w:r>
+          <w:rPr>
+            <w:rStyle w:val="Hyperlink"/>
+            <w:szCs w:val="22"/>
+          </w:rPr>
+          <w:t>https://doi.org/10.1016/j.aej.2018.02.003</w:t>
+        </w:r>
+      </w:hyperlink>
     </w:p>
     <w:p>
       <w:pPr>
@@ -39310,7 +40735,7 @@
       <w:r>
         <w:t xml:space="preserve">(2). </w:t>
       </w:r>
-      <w:hyperlink r:id="rId63">
+      <w:hyperlink r:id="rId77">
         <w:r>
           <w:rPr>
             <w:color w:val="467885"/>
@@ -39603,7 +41028,7 @@
       <w:r>
         <w:t xml:space="preserve">85. </w:t>
       </w:r>
-      <w:hyperlink r:id="rId64">
+      <w:hyperlink r:id="rId78">
         <w:r>
           <w:rPr>
             <w:color w:val="467885"/>
@@ -39742,7 +41167,7 @@
         </w:rPr>
         <w:t>https://</w:t>
       </w:r>
-      <w:hyperlink r:id="rId65">
+      <w:hyperlink r:id="rId79">
         <w:r>
           <w:rPr>
             <w:spacing w:val="-2"/>
@@ -39815,7 +41240,7 @@
       <w:r>
         <w:t xml:space="preserve">Image]. </w:t>
       </w:r>
-      <w:hyperlink r:id="rId66" w:anchor="el-uhf-rmt01">
+      <w:hyperlink r:id="rId80" w:anchor="el-uhf-rmt01">
         <w:r>
           <w:rPr>
             <w:color w:val="467885"/>
@@ -39916,7 +41341,7 @@
       <w:r>
         <w:t xml:space="preserve">Manual. </w:t>
       </w:r>
-      <w:hyperlink r:id="rId67">
+      <w:hyperlink r:id="rId81">
         <w:r>
           <w:rPr>
             <w:color w:val="467885"/>
@@ -39930,9 +41355,206 @@
     <w:p>
       <w:pPr>
         <w:pStyle w:val="BodyText"/>
-        <w:spacing w:before="68"/>
-        <w:ind w:left="568"/>
-      </w:pPr>
+        <w:spacing w:line="360" w:lineRule="auto"/>
+        <w:ind w:left="1288" w:right="261" w:hanging="720"/>
+      </w:pPr>
+      <w:proofErr w:type="spellStart"/>
+      <w:r>
+        <w:t>Fernand</w:t>
+      </w:r>
+      <w:proofErr w:type="spellEnd"/>
+      <w:r>
+        <w:t xml:space="preserve">, G. K., </w:t>
+      </w:r>
+      <w:proofErr w:type="spellStart"/>
+      <w:r>
+        <w:t>Edouard</w:t>
+      </w:r>
+      <w:proofErr w:type="spellEnd"/>
+      <w:r>
+        <w:t xml:space="preserve">, A., Daniel, A. C., Jean, G. N. A., </w:t>
+      </w:r>
+      <w:proofErr w:type="spellStart"/>
+      <w:r>
+        <w:t>Claude</w:t>
+      </w:r>
+      <w:proofErr w:type="spellEnd"/>
+      <w:r>
+        <w:t xml:space="preserve">, Y. B. T. J., </w:t>
+      </w:r>
+      <w:proofErr w:type="spellStart"/>
+      <w:r>
+        <w:t>Berenger</w:t>
+      </w:r>
+      <w:proofErr w:type="spellEnd"/>
+      <w:r>
+        <w:t xml:space="preserve">, O. Y. &amp; Fransisco, K. K. (2022). Study </w:t>
+      </w:r>
+      <w:proofErr w:type="spellStart"/>
+      <w:r>
+        <w:t>of</w:t>
+      </w:r>
+      <w:proofErr w:type="spellEnd"/>
+      <w:r>
+        <w:t xml:space="preserve"> </w:t>
+      </w:r>
+      <w:proofErr w:type="spellStart"/>
+      <w:r>
+        <w:t>Mutual</w:t>
+      </w:r>
+      <w:proofErr w:type="spellEnd"/>
+      <w:r>
+        <w:t xml:space="preserve"> </w:t>
+      </w:r>
+      <w:proofErr w:type="spellStart"/>
+      <w:r>
+        <w:t>Coupling</w:t>
+      </w:r>
+      <w:proofErr w:type="spellEnd"/>
+      <w:r>
+        <w:t xml:space="preserve"> </w:t>
+      </w:r>
+      <w:proofErr w:type="spellStart"/>
+      <w:r>
+        <w:t>of</w:t>
+      </w:r>
+      <w:proofErr w:type="spellEnd"/>
+      <w:r>
+        <w:t xml:space="preserve"> </w:t>
+      </w:r>
+      <w:proofErr w:type="spellStart"/>
+      <w:r>
+        <w:t>Typical</w:t>
+      </w:r>
+      <w:proofErr w:type="spellEnd"/>
+      <w:r>
+        <w:t xml:space="preserve"> </w:t>
+      </w:r>
+      <w:proofErr w:type="spellStart"/>
+      <w:r>
+        <w:t>Commercial</w:t>
+      </w:r>
+      <w:proofErr w:type="spellEnd"/>
+      <w:r>
+        <w:t xml:space="preserve"> UHF RFID </w:t>
+      </w:r>
+      <w:proofErr w:type="spellStart"/>
+      <w:r>
+        <w:t>Tags</w:t>
+      </w:r>
+      <w:proofErr w:type="spellEnd"/>
+      <w:r>
+        <w:t xml:space="preserve"> in a </w:t>
+      </w:r>
+      <w:proofErr w:type="spellStart"/>
+      <w:r>
+        <w:t>High-Density</w:t>
+      </w:r>
+      <w:proofErr w:type="spellEnd"/>
+      <w:r>
+        <w:t xml:space="preserve"> </w:t>
+      </w:r>
+      <w:proofErr w:type="spellStart"/>
+      <w:r>
+        <w:t>Environment</w:t>
+      </w:r>
+      <w:proofErr w:type="spellEnd"/>
+      <w:r>
+        <w:t xml:space="preserve">. </w:t>
+      </w:r>
+      <w:r>
+        <w:rPr>
+          <w:i/>
+          <w:iCs/>
+        </w:rPr>
+        <w:t xml:space="preserve">American </w:t>
+      </w:r>
+      <w:proofErr w:type="spellStart"/>
+      <w:r>
+        <w:rPr>
+          <w:i/>
+          <w:iCs/>
+        </w:rPr>
+        <w:t>Journal</w:t>
+      </w:r>
+      <w:proofErr w:type="spellEnd"/>
+      <w:r>
+        <w:rPr>
+          <w:i/>
+          <w:iCs/>
+        </w:rPr>
+        <w:t xml:space="preserve"> </w:t>
+      </w:r>
+      <w:proofErr w:type="spellStart"/>
+      <w:r>
+        <w:rPr>
+          <w:i/>
+          <w:iCs/>
+        </w:rPr>
+        <w:t>of</w:t>
+      </w:r>
+      <w:proofErr w:type="spellEnd"/>
+      <w:r>
+        <w:rPr>
+          <w:i/>
+          <w:iCs/>
+        </w:rPr>
+        <w:t xml:space="preserve"> Engineering </w:t>
+      </w:r>
+      <w:proofErr w:type="spellStart"/>
+      <w:r>
+        <w:rPr>
+          <w:i/>
+          <w:iCs/>
+        </w:rPr>
+        <w:t>and</w:t>
+      </w:r>
+      <w:proofErr w:type="spellEnd"/>
+      <w:r>
+        <w:rPr>
+          <w:i/>
+          <w:iCs/>
+        </w:rPr>
+        <w:t xml:space="preserve"> </w:t>
+      </w:r>
+      <w:proofErr w:type="spellStart"/>
+      <w:r>
+        <w:rPr>
+          <w:i/>
+          <w:iCs/>
+        </w:rPr>
+        <w:t>Applied</w:t>
+      </w:r>
+      <w:proofErr w:type="spellEnd"/>
+      <w:r>
+        <w:rPr>
+          <w:i/>
+          <w:iCs/>
+        </w:rPr>
+        <w:t xml:space="preserve"> </w:t>
+      </w:r>
+      <w:proofErr w:type="spellStart"/>
+      <w:r>
+        <w:rPr>
+          <w:i/>
+          <w:iCs/>
+        </w:rPr>
+        <w:t>Sciences</w:t>
+      </w:r>
+      <w:proofErr w:type="spellEnd"/>
+      <w:r>
+        <w:t xml:space="preserve">, </w:t>
+      </w:r>
+      <w:r>
+        <w:rPr>
+          <w:i/>
+          <w:iCs/>
+        </w:rPr>
+        <w:t>15</w:t>
+      </w:r>
+      <w:r>
+        <w:t>(3), 209-219. https://doi.org/10.3844/ajeassp.2022.209.219</w:t>
+      </w:r>
     </w:p>
     <w:p>
       <w:pPr>
@@ -39981,9 +41603,6 @@
         <w:pStyle w:val="BodyText"/>
         <w:spacing w:before="68"/>
         <w:ind w:left="568"/>
-        <w:rPr>
-          <w:spacing w:val="-5"/>
-        </w:rPr>
       </w:pPr>
     </w:p>
     <w:p>
@@ -40049,31 +41668,11 @@
     <w:p>
       <w:pPr>
         <w:pStyle w:val="BodyText"/>
-        <w:spacing w:before="159"/>
-      </w:pPr>
-    </w:p>
-    <w:p>
-      <w:pPr>
-        <w:pStyle w:val="BodyText"/>
-        <w:spacing w:before="159"/>
-      </w:pPr>
-    </w:p>
-    <w:p>
-      <w:pPr>
-        <w:pStyle w:val="BodyText"/>
-        <w:spacing w:before="159"/>
-      </w:pPr>
-    </w:p>
-    <w:p>
-      <w:pPr>
-        <w:pStyle w:val="BodyText"/>
-        <w:spacing w:before="159"/>
-      </w:pPr>
-    </w:p>
-    <w:p>
-      <w:pPr>
-        <w:pStyle w:val="BodyText"/>
-        <w:spacing w:before="159"/>
+        <w:spacing w:before="68"/>
+        <w:ind w:left="568"/>
+        <w:rPr>
+          <w:spacing w:val="-5"/>
+        </w:rPr>
       </w:pPr>
     </w:p>
     <w:p>
@@ -40154,7 +41753,7 @@
                     <pic:cNvPicPr/>
                   </pic:nvPicPr>
                   <pic:blipFill>
-                    <a:blip r:embed="rId68" cstate="print"/>
+                    <a:blip r:embed="rId82" cstate="print"/>
                     <a:stretch>
                       <a:fillRect/>
                     </a:stretch>
@@ -40186,8 +41785,6 @@
       </w:r>
       <w:r>
         <w:tab/>
-      </w:r>
-      <w:r>
         <w:t>Berikut</w:t>
       </w:r>
       <w:r>
@@ -40379,7 +41976,7 @@
                     <pic:cNvPicPr/>
                   </pic:nvPicPr>
                   <pic:blipFill>
-                    <a:blip r:embed="rId69" cstate="print"/>
+                    <a:blip r:embed="rId83" cstate="print"/>
                     <a:stretch>
                       <a:fillRect/>
                     </a:stretch>
@@ -40411,8 +42008,6 @@
       </w:r>
       <w:r>
         <w:tab/>
-      </w:r>
-      <w:r>
         <w:t>Berikut</w:t>
       </w:r>
       <w:r>
@@ -40511,13 +42106,7 @@
         <w:t xml:space="preserve"> </w:t>
       </w:r>
       <w:r>
-        <w:t>GM66 dari</w:t>
-      </w:r>
-      <w:r>
-        <w:t xml:space="preserve"> </w:t>
-      </w:r>
-      <w:r>
-        <w:t>Hangzhou Grow Technology.</w:t>
+        <w:t>GM66 dari Hangzhou Grow Technology.</w:t>
       </w:r>
     </w:p>
     <w:p>
@@ -40559,7 +42148,7 @@
                     <pic:cNvPicPr/>
                   </pic:nvPicPr>
                   <pic:blipFill rotWithShape="1">
-                    <a:blip r:embed="rId70" cstate="print">
+                    <a:blip r:embed="rId84" cstate="print">
                       <a:extLst>
                         <a:ext uri="{28A0092B-C50C-407E-A947-70E740481C1C}">
                           <a14:useLocalDpi xmlns:a14="http://schemas.microsoft.com/office/drawing/2010/main" val="0"/>
@@ -40604,8 +42193,6 @@
       </w:r>
       <w:r>
         <w:tab/>
-      </w:r>
-      <w:r>
         <w:t>Berikut</w:t>
       </w:r>
       <w:r>
@@ -40808,7 +42395,7 @@
                     <pic:cNvPicPr/>
                   </pic:nvPicPr>
                   <pic:blipFill rotWithShape="1">
-                    <a:blip r:embed="rId71">
+                    <a:blip r:embed="rId85">
                       <a:extLst>
                         <a:ext uri="{28A0092B-C50C-407E-A947-70E740481C1C}">
                           <a14:useLocalDpi xmlns:a14="http://schemas.microsoft.com/office/drawing/2010/main" val="0"/>
@@ -41019,7 +42606,7 @@
                     <pic:cNvPicPr/>
                   </pic:nvPicPr>
                   <pic:blipFill>
-                    <a:blip r:embed="rId72" cstate="print"/>
+                    <a:blip r:embed="rId86" cstate="print"/>
                     <a:stretch>
                       <a:fillRect/>
                     </a:stretch>
@@ -41618,7 +43205,7 @@
                     <pic:cNvPicPr/>
                   </pic:nvPicPr>
                   <pic:blipFill>
-                    <a:blip r:embed="rId73" cstate="print"/>
+                    <a:blip r:embed="rId87" cstate="print"/>
                     <a:stretch>
                       <a:fillRect/>
                     </a:stretch>
@@ -42119,10 +43706,10 @@
       </w:r>
     </w:p>
     <w:sectPr>
-      <w:headerReference w:type="even" r:id="rId74"/>
-      <w:headerReference w:type="default" r:id="rId75"/>
-      <w:footerReference w:type="even" r:id="rId76"/>
-      <w:footerReference w:type="default" r:id="rId77"/>
+      <w:headerReference w:type="even" r:id="rId88"/>
+      <w:headerReference w:type="default" r:id="rId89"/>
+      <w:footerReference w:type="even" r:id="rId90"/>
+      <w:footerReference w:type="default" r:id="rId91"/>
       <w:pgSz w:w="11910" w:h="16840"/>
       <w:pgMar w:top="618" w:right="964" w:bottom="278" w:left="1701" w:header="720" w:footer="720" w:gutter="0"/>
       <w:pgNumType w:start="1"/>
@@ -42218,14 +43805,7 @@
             <w:rStyle w:val="PageNumber"/>
             <w:noProof/>
           </w:rPr>
-          <w:t>i</w:t>
-        </w:r>
-        <w:r>
-          <w:rPr>
-            <w:rStyle w:val="PageNumber"/>
-            <w:noProof/>
-          </w:rPr>
-          <w:t>i</w:t>
+          <w:t>ii</w:t>
         </w:r>
         <w:r>
           <w:rPr>
@@ -48528,6 +50108,7 @@
   <w:style w:type="character" w:default="1" w:styleId="DefaultParagraphFont">
     <w:name w:val="Default Paragraph Font"/>
     <w:uiPriority w:val="1"/>
+    <w:semiHidden/>
     <w:unhideWhenUsed/>
   </w:style>
   <w:style w:type="table" w:default="1" w:styleId="TableNormal">
@@ -48982,6 +50563,18 @@
       </w:tblBorders>
     </w:tblPr>
   </w:style>
+  <w:style w:type="character" w:styleId="FollowedHyperlink">
+    <w:name w:val="FollowedHyperlink"/>
+    <w:basedOn w:val="DefaultParagraphFont"/>
+    <w:uiPriority w:val="99"/>
+    <w:semiHidden/>
+    <w:unhideWhenUsed/>
+    <w:rsid w:val="00A53748"/>
+    <w:rPr>
+      <w:color w:val="800080" w:themeColor="followedHyperlink"/>
+      <w:u w:val="single"/>
+    </w:rPr>
+  </w:style>
 </w:styles>
 </file>
 

</xml_diff>

<commit_message>
add thermal printer add VPS/block diagram
</commit_message>
<xml_diff>
--- a/Sistem Manajemen Inventaris Pada Toko Online Dengan Menggunakan Teknologi RFID UHF, QR Reader, Aplikasi Web Dan Mobile 9 May.docx
+++ b/Sistem Manajemen Inventaris Pada Toko Online Dengan Menggunakan Teknologi RFID UHF, QR Reader, Aplikasi Web Dan Mobile 9 May.docx
@@ -7066,7 +7066,8 @@
       <w:pPr>
         <w:pStyle w:val="Heading1"/>
         <w:spacing w:before="435"/>
-        <w:ind w:left="424"/>
+        <w:ind w:left="0"/>
+        <w:jc w:val="left"/>
       </w:pPr>
     </w:p>
     <w:p>
@@ -7075,22 +7076,9 @@
         <w:spacing w:before="435"/>
         <w:ind w:left="424"/>
       </w:pPr>
-    </w:p>
-    <w:p>
-      <w:pPr>
-        <w:pStyle w:val="Heading1"/>
-        <w:spacing w:before="435"/>
-        <w:ind w:left="424"/>
-      </w:pPr>
-    </w:p>
-    <w:p>
-      <w:pPr>
-        <w:pStyle w:val="Heading1"/>
-        <w:spacing w:before="435"/>
-        <w:ind w:left="424"/>
-      </w:pPr>
       <w:bookmarkStart w:id="3" w:name="_Toc192543578"/>
       <w:r>
+        <w:lastRenderedPageBreak/>
         <w:t>DAFTAR</w:t>
       </w:r>
       <w:r>
@@ -7508,6 +7496,7 @@
       </w:pPr>
       <w:bookmarkStart w:id="4" w:name="_Toc192543579"/>
       <w:r>
+        <w:lastRenderedPageBreak/>
         <w:t>DAFTAR</w:t>
       </w:r>
       <w:r>
@@ -7651,21 +7640,25 @@
         <w:pStyle w:val="BodyText"/>
         <w:spacing w:line="360" w:lineRule="auto"/>
         <w:ind w:left="567"/>
-        <w:rPr>
-          <w:spacing w:val="-2"/>
-        </w:rPr>
-      </w:pPr>
-      <w:r>
-        <w:rPr>
-          <w:spacing w:val="-2"/>
-        </w:rPr>
-        <w:t>Gambar 3.1 Blok Diagram</w:t>
-      </w:r>
-      <w:r>
-        <w:rPr>
-          <w:spacing w:val="-2"/>
-        </w:rPr>
-        <w:t>............................................................................................17</w:t>
+      </w:pPr>
+      <w:r>
+        <w:t xml:space="preserve">Gambar 2.8 Citizen S310 II(Citizen </w:t>
+      </w:r>
+      <w:proofErr w:type="spellStart"/>
+      <w:r>
+        <w:t>systems</w:t>
+      </w:r>
+      <w:proofErr w:type="spellEnd"/>
+      <w:r>
+        <w:t xml:space="preserve">, </w:t>
+      </w:r>
+      <w:proofErr w:type="spellStart"/>
+      <w:r>
+        <w:t>n.d</w:t>
+      </w:r>
+      <w:proofErr w:type="spellEnd"/>
+      <w:r>
+        <w:t>)....................................................14</w:t>
       </w:r>
     </w:p>
     <w:p>
@@ -7673,6 +7666,28 @@
         <w:pStyle w:val="BodyText"/>
         <w:spacing w:line="360" w:lineRule="auto"/>
         <w:ind w:left="567"/>
+        <w:rPr>
+          <w:spacing w:val="-2"/>
+        </w:rPr>
+      </w:pPr>
+      <w:r>
+        <w:rPr>
+          <w:spacing w:val="-2"/>
+        </w:rPr>
+        <w:t>Gambar 3.1 Blok Diagram</w:t>
+      </w:r>
+      <w:r>
+        <w:rPr>
+          <w:spacing w:val="-2"/>
+        </w:rPr>
+        <w:t>............................................................................................17</w:t>
+      </w:r>
+    </w:p>
+    <w:p>
+      <w:pPr>
+        <w:pStyle w:val="BodyText"/>
+        <w:spacing w:line="360" w:lineRule="auto"/>
+        <w:ind w:left="567"/>
       </w:pPr>
       <w:r>
         <w:rPr>
@@ -7866,6 +7881,20 @@
       <w:pPr>
         <w:pStyle w:val="BodyText"/>
         <w:spacing w:before="68"/>
+        <w:ind w:left="568"/>
+      </w:pPr>
+    </w:p>
+    <w:p>
+      <w:pPr>
+        <w:pStyle w:val="BodyText"/>
+        <w:spacing w:before="68"/>
+        <w:ind w:left="568"/>
+      </w:pPr>
+    </w:p>
+    <w:p>
+      <w:pPr>
+        <w:pStyle w:val="BodyText"/>
+        <w:spacing w:before="68"/>
       </w:pPr>
     </w:p>
     <w:p>
@@ -7882,6 +7911,7 @@
       </w:pPr>
       <w:bookmarkStart w:id="6" w:name="_Toc192543580"/>
       <w:r>
+        <w:lastRenderedPageBreak/>
         <w:t>DAFTAR</w:t>
       </w:r>
       <w:r>
@@ -14020,18 +14050,22 @@
         <w:pStyle w:val="subsubsubbab2"/>
       </w:pPr>
       <w:r>
-        <w:t xml:space="preserve">   JST connectors</w:t>
-      </w:r>
+        <w:t xml:space="preserve">   JST </w:t>
+      </w:r>
+      <w:proofErr w:type="spellStart"/>
+      <w:r>
+        <w:t>connectors</w:t>
+      </w:r>
+      <w:proofErr w:type="spellEnd"/>
     </w:p>
     <w:p>
       <w:pPr>
         <w:pStyle w:val="BodyText"/>
         <w:spacing w:before="136"/>
-        <w:ind w:left="2728" w:right="456"/>
+        <w:ind w:left="1985" w:right="456" w:firstLine="709"/>
         <w:jc w:val="both"/>
       </w:pPr>
       <w:r>
-        <w:tab/>
         <w:t>Konektor</w:t>
       </w:r>
       <w:r>
@@ -14067,9 +14101,11 @@
         </w:rPr>
         <w:t xml:space="preserve"> </w:t>
       </w:r>
+      <w:proofErr w:type="spellStart"/>
       <w:r>
         <w:t>elektrikal</w:t>
       </w:r>
+      <w:proofErr w:type="spellEnd"/>
       <w:r>
         <w:rPr>
           <w:spacing w:val="-1"/>
@@ -14099,11 +14135,19 @@
       <w:pPr>
         <w:pStyle w:val="BodyText"/>
         <w:spacing w:before="140" w:line="360" w:lineRule="auto"/>
-        <w:ind w:left="1986" w:right="456"/>
+        <w:ind w:left="1985" w:right="456"/>
         <w:jc w:val="both"/>
       </w:pPr>
       <w:r>
-        <w:t>J.S.T. Mfg. Co. Konektor</w:t>
+        <w:t xml:space="preserve">J.S.T. </w:t>
+      </w:r>
+      <w:proofErr w:type="spellStart"/>
+      <w:r>
+        <w:t>Mfg</w:t>
+      </w:r>
+      <w:proofErr w:type="spellEnd"/>
+      <w:r>
+        <w:t>. Co. Konektor</w:t>
       </w:r>
       <w:r>
         <w:rPr>
@@ -14183,21 +14227,25 @@
         </w:rPr>
         <w:t xml:space="preserve"> </w:t>
       </w:r>
+      <w:proofErr w:type="spellStart"/>
       <w:r>
         <w:t>menhindari</w:t>
       </w:r>
+      <w:proofErr w:type="spellEnd"/>
       <w:r>
         <w:rPr>
           <w:spacing w:val="-6"/>
         </w:rPr>
         <w:t xml:space="preserve"> </w:t>
       </w:r>
+      <w:proofErr w:type="spellStart"/>
       <w:r>
         <w:rPr>
           <w:i/>
         </w:rPr>
         <w:t>short</w:t>
       </w:r>
+      <w:proofErr w:type="spellEnd"/>
       <w:r>
         <w:rPr>
           <w:i/>
@@ -14205,11 +14253,19 @@
         </w:rPr>
         <w:t xml:space="preserve"> </w:t>
       </w:r>
-      <w:r>
-        <w:rPr>
-          <w:i/>
-        </w:rPr>
-        <w:t xml:space="preserve">circuit </w:t>
+      <w:proofErr w:type="spellStart"/>
+      <w:r>
+        <w:rPr>
+          <w:i/>
+        </w:rPr>
+        <w:t>circuit</w:t>
+      </w:r>
+      <w:proofErr w:type="spellEnd"/>
+      <w:r>
+        <w:rPr>
+          <w:i/>
+        </w:rPr>
+        <w:t xml:space="preserve"> </w:t>
       </w:r>
       <w:r>
         <w:t>yang membuatnya mudah untuk digunakan.</w:t>
@@ -14219,7 +14275,7 @@
       <w:pPr>
         <w:pStyle w:val="BodyText"/>
         <w:spacing w:before="140" w:line="360" w:lineRule="auto"/>
-        <w:ind w:left="1986" w:right="568"/>
+        <w:ind w:left="1276" w:right="568" w:firstLine="850"/>
         <w:jc w:val="both"/>
       </w:pPr>
       <w:r>
@@ -14227,11 +14283,6 @@
       </w:r>
       <w:r>
         <w:tab/>
-      </w:r>
-      <w:r>
-        <w:tab/>
-      </w:r>
-      <w:r>
         <w:t xml:space="preserve">           </w:t>
       </w:r>
       <w:r>
@@ -14239,7 +14290,7 @@
           <w:noProof/>
         </w:rPr>
         <w:drawing>
-          <wp:inline distT="0" distB="0" distL="0" distR="0" wp14:anchorId="5FB62D4C" wp14:editId="461FFA72">
+          <wp:inline distT="0" distB="0" distL="0" distR="0" wp14:anchorId="45D2089C" wp14:editId="25A12031">
             <wp:extent cx="2251644" cy="1705167"/>
             <wp:effectExtent l="0" t="0" r="0" b="0"/>
             <wp:docPr id="76213064" name="Picture 4" descr="Several wires with connectors&#10;&#10;Description automatically generated"/>
@@ -14296,44 +14347,348 @@
       </w:r>
       <w:r>
         <w:tab/>
-      </w:r>
-      <w:r>
-        <w:t xml:space="preserve">         </w:t>
-      </w:r>
-      <w:r>
-        <w:t>Gambar 2.7 JST Connector (Adafruit, n.d.)</w:t>
-      </w:r>
-      <w:bookmarkStart w:id="29" w:name="2.3.3__GM66_Barcode_QRcode_Reader___GM66"/>
-      <w:bookmarkStart w:id="30" w:name="2.3.4_Baterai_Lithium_Thionyl_Chloride_3"/>
-      <w:bookmarkStart w:id="31" w:name="2.3.5___JST_Connectors___Konektor_JST_me"/>
+        <w:t xml:space="preserve">         Gambar 2.7 JST </w:t>
+      </w:r>
+      <w:proofErr w:type="spellStart"/>
+      <w:r>
+        <w:t>Connector</w:t>
+      </w:r>
+      <w:proofErr w:type="spellEnd"/>
+      <w:r>
+        <w:t xml:space="preserve"> (</w:t>
+      </w:r>
+      <w:proofErr w:type="spellStart"/>
+      <w:r>
+        <w:t>Adafruit</w:t>
+      </w:r>
+      <w:proofErr w:type="spellEnd"/>
+      <w:r>
+        <w:t xml:space="preserve">, </w:t>
+      </w:r>
+      <w:proofErr w:type="spellStart"/>
+      <w:r>
+        <w:t>n.d</w:t>
+      </w:r>
+      <w:proofErr w:type="spellEnd"/>
+      <w:r>
+        <w:t>.)</w:t>
+      </w:r>
+    </w:p>
+    <w:p>
+      <w:pPr>
+        <w:pStyle w:val="subsubsubbab2"/>
+        <w:numPr>
+          <w:ilvl w:val="0"/>
+          <w:numId w:val="0"/>
+        </w:numPr>
+        <w:ind w:left="2325"/>
+      </w:pPr>
+    </w:p>
+    <w:p>
+      <w:pPr>
+        <w:pStyle w:val="subsubsubbab2"/>
+        <w:spacing w:line="360" w:lineRule="auto"/>
+      </w:pPr>
+      <w:r>
+        <w:t xml:space="preserve">   </w:t>
+      </w:r>
+      <w:proofErr w:type="spellStart"/>
+      <w:r>
+        <w:t>Thermal</w:t>
+      </w:r>
+      <w:proofErr w:type="spellEnd"/>
+      <w:r>
+        <w:t xml:space="preserve"> Printer </w:t>
+      </w:r>
+    </w:p>
+    <w:p>
+      <w:pPr>
+        <w:pStyle w:val="subsubsubbab2"/>
+        <w:numPr>
+          <w:ilvl w:val="0"/>
+          <w:numId w:val="0"/>
+        </w:numPr>
+        <w:spacing w:line="360" w:lineRule="auto"/>
+        <w:ind w:left="1985" w:firstLine="567"/>
+      </w:pPr>
+      <w:r>
+        <w:tab/>
+      </w:r>
+      <w:proofErr w:type="spellStart"/>
+      <w:r>
+        <w:t>Thermal</w:t>
+      </w:r>
+      <w:proofErr w:type="spellEnd"/>
+      <w:r>
+        <w:t xml:space="preserve"> printer adalah jenis printer yang menggunakan panas untuk mencetak gambar atau teks pada kertas khusus sensitif terhadap panas (</w:t>
+      </w:r>
+      <w:proofErr w:type="spellStart"/>
+      <w:r>
+        <w:t>thermal</w:t>
+      </w:r>
+      <w:proofErr w:type="spellEnd"/>
+      <w:r>
+        <w:t xml:space="preserve"> </w:t>
+      </w:r>
+      <w:proofErr w:type="spellStart"/>
+      <w:r>
+        <w:t>paper</w:t>
+      </w:r>
+      <w:proofErr w:type="spellEnd"/>
+      <w:r>
+        <w:t xml:space="preserve">). Teknologi ini tidak memerlukan tinta atau </w:t>
+      </w:r>
+      <w:proofErr w:type="spellStart"/>
+      <w:r>
+        <w:t>toner</w:t>
+      </w:r>
+      <w:proofErr w:type="spellEnd"/>
+      <w:r>
+        <w:t xml:space="preserve">, sehingga membuatnya efisien dan minim perawatan. Setiap unit </w:t>
+      </w:r>
+      <w:proofErr w:type="spellStart"/>
+      <w:r>
+        <w:t>thermal</w:t>
+      </w:r>
+      <w:proofErr w:type="spellEnd"/>
+      <w:r>
+        <w:t xml:space="preserve"> printer terdiri dari elemen pemanas yang disusun dalam baris, yang berinteraksi langsung dengan permukaan kertas untuk menghasilkan cetakan. Komponen utama dalam </w:t>
+      </w:r>
+      <w:proofErr w:type="spellStart"/>
+      <w:r>
+        <w:t>thermal</w:t>
+      </w:r>
+      <w:proofErr w:type="spellEnd"/>
+      <w:r>
+        <w:t xml:space="preserve"> printer meliputi </w:t>
+      </w:r>
+      <w:proofErr w:type="spellStart"/>
+      <w:r>
+        <w:t>thermal</w:t>
+      </w:r>
+      <w:proofErr w:type="spellEnd"/>
+      <w:r>
+        <w:t xml:space="preserve"> </w:t>
+      </w:r>
+      <w:proofErr w:type="spellStart"/>
+      <w:r>
+        <w:t>head</w:t>
+      </w:r>
+      <w:proofErr w:type="spellEnd"/>
+      <w:r>
+        <w:t xml:space="preserve"> (kepala pemanas), </w:t>
+      </w:r>
+      <w:proofErr w:type="spellStart"/>
+      <w:r>
+        <w:t>platen</w:t>
+      </w:r>
+      <w:proofErr w:type="spellEnd"/>
+      <w:r>
+        <w:t xml:space="preserve"> (</w:t>
+      </w:r>
+      <w:proofErr w:type="spellStart"/>
+      <w:r>
+        <w:t>roller</w:t>
+      </w:r>
+      <w:proofErr w:type="spellEnd"/>
+      <w:r>
+        <w:t xml:space="preserve"> penekan), dan sistem kontrol elektronik. Cetakan dihasilkan melalui proses pemanasan selektif pada </w:t>
+      </w:r>
+      <w:proofErr w:type="spellStart"/>
+      <w:r>
+        <w:t>thermal</w:t>
+      </w:r>
+      <w:proofErr w:type="spellEnd"/>
+      <w:r>
+        <w:t xml:space="preserve"> </w:t>
+      </w:r>
+      <w:proofErr w:type="spellStart"/>
+      <w:r>
+        <w:t>head</w:t>
+      </w:r>
+      <w:proofErr w:type="spellEnd"/>
+      <w:r>
+        <w:t xml:space="preserve"> yang membentuk karakter atau gambar sesuai dengan data </w:t>
+      </w:r>
+      <w:proofErr w:type="spellStart"/>
+      <w:r>
+        <w:t>input</w:t>
+      </w:r>
+      <w:proofErr w:type="spellEnd"/>
+      <w:r>
+        <w:t>.</w:t>
+      </w:r>
+    </w:p>
+    <w:p>
+      <w:pPr>
+        <w:pStyle w:val="subsubsubbab2"/>
+        <w:numPr>
+          <w:ilvl w:val="0"/>
+          <w:numId w:val="0"/>
+        </w:numPr>
+        <w:ind w:left="2325" w:firstLine="936"/>
+      </w:pPr>
+      <w:r>
+        <w:tab/>
+      </w:r>
+      <w:r>
+        <w:fldChar w:fldCharType="begin"/>
+      </w:r>
+      <w:r>
+        <w:instrText xml:space="preserve"> INCLUDEPICTURE "https://www.ginmaro.com/wp-content/uploads/2016/03/ct-s301ii.jpg" \* MERGEFORMATINET </w:instrText>
+      </w:r>
+      <w:r>
+        <w:fldChar w:fldCharType="separate"/>
+      </w:r>
+      <w:r>
+        <w:rPr>
+          <w:noProof/>
+        </w:rPr>
+        <w:drawing>
+          <wp:inline distT="0" distB="0" distL="0" distR="0" wp14:anchorId="3F51D398" wp14:editId="726773A9">
+            <wp:extent cx="2232226" cy="1488070"/>
+            <wp:effectExtent l="0" t="0" r="3175" b="0"/>
+            <wp:docPr id="391683487" name="Picture 1" descr="Citizen CT-S310 Type II Thermal Receipt Printer - Ginmaro | Distributor  Printer dan Scanner Barcode"/>
+            <wp:cNvGraphicFramePr>
+              <a:graphicFrameLocks xmlns:a="http://schemas.openxmlformats.org/drawingml/2006/main" noChangeAspect="1"/>
+            </wp:cNvGraphicFramePr>
+            <a:graphic xmlns:a="http://schemas.openxmlformats.org/drawingml/2006/main">
+              <a:graphicData uri="http://schemas.openxmlformats.org/drawingml/2006/picture">
+                <pic:pic xmlns:pic="http://schemas.openxmlformats.org/drawingml/2006/picture">
+                  <pic:nvPicPr>
+                    <pic:cNvPr id="0" name="Picture 1" descr="Citizen CT-S310 Type II Thermal Receipt Printer - Ginmaro | Distributor  Printer dan Scanner Barcode"/>
+                    <pic:cNvPicPr>
+                      <a:picLocks noChangeAspect="1" noChangeArrowheads="1"/>
+                    </pic:cNvPicPr>
+                  </pic:nvPicPr>
+                  <pic:blipFill>
+                    <a:blip r:embed="rId22" cstate="print">
+                      <a:extLst>
+                        <a:ext uri="{28A0092B-C50C-407E-A947-70E740481C1C}">
+                          <a14:useLocalDpi xmlns:a14="http://schemas.microsoft.com/office/drawing/2010/main" val="0"/>
+                        </a:ext>
+                      </a:extLst>
+                    </a:blip>
+                    <a:srcRect/>
+                    <a:stretch>
+                      <a:fillRect/>
+                    </a:stretch>
+                  </pic:blipFill>
+                  <pic:spPr bwMode="auto">
+                    <a:xfrm>
+                      <a:off x="0" y="0"/>
+                      <a:ext cx="2265250" cy="1510085"/>
+                    </a:xfrm>
+                    <a:prstGeom prst="rect">
+                      <a:avLst/>
+                    </a:prstGeom>
+                    <a:noFill/>
+                    <a:ln>
+                      <a:noFill/>
+                    </a:ln>
+                  </pic:spPr>
+                </pic:pic>
+              </a:graphicData>
+            </a:graphic>
+          </wp:inline>
+        </w:drawing>
+      </w:r>
+      <w:r>
+        <w:fldChar w:fldCharType="end"/>
+      </w:r>
+    </w:p>
+    <w:p>
+      <w:pPr>
+        <w:pStyle w:val="BodyText"/>
+        <w:spacing w:before="140" w:line="360" w:lineRule="auto"/>
+        <w:ind w:left="1276" w:right="568" w:firstLine="850"/>
+        <w:jc w:val="center"/>
+      </w:pPr>
+      <w:r>
+        <w:t>Gambar 2.</w:t>
+      </w:r>
+      <w:r>
+        <w:t>8</w:t>
+      </w:r>
+      <w:r>
+        <w:t xml:space="preserve"> </w:t>
+      </w:r>
+      <w:proofErr w:type="spellStart"/>
+      <w:r>
+        <w:t>Thermal</w:t>
+      </w:r>
+      <w:proofErr w:type="spellEnd"/>
+      <w:r>
+        <w:t xml:space="preserve"> Printer Citizen S310 II </w:t>
+      </w:r>
+      <w:r>
+        <w:t>(</w:t>
+      </w:r>
+      <w:r>
+        <w:t xml:space="preserve">Citizen </w:t>
+      </w:r>
+      <w:proofErr w:type="spellStart"/>
+      <w:r>
+        <w:t>systems</w:t>
+      </w:r>
+      <w:proofErr w:type="spellEnd"/>
+      <w:r>
+        <w:t>, n.d.)</w:t>
+      </w:r>
+    </w:p>
+    <w:p>
+      <w:pPr>
+        <w:pStyle w:val="subsubsubbab2"/>
+        <w:numPr>
+          <w:ilvl w:val="0"/>
+          <w:numId w:val="0"/>
+        </w:numPr>
+        <w:spacing w:line="360" w:lineRule="auto"/>
+        <w:ind w:left="2325" w:hanging="340"/>
+      </w:pPr>
+    </w:p>
+    <w:p>
+      <w:pPr>
+        <w:pStyle w:val="BodyText"/>
+        <w:spacing w:before="136"/>
+        <w:ind w:left="2728" w:right="456"/>
+        <w:jc w:val="both"/>
+      </w:pPr>
+      <w:r>
+        <w:tab/>
+      </w:r>
+    </w:p>
+    <w:p>
+      <w:pPr>
+        <w:pStyle w:val="BodyText"/>
+        <w:spacing w:before="140" w:line="360" w:lineRule="auto"/>
+        <w:ind w:left="1986" w:right="568"/>
+        <w:jc w:val="both"/>
+      </w:pPr>
+    </w:p>
+    <w:p>
+      <w:pPr>
+        <w:pStyle w:val="subsubbab2"/>
+      </w:pPr>
+      <w:bookmarkStart w:id="29" w:name="2.4_Perangkat_Lunak___Perangkat_Lunak_ya"/>
+      <w:bookmarkStart w:id="30" w:name="_Toc192543593"/>
       <w:bookmarkEnd w:id="29"/>
+      <w:r>
+        <w:t>Perangkat</w:t>
+      </w:r>
+      <w:r>
+        <w:rPr>
+          <w:spacing w:val="-6"/>
+        </w:rPr>
+        <w:t xml:space="preserve"> </w:t>
+      </w:r>
+      <w:r>
+        <w:rPr>
+          <w:spacing w:val="-2"/>
+        </w:rPr>
+        <w:t>Lunak</w:t>
+      </w:r>
       <w:bookmarkEnd w:id="30"/>
-      <w:bookmarkEnd w:id="31"/>
-    </w:p>
-    <w:p>
-      <w:pPr>
-        <w:pStyle w:val="subsubbab2"/>
-      </w:pPr>
-      <w:bookmarkStart w:id="32" w:name="2.4_Perangkat_Lunak___Perangkat_Lunak_ya"/>
-      <w:bookmarkStart w:id="33" w:name="_Toc192543593"/>
-      <w:bookmarkEnd w:id="32"/>
-      <w:r>
-        <w:lastRenderedPageBreak/>
-        <w:t>Perangkat</w:t>
-      </w:r>
-      <w:r>
-        <w:rPr>
-          <w:spacing w:val="-6"/>
-        </w:rPr>
-        <w:t xml:space="preserve"> </w:t>
-      </w:r>
-      <w:r>
-        <w:rPr>
-          <w:spacing w:val="-2"/>
-        </w:rPr>
-        <w:t>Lunak</w:t>
-      </w:r>
-      <w:bookmarkEnd w:id="33"/>
     </w:p>
     <w:p>
       <w:pPr>
@@ -14636,7 +14991,18 @@
         <w:t xml:space="preserve">. </w:t>
       </w:r>
       <w:r>
-        <w:t>Aplikasi Web dan juga database akan dijalankan secara local</w:t>
+        <w:t xml:space="preserve">Aplikasi Web dan juga </w:t>
+      </w:r>
+      <w:proofErr w:type="spellStart"/>
+      <w:r>
+        <w:t>database</w:t>
+      </w:r>
+      <w:proofErr w:type="spellEnd"/>
+      <w:r>
+        <w:t xml:space="preserve"> akan dijalankan</w:t>
+      </w:r>
+      <w:r>
+        <w:t xml:space="preserve"> melalui internet</w:t>
       </w:r>
       <w:r>
         <w:t>.</w:t>
@@ -14733,6 +15099,7 @@
         <w:t xml:space="preserve">Arduino </w:t>
       </w:r>
       <w:r>
+        <w:lastRenderedPageBreak/>
         <w:t>menjadi platform pilihan utama</w:t>
       </w:r>
       <w:r>
@@ -15411,7 +15778,6 @@
         <w:t xml:space="preserve">iOS </w:t>
       </w:r>
       <w:r>
-        <w:lastRenderedPageBreak/>
         <w:t>(Wijaya 2023).</w:t>
       </w:r>
     </w:p>
@@ -15419,9 +15785,11 @@
       <w:pPr>
         <w:pStyle w:val="subsubsubbab2yangkedua"/>
       </w:pPr>
+      <w:proofErr w:type="spellStart"/>
       <w:r>
         <w:t>React</w:t>
       </w:r>
+      <w:proofErr w:type="spellEnd"/>
     </w:p>
     <w:p>
       <w:pPr>
@@ -15429,12 +15797,14 @@
         <w:spacing w:before="137" w:line="360" w:lineRule="auto"/>
         <w:ind w:left="1986" w:right="427" w:firstLine="741"/>
       </w:pPr>
+      <w:proofErr w:type="spellStart"/>
       <w:r>
         <w:rPr>
           <w:i/>
         </w:rPr>
         <w:t>React</w:t>
       </w:r>
+      <w:proofErr w:type="spellEnd"/>
       <w:r>
         <w:rPr>
           <w:i/>
@@ -15455,8 +15825,16 @@
         <w:rPr>
           <w:i/>
         </w:rPr>
-        <w:t>open-source</w:t>
-      </w:r>
+        <w:t>open-</w:t>
+      </w:r>
+      <w:proofErr w:type="spellStart"/>
+      <w:r>
+        <w:rPr>
+          <w:i/>
+        </w:rPr>
+        <w:t>source</w:t>
+      </w:r>
+      <w:proofErr w:type="spellEnd"/>
       <w:r>
         <w:rPr>
           <w:i/>
@@ -15464,12 +15842,14 @@
         </w:rPr>
         <w:t xml:space="preserve"> </w:t>
       </w:r>
+      <w:proofErr w:type="spellStart"/>
       <w:r>
         <w:rPr>
           <w:i/>
         </w:rPr>
         <w:t>library</w:t>
       </w:r>
+      <w:proofErr w:type="spellEnd"/>
       <w:r>
         <w:rPr>
           <w:i/>
@@ -15477,12 +15857,14 @@
         </w:rPr>
         <w:t xml:space="preserve"> </w:t>
       </w:r>
+      <w:proofErr w:type="spellStart"/>
       <w:r>
         <w:rPr>
           <w:i/>
         </w:rPr>
         <w:t>JavaScript</w:t>
       </w:r>
+      <w:proofErr w:type="spellEnd"/>
       <w:r>
         <w:rPr>
           <w:i/>
@@ -15502,11 +15884,19 @@
       <w:r>
         <w:t xml:space="preserve">efisien dan fleksibel untuk membangun antarmuka pengguna. </w:t>
       </w:r>
-      <w:r>
-        <w:rPr>
-          <w:i/>
-        </w:rPr>
-        <w:t xml:space="preserve">React </w:t>
+      <w:proofErr w:type="spellStart"/>
+      <w:r>
+        <w:rPr>
+          <w:i/>
+        </w:rPr>
+        <w:t>React</w:t>
+      </w:r>
+      <w:proofErr w:type="spellEnd"/>
+      <w:r>
+        <w:rPr>
+          <w:i/>
+        </w:rPr>
+        <w:t xml:space="preserve"> </w:t>
       </w:r>
       <w:r>
         <w:t>memungkinkan untuk membuat UI yang kompleks dengan jumlah baris</w:t>
@@ -15580,12 +15970,14 @@
         </w:rPr>
         <w:t xml:space="preserve"> </w:t>
       </w:r>
+      <w:proofErr w:type="spellStart"/>
       <w:r>
         <w:rPr>
           <w:i/>
         </w:rPr>
         <w:t>React</w:t>
       </w:r>
+      <w:proofErr w:type="spellEnd"/>
       <w:r>
         <w:rPr>
           <w:i/>
@@ -15609,20 +16001,36 @@
       <w:r>
         <w:t xml:space="preserve">ini digunakan untuk menangani lapisan tampilan dalam aplikasi satu halaman dan pengembangan aplikasi </w:t>
       </w:r>
-      <w:r>
-        <w:rPr>
-          <w:i/>
-        </w:rPr>
-        <w:t xml:space="preserve">mobile. </w:t>
+      <w:proofErr w:type="spellStart"/>
+      <w:r>
+        <w:rPr>
+          <w:i/>
+        </w:rPr>
+        <w:t>mobile</w:t>
+      </w:r>
+      <w:proofErr w:type="spellEnd"/>
+      <w:r>
+        <w:rPr>
+          <w:i/>
+        </w:rPr>
+        <w:t xml:space="preserve">. </w:t>
       </w:r>
       <w:r>
         <w:t xml:space="preserve">Beberapa fitur </w:t>
       </w:r>
-      <w:r>
-        <w:rPr>
-          <w:i/>
-        </w:rPr>
-        <w:t xml:space="preserve">React </w:t>
+      <w:proofErr w:type="spellStart"/>
+      <w:r>
+        <w:rPr>
+          <w:i/>
+        </w:rPr>
+        <w:t>React</w:t>
+      </w:r>
+      <w:proofErr w:type="spellEnd"/>
+      <w:r>
+        <w:rPr>
+          <w:i/>
+        </w:rPr>
+        <w:t xml:space="preserve"> </w:t>
       </w:r>
       <w:r>
         <w:t xml:space="preserve">yang paling mencolok adalah </w:t>
@@ -15636,12 +16044,14 @@
       <w:r>
         <w:t xml:space="preserve">, Komponen </w:t>
       </w:r>
+      <w:proofErr w:type="spellStart"/>
       <w:r>
         <w:rPr>
           <w:i/>
         </w:rPr>
         <w:t>Stateful</w:t>
       </w:r>
+      <w:proofErr w:type="spellEnd"/>
       <w:r>
         <w:t>, dan Model Objek Dokumen Virtual (Iswari, 2021).</w:t>
       </w:r>
@@ -15649,10 +16059,219 @@
     <w:p>
       <w:pPr>
         <w:pStyle w:val="subsubsubbab2yangkedua"/>
-      </w:pPr>
-      <w:r>
-        <w:t>Database PostgreSQL</w:t>
-      </w:r>
+        <w:numPr>
+          <w:ilvl w:val="0"/>
+          <w:numId w:val="0"/>
+        </w:numPr>
+        <w:ind w:left="2703"/>
+      </w:pPr>
+    </w:p>
+    <w:p>
+      <w:pPr>
+        <w:pStyle w:val="subsubsubbab2yangkedua"/>
+      </w:pPr>
+      <w:r>
+        <w:t xml:space="preserve"> VPS</w:t>
+      </w:r>
+    </w:p>
+    <w:p>
+      <w:pPr>
+        <w:pStyle w:val="subsubsubbab2yangkedua"/>
+        <w:numPr>
+          <w:ilvl w:val="0"/>
+          <w:numId w:val="0"/>
+        </w:numPr>
+        <w:ind w:left="2127" w:firstLine="708"/>
+        <w:rPr>
+          <w:rFonts w:ascii="Times New Roman" w:hAnsi="Times New Roman" w:cs="Times New Roman"/>
+        </w:rPr>
+      </w:pPr>
+      <w:r>
+        <w:rPr>
+          <w:rFonts w:ascii="Times New Roman" w:hAnsi="Times New Roman" w:cs="Times New Roman"/>
+          <w:i/>
+          <w:iCs/>
+        </w:rPr>
+        <w:t xml:space="preserve">Virtual </w:t>
+      </w:r>
+      <w:proofErr w:type="spellStart"/>
+      <w:r>
+        <w:rPr>
+          <w:rFonts w:ascii="Times New Roman" w:hAnsi="Times New Roman" w:cs="Times New Roman"/>
+          <w:i/>
+          <w:iCs/>
+        </w:rPr>
+        <w:t>Private</w:t>
+      </w:r>
+      <w:proofErr w:type="spellEnd"/>
+      <w:r>
+        <w:rPr>
+          <w:rFonts w:ascii="Times New Roman" w:hAnsi="Times New Roman" w:cs="Times New Roman"/>
+          <w:i/>
+          <w:iCs/>
+        </w:rPr>
+        <w:t xml:space="preserve"> Server</w:t>
+      </w:r>
+      <w:r>
+        <w:rPr>
+          <w:rFonts w:ascii="Times New Roman" w:hAnsi="Times New Roman" w:cs="Times New Roman"/>
+        </w:rPr>
+        <w:t xml:space="preserve"> merupakan bentuk web </w:t>
+      </w:r>
+      <w:proofErr w:type="spellStart"/>
+      <w:r>
+        <w:rPr>
+          <w:rFonts w:ascii="Times New Roman" w:hAnsi="Times New Roman" w:cs="Times New Roman"/>
+        </w:rPr>
+        <w:t>hosting</w:t>
+      </w:r>
+      <w:proofErr w:type="spellEnd"/>
+      <w:r>
+        <w:rPr>
+          <w:rFonts w:ascii="Times New Roman" w:hAnsi="Times New Roman" w:cs="Times New Roman"/>
+        </w:rPr>
+        <w:t xml:space="preserve"> canggih yang </w:t>
+      </w:r>
+      <w:proofErr w:type="spellStart"/>
+      <w:r>
+        <w:rPr>
+          <w:rFonts w:ascii="Times New Roman" w:hAnsi="Times New Roman" w:cs="Times New Roman"/>
+        </w:rPr>
+        <w:t>mempartisi</w:t>
+      </w:r>
+      <w:proofErr w:type="spellEnd"/>
+      <w:r>
+        <w:rPr>
+          <w:rFonts w:ascii="Times New Roman" w:hAnsi="Times New Roman" w:cs="Times New Roman"/>
+        </w:rPr>
+        <w:t xml:space="preserve"> server fisik menjadi beberapa server virtual, masing-masing beroperasi dengan sumber daya dan sistem operasi khusus. Teknik </w:t>
+      </w:r>
+      <w:proofErr w:type="spellStart"/>
+      <w:r>
+        <w:rPr>
+          <w:rFonts w:ascii="Times New Roman" w:hAnsi="Times New Roman" w:cs="Times New Roman"/>
+        </w:rPr>
+        <w:t>virtualisasi</w:t>
+      </w:r>
+      <w:proofErr w:type="spellEnd"/>
+      <w:r>
+        <w:rPr>
+          <w:rFonts w:ascii="Times New Roman" w:hAnsi="Times New Roman" w:cs="Times New Roman"/>
+        </w:rPr>
+        <w:t xml:space="preserve"> ini memberdayakan pengguna dengan akses </w:t>
+      </w:r>
+      <w:proofErr w:type="spellStart"/>
+      <w:r>
+        <w:rPr>
+          <w:rFonts w:ascii="Times New Roman" w:hAnsi="Times New Roman" w:cs="Times New Roman"/>
+        </w:rPr>
+        <w:t>root</w:t>
+      </w:r>
+      <w:proofErr w:type="spellEnd"/>
+      <w:r>
+        <w:rPr>
+          <w:rFonts w:ascii="Times New Roman" w:hAnsi="Times New Roman" w:cs="Times New Roman"/>
+        </w:rPr>
+        <w:t xml:space="preserve"> dan kontrol yang lebih besar atas lingkungan </w:t>
+      </w:r>
+      <w:proofErr w:type="spellStart"/>
+      <w:r>
+        <w:rPr>
+          <w:rFonts w:ascii="Times New Roman" w:hAnsi="Times New Roman" w:cs="Times New Roman"/>
+        </w:rPr>
+        <w:t>hosting</w:t>
+      </w:r>
+      <w:proofErr w:type="spellEnd"/>
+      <w:r>
+        <w:rPr>
+          <w:rFonts w:ascii="Times New Roman" w:hAnsi="Times New Roman" w:cs="Times New Roman"/>
+        </w:rPr>
+        <w:t xml:space="preserve"> mereka dibandingkan dengan </w:t>
+      </w:r>
+      <w:proofErr w:type="spellStart"/>
+      <w:r>
+        <w:rPr>
+          <w:rFonts w:ascii="Times New Roman" w:hAnsi="Times New Roman" w:cs="Times New Roman"/>
+        </w:rPr>
+        <w:t>hosting</w:t>
+      </w:r>
+      <w:proofErr w:type="spellEnd"/>
+      <w:r>
+        <w:rPr>
+          <w:rFonts w:ascii="Times New Roman" w:hAnsi="Times New Roman" w:cs="Times New Roman"/>
+        </w:rPr>
+        <w:t xml:space="preserve"> bersama, namun tetap lebih hemat biaya daripada solusi server khusus (</w:t>
+      </w:r>
+      <w:proofErr w:type="spellStart"/>
+      <w:r>
+        <w:rPr>
+          <w:rFonts w:ascii="Times New Roman" w:hAnsi="Times New Roman" w:cs="Times New Roman"/>
+        </w:rPr>
+        <w:t>Asfoura</w:t>
+      </w:r>
+      <w:proofErr w:type="spellEnd"/>
+      <w:r>
+        <w:rPr>
+          <w:rFonts w:ascii="Times New Roman" w:hAnsi="Times New Roman" w:cs="Times New Roman"/>
+        </w:rPr>
+        <w:t xml:space="preserve"> </w:t>
+      </w:r>
+      <w:proofErr w:type="spellStart"/>
+      <w:r>
+        <w:rPr>
+          <w:rFonts w:ascii="Times New Roman" w:hAnsi="Times New Roman" w:cs="Times New Roman"/>
+        </w:rPr>
+        <w:t>et</w:t>
+      </w:r>
+      <w:proofErr w:type="spellEnd"/>
+      <w:r>
+        <w:rPr>
+          <w:rFonts w:ascii="Times New Roman" w:hAnsi="Times New Roman" w:cs="Times New Roman"/>
+        </w:rPr>
+        <w:t xml:space="preserve"> </w:t>
+      </w:r>
+      <w:proofErr w:type="spellStart"/>
+      <w:r>
+        <w:rPr>
+          <w:rFonts w:ascii="Times New Roman" w:hAnsi="Times New Roman" w:cs="Times New Roman"/>
+        </w:rPr>
+        <w:t>al.</w:t>
+      </w:r>
+      <w:proofErr w:type="spellEnd"/>
+      <w:r>
+        <w:rPr>
+          <w:rFonts w:ascii="Times New Roman" w:hAnsi="Times New Roman" w:cs="Times New Roman"/>
+        </w:rPr>
+        <w:t xml:space="preserve">, 2018).  </w:t>
+      </w:r>
+    </w:p>
+    <w:p>
+      <w:pPr>
+        <w:pStyle w:val="subsubsubbab2yangkedua"/>
+        <w:numPr>
+          <w:ilvl w:val="0"/>
+          <w:numId w:val="0"/>
+        </w:numPr>
+        <w:ind w:left="2703"/>
+      </w:pPr>
+    </w:p>
+    <w:p>
+      <w:pPr>
+        <w:pStyle w:val="subsubsubbab2yangkedua"/>
+      </w:pPr>
+      <w:proofErr w:type="spellStart"/>
+      <w:r>
+        <w:t>Database</w:t>
+      </w:r>
+      <w:proofErr w:type="spellEnd"/>
+      <w:r>
+        <w:t xml:space="preserve"> </w:t>
+      </w:r>
+      <w:proofErr w:type="spellStart"/>
+      <w:r>
+        <w:t>PostgreSQL</w:t>
+      </w:r>
+      <w:proofErr w:type="spellEnd"/>
     </w:p>
     <w:p>
       <w:pPr>
@@ -15660,378 +16279,405 @@
         <w:spacing w:before="137" w:line="360" w:lineRule="auto"/>
         <w:ind w:left="1985" w:right="618" w:firstLine="709"/>
         <w:rPr>
+          <w:szCs w:val="24"/>
+        </w:rPr>
+      </w:pPr>
+      <w:r>
+        <w:rPr>
+          <w:i/>
+          <w:szCs w:val="24"/>
+        </w:rPr>
+        <w:t xml:space="preserve">PostgreSQL </w:t>
+      </w:r>
+      <w:r>
+        <w:rPr>
+          <w:szCs w:val="24"/>
+        </w:rPr>
+        <w:t xml:space="preserve">merupakan </w:t>
+      </w:r>
+      <w:r>
+        <w:rPr>
+          <w:i/>
+          <w:szCs w:val="24"/>
+        </w:rPr>
+        <w:t xml:space="preserve">database </w:t>
+      </w:r>
+      <w:r>
+        <w:rPr>
+          <w:szCs w:val="24"/>
+        </w:rPr>
+        <w:t xml:space="preserve">yang dikembangkan oleh </w:t>
+      </w:r>
+      <w:r>
+        <w:rPr>
+          <w:i/>
+          <w:szCs w:val="24"/>
+        </w:rPr>
+        <w:t xml:space="preserve">University of California </w:t>
+      </w:r>
+      <w:r>
+        <w:rPr>
+          <w:szCs w:val="24"/>
+        </w:rPr>
+        <w:t xml:space="preserve">di Departemen Ilmu Komputer Berkley. </w:t>
+      </w:r>
+      <w:r>
+        <w:rPr>
+          <w:i/>
+          <w:szCs w:val="24"/>
+        </w:rPr>
+        <w:t>PostgreSQL</w:t>
+      </w:r>
+      <w:r>
+        <w:rPr>
+          <w:i/>
+          <w:spacing w:val="-5"/>
+          <w:szCs w:val="24"/>
+        </w:rPr>
+        <w:t xml:space="preserve"> </w:t>
+      </w:r>
+      <w:r>
+        <w:rPr>
+          <w:szCs w:val="24"/>
+        </w:rPr>
+        <w:t>sudah</w:t>
+      </w:r>
+      <w:r>
+        <w:rPr>
+          <w:spacing w:val="-6"/>
+          <w:szCs w:val="24"/>
+        </w:rPr>
+        <w:t xml:space="preserve"> </w:t>
+      </w:r>
+      <w:r>
+        <w:rPr>
+          <w:szCs w:val="24"/>
+        </w:rPr>
+        <w:t>didukung</w:t>
+      </w:r>
+      <w:r>
+        <w:rPr>
+          <w:spacing w:val="-6"/>
+          <w:szCs w:val="24"/>
+        </w:rPr>
+        <w:t xml:space="preserve"> </w:t>
+      </w:r>
+      <w:r>
+        <w:rPr>
+          <w:szCs w:val="24"/>
+        </w:rPr>
+        <w:t>oleh</w:t>
+      </w:r>
+      <w:r>
+        <w:rPr>
+          <w:spacing w:val="-6"/>
+          <w:szCs w:val="24"/>
+        </w:rPr>
+        <w:t xml:space="preserve"> </w:t>
+      </w:r>
+      <w:r>
+        <w:rPr>
+          <w:szCs w:val="24"/>
+        </w:rPr>
+        <w:t>banyak</w:t>
+      </w:r>
+      <w:r>
+        <w:rPr>
+          <w:spacing w:val="-6"/>
+          <w:szCs w:val="24"/>
+        </w:rPr>
+        <w:t xml:space="preserve"> </w:t>
+      </w:r>
+      <w:r>
+        <w:rPr>
+          <w:szCs w:val="24"/>
+        </w:rPr>
+        <w:t>platform</w:t>
+      </w:r>
+      <w:r>
+        <w:rPr>
+          <w:spacing w:val="-6"/>
+          <w:szCs w:val="24"/>
+        </w:rPr>
+        <w:t xml:space="preserve"> </w:t>
+      </w:r>
+      <w:r>
+        <w:rPr>
+          <w:szCs w:val="24"/>
+        </w:rPr>
+        <w:t>dan</w:t>
+      </w:r>
+      <w:r>
+        <w:rPr>
+          <w:spacing w:val="-6"/>
+          <w:szCs w:val="24"/>
+        </w:rPr>
+        <w:t xml:space="preserve"> </w:t>
+      </w:r>
+      <w:r>
+        <w:rPr>
+          <w:szCs w:val="24"/>
+        </w:rPr>
+        <w:t>bebas</w:t>
+      </w:r>
+      <w:r>
+        <w:rPr>
+          <w:spacing w:val="-6"/>
+          <w:szCs w:val="24"/>
+        </w:rPr>
+        <w:t xml:space="preserve"> </w:t>
+      </w:r>
+      <w:r>
+        <w:rPr>
+          <w:szCs w:val="24"/>
+        </w:rPr>
+        <w:t xml:space="preserve">lisensi. </w:t>
+      </w:r>
+      <w:r>
+        <w:rPr>
+          <w:i/>
+          <w:szCs w:val="24"/>
+        </w:rPr>
+        <w:t xml:space="preserve">PostgreSQL </w:t>
+      </w:r>
+      <w:r>
+        <w:rPr>
+          <w:szCs w:val="24"/>
+        </w:rPr>
+        <w:t xml:space="preserve">merupakan </w:t>
+      </w:r>
+      <w:r>
+        <w:rPr>
+          <w:i/>
+          <w:szCs w:val="24"/>
+        </w:rPr>
+        <w:t xml:space="preserve">database </w:t>
+      </w:r>
+      <w:r>
+        <w:rPr>
+          <w:szCs w:val="24"/>
+        </w:rPr>
+        <w:t xml:space="preserve">relasional yang mendukung perintah perintah </w:t>
+      </w:r>
+      <w:r>
+        <w:rPr>
+          <w:i/>
+          <w:szCs w:val="24"/>
+        </w:rPr>
+        <w:t xml:space="preserve">SQL </w:t>
+      </w:r>
+      <w:r>
+        <w:rPr>
+          <w:szCs w:val="24"/>
+        </w:rPr>
+        <w:t xml:space="preserve">maupun </w:t>
+      </w:r>
+      <w:r>
+        <w:rPr>
+          <w:i/>
+          <w:szCs w:val="24"/>
+        </w:rPr>
+        <w:t>PL/pgSQL (Procedural Language).</w:t>
+      </w:r>
+      <w:r>
+        <w:rPr>
+          <w:szCs w:val="24"/>
+        </w:rPr>
+        <w:t>Selain</w:t>
+      </w:r>
+      <w:r>
+        <w:rPr>
+          <w:spacing w:val="-7"/>
+          <w:szCs w:val="24"/>
+        </w:rPr>
+        <w:t xml:space="preserve"> </w:t>
+      </w:r>
+      <w:r>
+        <w:rPr>
+          <w:szCs w:val="24"/>
+        </w:rPr>
+        <w:t>itu</w:t>
+      </w:r>
+      <w:r>
+        <w:rPr>
+          <w:spacing w:val="-7"/>
+          <w:szCs w:val="24"/>
+        </w:rPr>
+        <w:t xml:space="preserve"> </w:t>
+      </w:r>
+      <w:r>
+        <w:rPr>
+          <w:i/>
+          <w:szCs w:val="24"/>
+        </w:rPr>
+        <w:t>PostgreSQL</w:t>
+      </w:r>
+      <w:r>
+        <w:rPr>
+          <w:i/>
+          <w:spacing w:val="-6"/>
+          <w:szCs w:val="24"/>
+        </w:rPr>
+        <w:t xml:space="preserve"> </w:t>
+      </w:r>
+      <w:r>
+        <w:rPr>
+          <w:szCs w:val="24"/>
+        </w:rPr>
+        <w:t>juga</w:t>
+      </w:r>
+      <w:r>
+        <w:rPr>
+          <w:spacing w:val="-8"/>
+          <w:szCs w:val="24"/>
+        </w:rPr>
+        <w:t xml:space="preserve"> </w:t>
+      </w:r>
+      <w:r>
+        <w:rPr>
+          <w:szCs w:val="24"/>
+        </w:rPr>
+        <w:t>memiliki</w:t>
+      </w:r>
+      <w:r>
+        <w:rPr>
+          <w:spacing w:val="-7"/>
+          <w:szCs w:val="24"/>
+        </w:rPr>
+        <w:t xml:space="preserve"> </w:t>
+      </w:r>
+      <w:r>
+        <w:rPr>
+          <w:szCs w:val="24"/>
+        </w:rPr>
+        <w:t>komunitas</w:t>
+      </w:r>
+      <w:r>
+        <w:rPr>
+          <w:spacing w:val="-7"/>
+          <w:szCs w:val="24"/>
+        </w:rPr>
+        <w:t xml:space="preserve"> </w:t>
+      </w:r>
+      <w:r>
+        <w:rPr>
+          <w:szCs w:val="24"/>
+        </w:rPr>
+        <w:t>yang</w:t>
+      </w:r>
+      <w:r>
+        <w:rPr>
+          <w:spacing w:val="-7"/>
+          <w:szCs w:val="24"/>
+        </w:rPr>
+        <w:t xml:space="preserve"> </w:t>
+      </w:r>
+      <w:r>
+        <w:rPr>
+          <w:szCs w:val="24"/>
+        </w:rPr>
+        <w:t>besar,</w:t>
+      </w:r>
+      <w:r>
+        <w:rPr>
+          <w:spacing w:val="-7"/>
+          <w:szCs w:val="24"/>
+        </w:rPr>
+        <w:t xml:space="preserve"> </w:t>
+      </w:r>
+      <w:r>
+        <w:rPr>
+          <w:szCs w:val="24"/>
+        </w:rPr>
+        <w:t>dan dokumentasi yang lengkap (Prasetyo, 2022).</w:t>
+      </w:r>
+      <w:bookmarkStart w:id="31" w:name="2.4.1_Arduino_IDE__Integrated_Developmen"/>
+      <w:bookmarkStart w:id="32" w:name="2.4.4_React___React_adalah_open-source_l"/>
+      <w:bookmarkStart w:id="33" w:name="2.4.5__Web_Hosting___Web_hosting_merupak"/>
+      <w:bookmarkEnd w:id="31"/>
+      <w:bookmarkEnd w:id="32"/>
+      <w:bookmarkEnd w:id="33"/>
+    </w:p>
+    <w:p>
+      <w:pPr>
+        <w:pStyle w:val="ListParagraph"/>
+        <w:spacing w:before="137" w:line="360" w:lineRule="auto"/>
+        <w:ind w:left="1985" w:right="618" w:firstLine="709"/>
+      </w:pPr>
+    </w:p>
+    <w:p>
+      <w:pPr>
+        <w:pStyle w:val="ListParagraph"/>
+        <w:spacing w:before="137" w:line="360" w:lineRule="auto"/>
+        <w:ind w:left="1985" w:right="618" w:firstLine="709"/>
+      </w:pPr>
+    </w:p>
+    <w:p>
+      <w:pPr>
+        <w:pStyle w:val="ListParagraph"/>
+        <w:spacing w:before="137" w:line="360" w:lineRule="auto"/>
+        <w:ind w:left="1985" w:right="618" w:firstLine="709"/>
+      </w:pPr>
+    </w:p>
+    <w:p>
+      <w:pPr>
+        <w:pStyle w:val="ListParagraph"/>
+        <w:spacing w:before="137" w:line="360" w:lineRule="auto"/>
+        <w:ind w:left="1985" w:right="618" w:firstLine="709"/>
+      </w:pPr>
+    </w:p>
+    <w:p>
+      <w:pPr>
+        <w:pStyle w:val="ListParagraph"/>
+        <w:spacing w:before="137" w:line="360" w:lineRule="auto"/>
+        <w:ind w:left="1985" w:right="618" w:firstLine="709"/>
+      </w:pPr>
+    </w:p>
+    <w:p>
+      <w:pPr>
+        <w:pStyle w:val="ListParagraph"/>
+        <w:spacing w:before="137" w:line="360" w:lineRule="auto"/>
+        <w:ind w:left="1985" w:right="618" w:firstLine="709"/>
+      </w:pPr>
+    </w:p>
+    <w:p>
+      <w:pPr>
+        <w:pStyle w:val="ListParagraph"/>
+        <w:spacing w:before="137" w:line="360" w:lineRule="auto"/>
+        <w:ind w:left="1985" w:right="618" w:firstLine="709"/>
+      </w:pPr>
+    </w:p>
+    <w:p>
+      <w:pPr>
+        <w:pStyle w:val="ListParagraph"/>
+        <w:spacing w:before="137" w:line="360" w:lineRule="auto"/>
+        <w:ind w:left="1985" w:right="618" w:firstLine="709"/>
+      </w:pPr>
+    </w:p>
+    <w:p>
+      <w:pPr>
+        <w:pStyle w:val="ListParagraph"/>
+        <w:spacing w:before="137" w:line="360" w:lineRule="auto"/>
+        <w:ind w:left="1985" w:right="618" w:firstLine="709"/>
+      </w:pPr>
+    </w:p>
+    <w:p>
+      <w:pPr>
+        <w:pStyle w:val="ListParagraph"/>
+        <w:spacing w:before="137" w:line="360" w:lineRule="auto"/>
+        <w:ind w:left="1985" w:right="618" w:firstLine="709"/>
+      </w:pPr>
+    </w:p>
+    <w:p>
+      <w:pPr>
+        <w:spacing w:before="137" w:line="360" w:lineRule="auto"/>
+        <w:ind w:right="618"/>
+        <w:rPr>
           <w:i/>
           <w:iCs/>
           <w:szCs w:val="24"/>
         </w:rPr>
       </w:pPr>
-      <w:r>
-        <w:rPr>
-          <w:i/>
-          <w:szCs w:val="24"/>
-        </w:rPr>
-        <w:t xml:space="preserve">PostgreSQL </w:t>
-      </w:r>
-      <w:r>
-        <w:rPr>
-          <w:szCs w:val="24"/>
-        </w:rPr>
-        <w:t xml:space="preserve">merupakan </w:t>
-      </w:r>
-      <w:r>
-        <w:rPr>
-          <w:i/>
-          <w:szCs w:val="24"/>
-        </w:rPr>
-        <w:t xml:space="preserve">database </w:t>
-      </w:r>
-      <w:r>
-        <w:rPr>
-          <w:szCs w:val="24"/>
-        </w:rPr>
-        <w:t xml:space="preserve">yang dikembangkan oleh </w:t>
-      </w:r>
-      <w:r>
-        <w:rPr>
-          <w:i/>
-          <w:szCs w:val="24"/>
-        </w:rPr>
-        <w:t xml:space="preserve">University of California </w:t>
-      </w:r>
-      <w:r>
-        <w:rPr>
-          <w:szCs w:val="24"/>
-        </w:rPr>
-        <w:t xml:space="preserve">di Departemen Ilmu Komputer Berkley. </w:t>
-      </w:r>
-      <w:r>
-        <w:rPr>
-          <w:i/>
-          <w:szCs w:val="24"/>
-        </w:rPr>
-        <w:t>PostgreSQL</w:t>
-      </w:r>
-      <w:r>
-        <w:rPr>
-          <w:i/>
-          <w:spacing w:val="-5"/>
-          <w:szCs w:val="24"/>
-        </w:rPr>
-        <w:t xml:space="preserve"> </w:t>
-      </w:r>
-      <w:r>
-        <w:rPr>
-          <w:szCs w:val="24"/>
-        </w:rPr>
-        <w:t>sudah</w:t>
-      </w:r>
-      <w:r>
-        <w:rPr>
-          <w:spacing w:val="-6"/>
-          <w:szCs w:val="24"/>
-        </w:rPr>
-        <w:t xml:space="preserve"> </w:t>
-      </w:r>
-      <w:r>
-        <w:rPr>
-          <w:szCs w:val="24"/>
-        </w:rPr>
-        <w:t>didukung</w:t>
-      </w:r>
-      <w:r>
-        <w:rPr>
-          <w:spacing w:val="-6"/>
-          <w:szCs w:val="24"/>
-        </w:rPr>
-        <w:t xml:space="preserve"> </w:t>
-      </w:r>
-      <w:r>
-        <w:rPr>
-          <w:szCs w:val="24"/>
-        </w:rPr>
-        <w:t>oleh</w:t>
-      </w:r>
-      <w:r>
-        <w:rPr>
-          <w:spacing w:val="-6"/>
-          <w:szCs w:val="24"/>
-        </w:rPr>
-        <w:t xml:space="preserve"> </w:t>
-      </w:r>
-      <w:r>
-        <w:rPr>
-          <w:szCs w:val="24"/>
-        </w:rPr>
-        <w:t>banyak</w:t>
-      </w:r>
-      <w:r>
-        <w:rPr>
-          <w:spacing w:val="-6"/>
-          <w:szCs w:val="24"/>
-        </w:rPr>
-        <w:t xml:space="preserve"> </w:t>
-      </w:r>
-      <w:r>
-        <w:rPr>
-          <w:szCs w:val="24"/>
-        </w:rPr>
-        <w:t>platform</w:t>
-      </w:r>
-      <w:r>
-        <w:rPr>
-          <w:spacing w:val="-6"/>
-          <w:szCs w:val="24"/>
-        </w:rPr>
-        <w:t xml:space="preserve"> </w:t>
-      </w:r>
-      <w:r>
-        <w:rPr>
-          <w:szCs w:val="24"/>
-        </w:rPr>
-        <w:t>dan</w:t>
-      </w:r>
-      <w:r>
-        <w:rPr>
-          <w:spacing w:val="-6"/>
-          <w:szCs w:val="24"/>
-        </w:rPr>
-        <w:t xml:space="preserve"> </w:t>
-      </w:r>
-      <w:r>
-        <w:rPr>
-          <w:szCs w:val="24"/>
-        </w:rPr>
-        <w:t>bebas</w:t>
-      </w:r>
-      <w:r>
-        <w:rPr>
-          <w:spacing w:val="-6"/>
-          <w:szCs w:val="24"/>
-        </w:rPr>
-        <w:t xml:space="preserve"> </w:t>
-      </w:r>
-      <w:r>
-        <w:rPr>
-          <w:szCs w:val="24"/>
-        </w:rPr>
-        <w:t xml:space="preserve">lisensi. </w:t>
-      </w:r>
-      <w:r>
-        <w:rPr>
-          <w:i/>
-          <w:szCs w:val="24"/>
-        </w:rPr>
-        <w:t xml:space="preserve">PostgreSQL </w:t>
-      </w:r>
-      <w:r>
-        <w:rPr>
-          <w:szCs w:val="24"/>
-        </w:rPr>
-        <w:t xml:space="preserve">merupakan </w:t>
-      </w:r>
-      <w:r>
-        <w:rPr>
-          <w:i/>
-          <w:szCs w:val="24"/>
-        </w:rPr>
-        <w:t xml:space="preserve">database </w:t>
-      </w:r>
-      <w:r>
-        <w:rPr>
-          <w:szCs w:val="24"/>
-        </w:rPr>
-        <w:t xml:space="preserve">relasional yang mendukung perintah perintah </w:t>
-      </w:r>
-      <w:r>
-        <w:rPr>
-          <w:i/>
-          <w:szCs w:val="24"/>
-        </w:rPr>
-        <w:t xml:space="preserve">SQL </w:t>
-      </w:r>
-      <w:r>
-        <w:rPr>
-          <w:szCs w:val="24"/>
-        </w:rPr>
-        <w:t xml:space="preserve">maupun </w:t>
-      </w:r>
-      <w:r>
-        <w:rPr>
-          <w:i/>
-          <w:szCs w:val="24"/>
-        </w:rPr>
-        <w:t>PL/pgSQL (Procedural Language).</w:t>
-      </w:r>
-      <w:r>
-        <w:rPr>
-          <w:szCs w:val="24"/>
-        </w:rPr>
-        <w:t>Selain</w:t>
-      </w:r>
-      <w:r>
-        <w:rPr>
-          <w:spacing w:val="-7"/>
-          <w:szCs w:val="24"/>
-        </w:rPr>
-        <w:t xml:space="preserve"> </w:t>
-      </w:r>
-      <w:r>
-        <w:rPr>
-          <w:szCs w:val="24"/>
-        </w:rPr>
-        <w:t>itu</w:t>
-      </w:r>
-      <w:r>
-        <w:rPr>
-          <w:spacing w:val="-7"/>
-          <w:szCs w:val="24"/>
-        </w:rPr>
-        <w:t xml:space="preserve"> </w:t>
-      </w:r>
-      <w:r>
-        <w:rPr>
-          <w:i/>
-          <w:szCs w:val="24"/>
-        </w:rPr>
-        <w:t>PostgreSQL</w:t>
-      </w:r>
-      <w:r>
-        <w:rPr>
-          <w:i/>
-          <w:spacing w:val="-6"/>
-          <w:szCs w:val="24"/>
-        </w:rPr>
-        <w:t xml:space="preserve"> </w:t>
-      </w:r>
-      <w:r>
-        <w:rPr>
-          <w:szCs w:val="24"/>
-        </w:rPr>
-        <w:t>juga</w:t>
-      </w:r>
-      <w:r>
-        <w:rPr>
-          <w:spacing w:val="-8"/>
-          <w:szCs w:val="24"/>
-        </w:rPr>
-        <w:t xml:space="preserve"> </w:t>
-      </w:r>
-      <w:r>
-        <w:rPr>
-          <w:szCs w:val="24"/>
-        </w:rPr>
-        <w:t>memiliki</w:t>
-      </w:r>
-      <w:r>
-        <w:rPr>
-          <w:spacing w:val="-7"/>
-          <w:szCs w:val="24"/>
-        </w:rPr>
-        <w:t xml:space="preserve"> </w:t>
-      </w:r>
-      <w:r>
-        <w:rPr>
-          <w:szCs w:val="24"/>
-        </w:rPr>
-        <w:t>komunitas</w:t>
-      </w:r>
-      <w:r>
-        <w:rPr>
-          <w:spacing w:val="-7"/>
-          <w:szCs w:val="24"/>
-        </w:rPr>
-        <w:t xml:space="preserve"> </w:t>
-      </w:r>
-      <w:r>
-        <w:rPr>
-          <w:szCs w:val="24"/>
-        </w:rPr>
-        <w:t>yang</w:t>
-      </w:r>
-      <w:r>
-        <w:rPr>
-          <w:spacing w:val="-7"/>
-          <w:szCs w:val="24"/>
-        </w:rPr>
-        <w:t xml:space="preserve"> </w:t>
-      </w:r>
-      <w:r>
-        <w:rPr>
-          <w:szCs w:val="24"/>
-        </w:rPr>
-        <w:t>besar,</w:t>
-      </w:r>
-      <w:r>
-        <w:rPr>
-          <w:spacing w:val="-7"/>
-          <w:szCs w:val="24"/>
-        </w:rPr>
-        <w:t xml:space="preserve"> </w:t>
-      </w:r>
-      <w:r>
-        <w:rPr>
-          <w:szCs w:val="24"/>
-        </w:rPr>
-        <w:t>dan dokumentasi yang lengkap (Prasetyo, 2022).</w:t>
-      </w:r>
-    </w:p>
-    <w:p>
-      <w:pPr>
-        <w:pStyle w:val="BodyText"/>
-        <w:spacing w:line="360" w:lineRule="auto"/>
-        <w:ind w:right="426"/>
-      </w:pPr>
-      <w:bookmarkStart w:id="34" w:name="2.4.1_Arduino_IDE__Integrated_Developmen"/>
-      <w:bookmarkStart w:id="35" w:name="2.4.4_React___React_adalah_open-source_l"/>
-      <w:bookmarkStart w:id="36" w:name="2.4.5__Web_Hosting___Web_hosting_merupak"/>
-      <w:bookmarkEnd w:id="34"/>
-      <w:bookmarkEnd w:id="35"/>
-      <w:bookmarkEnd w:id="36"/>
-      <w:r>
-        <w:br/>
-      </w:r>
-      <w:r>
-        <w:br/>
-      </w:r>
-      <w:r>
-        <w:br/>
-      </w:r>
-      <w:r>
-        <w:br/>
-      </w:r>
-      <w:r>
-        <w:br/>
-      </w:r>
-      <w:r>
-        <w:br/>
-      </w:r>
-      <w:r>
-        <w:br/>
-      </w:r>
-      <w:r>
-        <w:br/>
-      </w:r>
-      <w:r>
-        <w:br/>
-      </w:r>
-      <w:r>
-        <w:br/>
-      </w:r>
-      <w:r>
-        <w:br/>
-      </w:r>
-      <w:r>
-        <w:br/>
-      </w:r>
-      <w:r>
-        <w:br/>
-      </w:r>
-      <w:r>
-        <w:br/>
-      </w:r>
-      <w:r>
-        <w:br/>
-      </w:r>
     </w:p>
     <w:p>
       <w:pPr>
@@ -16046,12 +16692,12 @@
           <w:iCs/>
         </w:rPr>
       </w:pPr>
-      <w:bookmarkStart w:id="37" w:name="_Toc192543594"/>
+      <w:bookmarkStart w:id="34" w:name="_Toc192543594"/>
       <w:r>
         <w:lastRenderedPageBreak/>
         <w:t>Pekerjaan Terkait</w:t>
       </w:r>
-      <w:bookmarkEnd w:id="37"/>
+      <w:bookmarkEnd w:id="34"/>
     </w:p>
     <w:p>
       <w:pPr>
@@ -16270,7 +16916,7 @@
             <w:r>
               <w:t xml:space="preserve"> </w:t>
             </w:r>
-            <w:hyperlink r:id="rId22">
+            <w:hyperlink r:id="rId23">
               <w:r>
                 <w:rPr>
                   <w:color w:val="467885"/>
@@ -16442,7 +17088,7 @@
               <w:spacing w:line="360" w:lineRule="auto"/>
               <w:ind w:left="107" w:right="196"/>
             </w:pPr>
-            <w:hyperlink r:id="rId23">
+            <w:hyperlink r:id="rId24">
               <w:r>
                 <w:rPr>
                   <w:color w:val="467885"/>
@@ -16459,7 +17105,7 @@
               </w:rPr>
               <w:t xml:space="preserve"> </w:t>
             </w:r>
-            <w:hyperlink r:id="rId24">
+            <w:hyperlink r:id="rId25">
               <w:r>
                 <w:rPr>
                   <w:color w:val="467885"/>
@@ -16474,7 +17120,7 @@
               </w:rPr>
               <w:t xml:space="preserve"> </w:t>
             </w:r>
-            <w:hyperlink r:id="rId25">
+            <w:hyperlink r:id="rId26">
               <w:r>
                 <w:rPr>
                   <w:color w:val="467885"/>
@@ -16504,7 +17150,7 @@
               </w:rPr>
               <w:t xml:space="preserve"> </w:t>
             </w:r>
-            <w:hyperlink r:id="rId26">
+            <w:hyperlink r:id="rId27">
               <w:r>
                 <w:rPr>
                   <w:color w:val="467885"/>
@@ -16549,7 +17195,7 @@
               </w:rPr>
               <w:t xml:space="preserve"> </w:t>
             </w:r>
-            <w:hyperlink r:id="rId27">
+            <w:hyperlink r:id="rId28">
               <w:r>
                 <w:rPr>
                   <w:color w:val="467885"/>
@@ -16564,7 +17210,7 @@
               </w:rPr>
               <w:t xml:space="preserve"> </w:t>
             </w:r>
-            <w:hyperlink r:id="rId28">
+            <w:hyperlink r:id="rId29">
               <w:r>
                 <w:rPr>
                   <w:color w:val="467885"/>
@@ -16579,7 +17225,7 @@
               </w:rPr>
               <w:t xml:space="preserve"> </w:t>
             </w:r>
-            <w:hyperlink r:id="rId29">
+            <w:hyperlink r:id="rId30">
               <w:r>
                 <w:rPr>
                   <w:color w:val="467885"/>
@@ -17708,9 +18354,9 @@
         <w:spacing w:line="360" w:lineRule="auto"/>
         <w:ind w:left="284"/>
       </w:pPr>
-      <w:bookmarkStart w:id="38" w:name="BAB_3"/>
-      <w:bookmarkStart w:id="39" w:name="_Toc192543595"/>
-      <w:bookmarkEnd w:id="38"/>
+      <w:bookmarkStart w:id="35" w:name="BAB_3"/>
+      <w:bookmarkStart w:id="36" w:name="_Toc192543595"/>
+      <w:bookmarkEnd w:id="35"/>
       <w:r>
         <w:lastRenderedPageBreak/>
         <w:t>BAB 3</w:t>
@@ -17721,7 +18367,7 @@
       <w:r>
         <w:t>METODE PERANCANGAN</w:t>
       </w:r>
-      <w:bookmarkEnd w:id="39"/>
+      <w:bookmarkEnd w:id="36"/>
     </w:p>
     <w:p>
       <w:pPr>
@@ -17841,13 +18487,13 @@
         </w:numPr>
         <w:spacing w:line="360" w:lineRule="auto"/>
       </w:pPr>
-      <w:bookmarkStart w:id="40" w:name="3.1_Penjelasan_Singkat_Sistem__Sistem_ya"/>
-      <w:bookmarkStart w:id="41" w:name="_Toc192543596"/>
-      <w:bookmarkEnd w:id="40"/>
+      <w:bookmarkStart w:id="37" w:name="3.1_Penjelasan_Singkat_Sistem__Sistem_ya"/>
+      <w:bookmarkStart w:id="38" w:name="_Toc192543596"/>
+      <w:bookmarkEnd w:id="37"/>
       <w:r>
         <w:t>Solusi Alternatif</w:t>
       </w:r>
-      <w:bookmarkEnd w:id="41"/>
+      <w:bookmarkEnd w:id="38"/>
     </w:p>
     <w:p>
       <w:pPr>
@@ -17866,11 +18512,11 @@
           <w:numId w:val="1"/>
         </w:numPr>
       </w:pPr>
-      <w:bookmarkStart w:id="42" w:name="_Toc192543597"/>
+      <w:bookmarkStart w:id="39" w:name="_Toc192543597"/>
       <w:r>
         <w:t>Penjelasan Singkat Sistem</w:t>
       </w:r>
-      <w:bookmarkEnd w:id="42"/>
+      <w:bookmarkEnd w:id="39"/>
     </w:p>
     <w:p>
       <w:pPr>
@@ -17987,9 +18633,9 @@
           <w:numId w:val="1"/>
         </w:numPr>
       </w:pPr>
-      <w:bookmarkStart w:id="43" w:name="3.2_Cara_Kerja_Sistem__Seperti_yang_dije"/>
-      <w:bookmarkStart w:id="44" w:name="_Toc192543598"/>
-      <w:bookmarkEnd w:id="43"/>
+      <w:bookmarkStart w:id="40" w:name="3.2_Cara_Kerja_Sistem__Seperti_yang_dije"/>
+      <w:bookmarkStart w:id="41" w:name="_Toc192543598"/>
+      <w:bookmarkEnd w:id="40"/>
       <w:r>
         <w:t>Cara</w:t>
       </w:r>
@@ -18008,7 +18654,7 @@
         </w:rPr>
         <w:t xml:space="preserve"> Sistem</w:t>
       </w:r>
-      <w:bookmarkEnd w:id="44"/>
+      <w:bookmarkEnd w:id="41"/>
     </w:p>
     <w:p>
       <w:pPr>
@@ -19134,9 +19780,9 @@
           <w:numId w:val="1"/>
         </w:numPr>
       </w:pPr>
-      <w:bookmarkStart w:id="45" w:name="3.3_Blok_Diagram____Berikut_adalah_blok_"/>
-      <w:bookmarkStart w:id="46" w:name="_Toc192543599"/>
-      <w:bookmarkEnd w:id="45"/>
+      <w:bookmarkStart w:id="42" w:name="3.3_Blok_Diagram____Berikut_adalah_blok_"/>
+      <w:bookmarkStart w:id="43" w:name="_Toc192543599"/>
+      <w:bookmarkEnd w:id="42"/>
       <w:r>
         <w:lastRenderedPageBreak/>
         <w:t>Blok</w:t>
@@ -19150,22 +19796,26 @@
       <w:r>
         <w:t>Diagram</w:t>
       </w:r>
-      <w:bookmarkEnd w:id="46"/>
-      <w:r>
-        <w:t xml:space="preserve"> </w:t>
-      </w:r>
-      <w:r>
-        <w:br/>
-      </w:r>
-      <w:r>
-        <w:rPr>
-          <w:noProof/>
-        </w:rPr>
+      <w:bookmarkEnd w:id="43"/>
+      <w:r>
+        <w:t xml:space="preserve"> </w:t>
+      </w:r>
+    </w:p>
+    <w:p>
+      <w:pPr>
+        <w:pStyle w:val="Heading2"/>
+        <w:numPr>
+          <w:ilvl w:val="0"/>
+          <w:numId w:val="0"/>
+        </w:numPr>
+        <w:ind w:left="1295"/>
+      </w:pPr>
+      <w:r>
         <w:drawing>
-          <wp:inline distT="0" distB="0" distL="0" distR="0" wp14:anchorId="2EBCE00D" wp14:editId="0A8C694D">
-            <wp:extent cx="4413433" cy="2013288"/>
-            <wp:effectExtent l="0" t="0" r="6350" b="6350"/>
-            <wp:docPr id="283289900" name="Picture 1"/>
+          <wp:inline distT="0" distB="0" distL="0" distR="0" wp14:anchorId="0E7AF77F" wp14:editId="6D9A7759">
+            <wp:extent cx="4645933" cy="2365431"/>
+            <wp:effectExtent l="0" t="0" r="2540" b="0"/>
+            <wp:docPr id="29121661" name="Picture 1" descr="A diagram of a computer network&#10;&#10;Description automatically generated"/>
             <wp:cNvGraphicFramePr>
               <a:graphicFrameLocks xmlns:a="http://schemas.openxmlformats.org/drawingml/2006/main" noChangeAspect="1"/>
             </wp:cNvGraphicFramePr>
@@ -19173,17 +19823,11 @@
               <a:graphicData uri="http://schemas.openxmlformats.org/drawingml/2006/picture">
                 <pic:pic xmlns:pic="http://schemas.openxmlformats.org/drawingml/2006/picture">
                   <pic:nvPicPr>
-                    <pic:cNvPr id="283289900" name="Picture 283289900"/>
+                    <pic:cNvPr id="29121661" name="Picture 1" descr="A diagram of a computer network&#10;&#10;Description automatically generated"/>
                     <pic:cNvPicPr/>
                   </pic:nvPicPr>
                   <pic:blipFill>
-                    <a:blip r:embed="rId30" cstate="print">
-                      <a:extLst>
-                        <a:ext uri="{28A0092B-C50C-407E-A947-70E740481C1C}">
-                          <a14:useLocalDpi xmlns:a14="http://schemas.microsoft.com/office/drawing/2010/main" val="0"/>
-                        </a:ext>
-                      </a:extLst>
-                    </a:blip>
+                    <a:blip r:embed="rId31"/>
                     <a:stretch>
                       <a:fillRect/>
                     </a:stretch>
@@ -19191,7 +19835,7 @@
                   <pic:spPr>
                     <a:xfrm>
                       <a:off x="0" y="0"/>
-                      <a:ext cx="4448796" cy="2029420"/>
+                      <a:ext cx="4661961" cy="2373591"/>
                     </a:xfrm>
                     <a:prstGeom prst="rect">
                       <a:avLst/>
@@ -19202,6 +19846,9 @@
             </a:graphic>
           </wp:inline>
         </w:drawing>
+      </w:r>
+      <w:r>
+        <w:br/>
       </w:r>
     </w:p>
     <w:p>
@@ -19566,7 +20213,7 @@
                     <pic:cNvPicPr/>
                   </pic:nvPicPr>
                   <pic:blipFill>
-                    <a:blip r:embed="rId31" cstate="print">
+                    <a:blip r:embed="rId32" cstate="print">
                       <a:extLst>
                         <a:ext uri="{28A0092B-C50C-407E-A947-70E740481C1C}">
                           <a14:useLocalDpi xmlns:a14="http://schemas.microsoft.com/office/drawing/2010/main" val="0"/>
@@ -19632,6 +20279,7 @@
         <w:br/>
       </w:r>
       <w:r>
+        <w:lastRenderedPageBreak/>
         <w:t xml:space="preserve"> </w:t>
       </w:r>
       <w:r>
@@ -19661,13 +20309,6 @@
           <w:bCs w:val="0"/>
         </w:rPr>
         <w:br/>
-      </w:r>
-      <w:r>
-        <w:rPr>
-          <w:b w:val="0"/>
-          <w:bCs w:val="0"/>
-        </w:rPr>
-        <w:lastRenderedPageBreak/>
         <w:t>38 pin, dan juga 2 buah JST Header, satu dengan 5 pin, dan satu lagi</w:t>
       </w:r>
       <w:r>
@@ -20173,7 +20814,7 @@
                     <pic:cNvPicPr/>
                   </pic:nvPicPr>
                   <pic:blipFill rotWithShape="1">
-                    <a:blip r:embed="rId32" cstate="print">
+                    <a:blip r:embed="rId33" cstate="print">
                       <a:extLst>
                         <a:ext uri="{28A0092B-C50C-407E-A947-70E740481C1C}">
                           <a14:useLocalDpi xmlns:a14="http://schemas.microsoft.com/office/drawing/2010/main" val="0"/>
@@ -20226,7 +20867,7 @@
                     <pic:cNvPicPr/>
                   </pic:nvPicPr>
                   <pic:blipFill>
-                    <a:blip r:embed="rId33" cstate="print">
+                    <a:blip r:embed="rId34" cstate="print">
                       <a:extLst>
                         <a:ext uri="{28A0092B-C50C-407E-A947-70E740481C1C}">
                           <a14:useLocalDpi xmlns:a14="http://schemas.microsoft.com/office/drawing/2010/main" val="0"/>
@@ -20254,6 +20895,9 @@
       </w:r>
       <w:r>
         <w:br/>
+      </w:r>
+      <w:r>
+        <w:lastRenderedPageBreak/>
         <w:t xml:space="preserve"> </w:t>
       </w:r>
       <w:r>
@@ -20326,7 +20970,6 @@
           <w:b w:val="0"/>
           <w:bCs w:val="0"/>
         </w:rPr>
-        <w:lastRenderedPageBreak/>
         <w:t>dashboard</w:t>
       </w:r>
       <w:r>
@@ -20439,7 +21082,7 @@
                     <pic:cNvPicPr/>
                   </pic:nvPicPr>
                   <pic:blipFill>
-                    <a:blip r:embed="rId34" cstate="print">
+                    <a:blip r:embed="rId35" cstate="print">
                       <a:extLst>
                         <a:ext uri="{28A0092B-C50C-407E-A947-70E740481C1C}">
                           <a14:useLocalDpi xmlns:a14="http://schemas.microsoft.com/office/drawing/2010/main" val="0"/>
@@ -20534,6 +21177,7 @@
         <w:rPr>
           <w:noProof/>
         </w:rPr>
+        <w:lastRenderedPageBreak/>
         <w:drawing>
           <wp:inline distT="0" distB="0" distL="0" distR="0" wp14:anchorId="271BBA6E" wp14:editId="122C8534">
             <wp:extent cx="4251960" cy="4673918"/>
@@ -20550,7 +21194,7 @@
                     <pic:cNvPicPr/>
                   </pic:nvPicPr>
                   <pic:blipFill>
-                    <a:blip r:embed="rId35" cstate="print">
+                    <a:blip r:embed="rId36" cstate="print">
                       <a:extLst>
                         <a:ext uri="{28A0092B-C50C-407E-A947-70E740481C1C}">
                           <a14:useLocalDpi xmlns:a14="http://schemas.microsoft.com/office/drawing/2010/main" val="0"/>
@@ -20582,13 +21226,6 @@
           <w:bCs w:val="0"/>
         </w:rPr>
         <w:br/>
-      </w:r>
-      <w:r>
-        <w:rPr>
-          <w:b w:val="0"/>
-          <w:bCs w:val="0"/>
-        </w:rPr>
-        <w:lastRenderedPageBreak/>
         <w:t xml:space="preserve">   </w:t>
       </w:r>
       <w:r>
@@ -20681,7 +21318,7 @@
                     <pic:cNvPicPr/>
                   </pic:nvPicPr>
                   <pic:blipFill>
-                    <a:blip r:embed="rId36" cstate="print">
+                    <a:blip r:embed="rId37" cstate="print">
                       <a:extLst>
                         <a:ext uri="{28A0092B-C50C-407E-A947-70E740481C1C}">
                           <a14:useLocalDpi xmlns:a14="http://schemas.microsoft.com/office/drawing/2010/main" val="0"/>
@@ -20770,7 +21407,15 @@
           <w:b w:val="0"/>
           <w:bCs w:val="0"/>
         </w:rPr>
-        <w:t>Berikut adalah halaman yang bertanggung jawab dalam membuat invoice baru, dan mencantumkan barang yang akan dijual per invoice dan juga menambahkan informasi mengenai online shop dari mana invoice atau order itu didapat.</w:t>
+        <w:t xml:space="preserve">Berikut adalah halaman yang bertanggung jawab dalam membuat </w:t>
+      </w:r>
+      <w:r>
+        <w:rPr>
+          <w:b w:val="0"/>
+          <w:bCs w:val="0"/>
+        </w:rPr>
+        <w:lastRenderedPageBreak/>
+        <w:t>invoice baru, dan mencantumkan barang yang akan dijual per invoice dan juga menambahkan informasi mengenai online shop dari mana invoice atau order itu didapat.</w:t>
       </w:r>
       <w:r>
         <w:rPr>
@@ -20783,7 +21428,6 @@
         <w:rPr>
           <w:noProof/>
         </w:rPr>
-        <w:lastRenderedPageBreak/>
         <w:drawing>
           <wp:inline distT="0" distB="0" distL="0" distR="0" wp14:anchorId="7C37A024" wp14:editId="5AAC3B82">
             <wp:extent cx="3939893" cy="4453509"/>
@@ -20800,7 +21444,7 @@
                     <pic:cNvPicPr/>
                   </pic:nvPicPr>
                   <pic:blipFill>
-                    <a:blip r:embed="rId37" cstate="print">
+                    <a:blip r:embed="rId38" cstate="print">
                       <a:extLst>
                         <a:ext uri="{28A0092B-C50C-407E-A947-70E740481C1C}">
                           <a14:useLocalDpi xmlns:a14="http://schemas.microsoft.com/office/drawing/2010/main" val="0"/>
@@ -20924,7 +21568,7 @@
                     <pic:cNvPicPr/>
                   </pic:nvPicPr>
                   <pic:blipFill>
-                    <a:blip r:embed="rId38" cstate="print">
+                    <a:blip r:embed="rId39" cstate="print">
                       <a:extLst>
                         <a:ext uri="{28A0092B-C50C-407E-A947-70E740481C1C}">
                           <a14:useLocalDpi xmlns:a14="http://schemas.microsoft.com/office/drawing/2010/main" val="0"/>
@@ -20991,6 +21635,7 @@
           <w:b w:val="0"/>
           <w:bCs w:val="0"/>
         </w:rPr>
+        <w:lastRenderedPageBreak/>
         <w:t xml:space="preserve"> </w:t>
       </w:r>
       <w:r>
@@ -21030,9 +21675,6 @@
       </w:r>
       <w:r>
         <w:br/>
-      </w:r>
-      <w:r>
-        <w:lastRenderedPageBreak/>
         <w:t xml:space="preserve"> </w:t>
       </w:r>
       <w:r>
@@ -21922,6 +22564,7 @@
           <w:b w:val="0"/>
           <w:bCs w:val="0"/>
         </w:rPr>
+        <w:lastRenderedPageBreak/>
         <w:br/>
       </w:r>
       <w:r>
@@ -21929,21 +22572,6 @@
           <w:b w:val="0"/>
           <w:bCs w:val="0"/>
         </w:rPr>
-        <w:br/>
-      </w:r>
-      <w:r>
-        <w:rPr>
-          <w:b w:val="0"/>
-          <w:bCs w:val="0"/>
-        </w:rPr>
-        <w:br/>
-      </w:r>
-      <w:r>
-        <w:rPr>
-          <w:b w:val="0"/>
-          <w:bCs w:val="0"/>
-        </w:rPr>
-        <w:lastRenderedPageBreak/>
         <w:br/>
       </w:r>
       <w:r>
@@ -21995,7 +22623,7 @@
                     <pic:cNvPicPr/>
                   </pic:nvPicPr>
                   <pic:blipFill>
-                    <a:blip r:embed="rId39" cstate="print">
+                    <a:blip r:embed="rId40" cstate="print">
                       <a:extLst>
                         <a:ext uri="{28A0092B-C50C-407E-A947-70E740481C1C}">
                           <a14:useLocalDpi xmlns:a14="http://schemas.microsoft.com/office/drawing/2010/main" val="0"/>
@@ -22041,7 +22669,7 @@
                     <pic:cNvPicPr/>
                   </pic:nvPicPr>
                   <pic:blipFill>
-                    <a:blip r:embed="rId40" cstate="print">
+                    <a:blip r:embed="rId41" cstate="print">
                       <a:extLst>
                         <a:ext uri="{28A0092B-C50C-407E-A947-70E740481C1C}">
                           <a14:useLocalDpi xmlns:a14="http://schemas.microsoft.com/office/drawing/2010/main" val="0"/>
@@ -22087,7 +22715,7 @@
                     <pic:cNvPicPr/>
                   </pic:nvPicPr>
                   <pic:blipFill>
-                    <a:blip r:embed="rId41" cstate="print">
+                    <a:blip r:embed="rId42" cstate="print">
                       <a:extLst>
                         <a:ext uri="{28A0092B-C50C-407E-A947-70E740481C1C}">
                           <a14:useLocalDpi xmlns:a14="http://schemas.microsoft.com/office/drawing/2010/main" val="0"/>
@@ -22497,8 +23125,27 @@
           <w:b w:val="0"/>
           <w:bCs w:val="0"/>
         </w:rPr>
-        <w:t xml:space="preserve"> sendiri dalam paket aplikasi. Ini bisa menjadi masalah untuk pengguna dengan ruang penyimpanan terbatas atau koneksi internet lambat.</w:t>
-      </w:r>
+        <w:t xml:space="preserve"> sendiri dalam paket aplikasi. Ini bisa menjadi masalah untuk pengguna dengan ruang penyimpanan terbatas atau </w:t>
+      </w:r>
+      <w:r>
+        <w:rPr>
+          <w:b w:val="0"/>
+          <w:bCs w:val="0"/>
+        </w:rPr>
+        <w:lastRenderedPageBreak/>
+        <w:t>koneksi internet lambat.</w:t>
+      </w:r>
+    </w:p>
+    <w:p>
+      <w:pPr>
+        <w:pStyle w:val="Heading2"/>
+        <w:numPr>
+          <w:ilvl w:val="0"/>
+          <w:numId w:val="0"/>
+        </w:numPr>
+        <w:spacing w:line="360" w:lineRule="auto"/>
+        <w:ind w:left="1295" w:right="456"/>
+      </w:pPr>
     </w:p>
     <w:p>
       <w:pPr>
@@ -22511,7 +23158,6 @@
         <w:ind w:right="456"/>
       </w:pPr>
       <w:r>
-        <w:lastRenderedPageBreak/>
         <w:t>Database Table</w:t>
       </w:r>
       <w:r>
@@ -22537,7 +23183,7 @@
                     <pic:cNvPicPr/>
                   </pic:nvPicPr>
                   <pic:blipFill>
-                    <a:blip r:embed="rId42" cstate="print">
+                    <a:blip r:embed="rId43" cstate="print">
                       <a:extLst>
                         <a:ext uri="{28A0092B-C50C-407E-A947-70E740481C1C}">
                           <a14:useLocalDpi xmlns:a14="http://schemas.microsoft.com/office/drawing/2010/main" val="0"/>
@@ -22667,7 +23313,7 @@
                     <pic:cNvPicPr/>
                   </pic:nvPicPr>
                   <pic:blipFill>
-                    <a:blip r:embed="rId43">
+                    <a:blip r:embed="rId44">
                       <a:extLst>
                         <a:ext uri="{28A0092B-C50C-407E-A947-70E740481C1C}">
                           <a14:useLocalDpi xmlns:a14="http://schemas.microsoft.com/office/drawing/2010/main" val="0"/>
@@ -22829,7 +23475,7 @@
                     <pic:cNvPicPr/>
                   </pic:nvPicPr>
                   <pic:blipFill>
-                    <a:blip r:embed="rId44" cstate="print">
+                    <a:blip r:embed="rId45" cstate="print">
                       <a:extLst>
                         <a:ext uri="{28A0092B-C50C-407E-A947-70E740481C1C}">
                           <a14:useLocalDpi xmlns:a14="http://schemas.microsoft.com/office/drawing/2010/main" val="0"/>
@@ -23005,7 +23651,7 @@
                     <pic:cNvPicPr/>
                   </pic:nvPicPr>
                   <pic:blipFill>
-                    <a:blip r:embed="rId45" cstate="print">
+                    <a:blip r:embed="rId46" cstate="print">
                       <a:extLst>
                         <a:ext uri="{28A0092B-C50C-407E-A947-70E740481C1C}">
                           <a14:useLocalDpi xmlns:a14="http://schemas.microsoft.com/office/drawing/2010/main" val="0"/>
@@ -23132,7 +23778,7 @@
                     <pic:cNvPicPr/>
                   </pic:nvPicPr>
                   <pic:blipFill>
-                    <a:blip r:embed="rId46" cstate="print">
+                    <a:blip r:embed="rId47" cstate="print">
                       <a:extLst>
                         <a:ext uri="{28A0092B-C50C-407E-A947-70E740481C1C}">
                           <a14:useLocalDpi xmlns:a14="http://schemas.microsoft.com/office/drawing/2010/main" val="0"/>
@@ -23171,6 +23817,7 @@
           <w:bCs w:val="0"/>
           <w:noProof/>
         </w:rPr>
+        <w:lastRenderedPageBreak/>
         <w:drawing>
           <wp:inline distT="0" distB="0" distL="0" distR="0" wp14:anchorId="34C84B91" wp14:editId="75460F4E">
             <wp:extent cx="3327621" cy="628786"/>
@@ -23187,7 +23834,7 @@
                     <pic:cNvPicPr/>
                   </pic:nvPicPr>
                   <pic:blipFill>
-                    <a:blip r:embed="rId47" cstate="print">
+                    <a:blip r:embed="rId48" cstate="print">
                       <a:extLst>
                         <a:ext uri="{28A0092B-C50C-407E-A947-70E740481C1C}">
                           <a14:useLocalDpi xmlns:a14="http://schemas.microsoft.com/office/drawing/2010/main" val="0"/>
@@ -23219,13 +23866,6 @@
           <w:bCs w:val="0"/>
         </w:rPr>
         <w:br/>
-      </w:r>
-      <w:r>
-        <w:rPr>
-          <w:b w:val="0"/>
-          <w:bCs w:val="0"/>
-        </w:rPr>
-        <w:lastRenderedPageBreak/>
         <w:t xml:space="preserve"> </w:t>
       </w:r>
       <w:r>
@@ -23342,7 +23982,7 @@
                     <pic:cNvPicPr/>
                   </pic:nvPicPr>
                   <pic:blipFill>
-                    <a:blip r:embed="rId48" cstate="print">
+                    <a:blip r:embed="rId49" cstate="print">
                       <a:extLst>
                         <a:ext uri="{28A0092B-C50C-407E-A947-70E740481C1C}">
                           <a14:useLocalDpi xmlns:a14="http://schemas.microsoft.com/office/drawing/2010/main" val="0"/>
@@ -23751,9 +24391,9 @@
           <w:numId w:val="1"/>
         </w:numPr>
       </w:pPr>
-      <w:bookmarkStart w:id="47" w:name="3.4_Diagram_Alir____Berikut_adalah_diagr"/>
-      <w:bookmarkStart w:id="48" w:name="_Toc192543600"/>
-      <w:bookmarkEnd w:id="47"/>
+      <w:bookmarkStart w:id="44" w:name="3.4_Diagram_Alir____Berikut_adalah_diagr"/>
+      <w:bookmarkStart w:id="45" w:name="_Toc192543600"/>
+      <w:bookmarkEnd w:id="44"/>
       <w:r>
         <w:rPr>
           <w:noProof/>
@@ -23783,7 +24423,7 @@
                     <pic:cNvPicPr/>
                   </pic:nvPicPr>
                   <pic:blipFill>
-                    <a:blip r:embed="rId49" cstate="print"/>
+                    <a:blip r:embed="rId50" cstate="print"/>
                     <a:stretch>
                       <a:fillRect/>
                     </a:stretch>
@@ -23821,7 +24461,7 @@
         </w:rPr>
         <w:t>Alir</w:t>
       </w:r>
-      <w:bookmarkEnd w:id="48"/>
+      <w:bookmarkEnd w:id="45"/>
     </w:p>
     <w:p>
       <w:pPr>
@@ -23878,14 +24518,14 @@
         </w:numPr>
         <w:spacing w:line="360" w:lineRule="auto"/>
       </w:pPr>
-      <w:bookmarkStart w:id="49" w:name="_Toc192543601"/>
+      <w:bookmarkStart w:id="46" w:name="_Toc192543601"/>
       <w:r>
         <w:t xml:space="preserve">Keterbatasan </w:t>
       </w:r>
       <w:r>
         <w:t>dan Pertimbangan</w:t>
       </w:r>
-      <w:bookmarkEnd w:id="49"/>
+      <w:bookmarkEnd w:id="46"/>
     </w:p>
     <w:p>
       <w:pPr>
@@ -24245,11 +24885,11 @@
           <w:numId w:val="1"/>
         </w:numPr>
       </w:pPr>
-      <w:bookmarkStart w:id="50" w:name="_Toc192543602"/>
+      <w:bookmarkStart w:id="47" w:name="_Toc192543602"/>
       <w:r>
         <w:t>Standar Teknik</w:t>
       </w:r>
-      <w:bookmarkEnd w:id="50"/>
+      <w:bookmarkEnd w:id="47"/>
     </w:p>
     <w:p>
       <w:pPr>
@@ -24312,7 +24952,7 @@
       <w:r>
         <w:br/>
       </w:r>
-      <w:hyperlink r:id="rId50" w:history="1">
+      <w:hyperlink r:id="rId51" w:history="1">
         <w:r>
           <w:rPr>
             <w:rStyle w:val="Hyperlink"/>
@@ -24353,7 +24993,7 @@
       <w:r>
         <w:br/>
       </w:r>
-      <w:hyperlink r:id="rId51" w:history="1">
+      <w:hyperlink r:id="rId52" w:history="1">
         <w:r>
           <w:rPr>
             <w:color w:val="0000FF" w:themeColor="hyperlink"/>
@@ -24382,7 +25022,7 @@
       <w:r>
         <w:br/>
       </w:r>
-      <w:hyperlink r:id="rId52" w:anchor="introduction" w:history="1">
+      <w:hyperlink r:id="rId53" w:anchor="introduction" w:history="1">
         <w:r>
           <w:rPr>
             <w:rStyle w:val="Hyperlink"/>
@@ -24509,7 +25149,7 @@
       <w:r>
         <w:br/>
       </w:r>
-      <w:hyperlink r:id="rId53" w:history="1">
+      <w:hyperlink r:id="rId54" w:history="1">
         <w:r>
           <w:rPr>
             <w:rStyle w:val="Hyperlink"/>
@@ -24574,7 +25214,7 @@
       <w:r>
         <w:br/>
       </w:r>
-      <w:hyperlink r:id="rId54" w:history="1">
+      <w:hyperlink r:id="rId55" w:history="1">
         <w:r>
           <w:rPr>
             <w:rStyle w:val="Hyperlink"/>
@@ -24613,7 +25253,7 @@
       <w:r>
         <w:br/>
       </w:r>
-      <w:hyperlink r:id="rId55" w:history="1">
+      <w:hyperlink r:id="rId56" w:history="1">
         <w:r>
           <w:rPr>
             <w:rStyle w:val="Hyperlink"/>
@@ -24644,7 +25284,7 @@
       <w:r>
         <w:br/>
       </w:r>
-      <w:hyperlink r:id="rId56" w:history="1">
+      <w:hyperlink r:id="rId57" w:history="1">
         <w:r>
           <w:rPr>
             <w:rStyle w:val="Hyperlink"/>
@@ -24669,7 +25309,7 @@
       <w:r>
         <w:br/>
       </w:r>
-      <w:hyperlink r:id="rId57" w:history="1">
+      <w:hyperlink r:id="rId58" w:history="1">
         <w:r>
           <w:rPr>
             <w:rStyle w:val="Hyperlink"/>
@@ -24703,7 +25343,7 @@
       <w:r>
         <w:br/>
       </w:r>
-      <w:hyperlink r:id="rId58" w:history="1">
+      <w:hyperlink r:id="rId59" w:history="1">
         <w:r>
           <w:rPr>
             <w:rStyle w:val="Hyperlink"/>
@@ -24717,18 +25357,64 @@
     </w:p>
     <w:p>
       <w:pPr>
+        <w:pStyle w:val="BodyText"/>
+        <w:widowControl/>
+        <w:numPr>
+          <w:ilvl w:val="0"/>
+          <w:numId w:val="40"/>
+        </w:numPr>
+        <w:autoSpaceDE/>
+        <w:autoSpaceDN/>
+        <w:spacing w:before="100" w:beforeAutospacing="1" w:after="100" w:afterAutospacing="1" w:line="360" w:lineRule="auto"/>
+        <w:rPr>
+          <w:lang w:val="en-ID"/>
+        </w:rPr>
+      </w:pPr>
+      <w:r>
+        <w:lastRenderedPageBreak/>
+        <w:t xml:space="preserve">Standar </w:t>
+      </w:r>
+      <w:proofErr w:type="spellStart"/>
+      <w:r>
+        <w:t>Thermal</w:t>
+      </w:r>
+      <w:proofErr w:type="spellEnd"/>
+      <w:r>
+        <w:t xml:space="preserve"> Printer Citizen S310 II</w:t>
+      </w:r>
+    </w:p>
+    <w:p>
+      <w:pPr>
+        <w:pStyle w:val="BodyText"/>
+        <w:widowControl/>
+        <w:autoSpaceDE/>
+        <w:autoSpaceDN/>
+        <w:spacing w:before="100" w:beforeAutospacing="1" w:after="100" w:afterAutospacing="1" w:line="360" w:lineRule="auto"/>
+        <w:ind w:left="720"/>
+        <w:rPr>
+          <w:lang w:val="en-ID"/>
+        </w:rPr>
+      </w:pPr>
+      <w:r>
+        <w:rPr>
+          <w:lang w:val="en-ID"/>
+        </w:rPr>
+        <w:t>https://www.citizen-systems.com/en/products/printer/pos/ct-s310ii</w:t>
+      </w:r>
+    </w:p>
+    <w:p>
+      <w:pPr>
         <w:pStyle w:val="Heading2"/>
         <w:numPr>
           <w:ilvl w:val="1"/>
           <w:numId w:val="1"/>
         </w:numPr>
       </w:pPr>
-      <w:bookmarkStart w:id="51" w:name="_Toc192543603"/>
-      <w:r>
-        <w:lastRenderedPageBreak/>
+      <w:bookmarkStart w:id="48" w:name="_Toc192543603"/>
+      <w:r>
         <w:t>Proses Iterasi</w:t>
       </w:r>
-      <w:bookmarkEnd w:id="51"/>
+      <w:bookmarkEnd w:id="48"/>
     </w:p>
     <w:p>
       <w:pPr>
@@ -26631,6 +27317,7 @@
           <w:szCs w:val="24"/>
           <w:lang w:val="en-US"/>
         </w:rPr>
+        <w:lastRenderedPageBreak/>
         <w:t xml:space="preserve">Hasil: Data EPC </w:t>
       </w:r>
       <w:proofErr w:type="spellStart"/>
@@ -26928,7 +27615,6 @@
           <w:szCs w:val="24"/>
           <w:lang w:val="en-US"/>
         </w:rPr>
-        <w:lastRenderedPageBreak/>
         <w:t>Evaluasi</w:t>
       </w:r>
       <w:proofErr w:type="spellEnd"/>
@@ -29822,6 +30508,7 @@
           <w:szCs w:val="24"/>
           <w:lang w:val="en-US"/>
         </w:rPr>
+        <w:lastRenderedPageBreak/>
         <w:t xml:space="preserve">Hasil: Dashboard </w:t>
       </w:r>
       <w:proofErr w:type="spellStart"/>
@@ -30046,7 +30733,6 @@
           <w:szCs w:val="24"/>
           <w:lang w:val="en-US"/>
         </w:rPr>
-        <w:lastRenderedPageBreak/>
         <w:t>Evaluasi</w:t>
       </w:r>
       <w:proofErr w:type="spellEnd"/>
@@ -30328,48 +31014,6 @@
         </w:rPr>
         <w:t>.</w:t>
       </w:r>
-    </w:p>
-    <w:p>
-      <w:pPr>
-        <w:widowControl/>
-        <w:adjustRightInd w:val="0"/>
-        <w:spacing w:line="360" w:lineRule="auto"/>
-        <w:rPr>
-          <w:rFonts w:eastAsiaTheme="minorHAnsi"/>
-          <w:b/>
-          <w:bCs/>
-          <w:szCs w:val="24"/>
-          <w:lang w:val="en-US"/>
-        </w:rPr>
-      </w:pPr>
-    </w:p>
-    <w:p>
-      <w:pPr>
-        <w:widowControl/>
-        <w:adjustRightInd w:val="0"/>
-        <w:spacing w:line="360" w:lineRule="auto"/>
-        <w:rPr>
-          <w:rFonts w:eastAsiaTheme="minorHAnsi"/>
-          <w:b/>
-          <w:bCs/>
-          <w:szCs w:val="24"/>
-          <w:lang w:val="en-US"/>
-        </w:rPr>
-      </w:pPr>
-    </w:p>
-    <w:p>
-      <w:pPr>
-        <w:widowControl/>
-        <w:adjustRightInd w:val="0"/>
-        <w:spacing w:line="360" w:lineRule="auto"/>
-        <w:rPr>
-          <w:rFonts w:eastAsiaTheme="minorHAnsi"/>
-          <w:b/>
-          <w:bCs/>
-          <w:szCs w:val="24"/>
-          <w:lang w:val="en-US"/>
-        </w:rPr>
-      </w:pPr>
     </w:p>
     <w:p>
       <w:pPr>
@@ -32550,7 +33194,7 @@
                     <pic:cNvPicPr/>
                   </pic:nvPicPr>
                   <pic:blipFill>
-                    <a:blip r:embed="rId41" cstate="print">
+                    <a:blip r:embed="rId42" cstate="print">
                       <a:extLst>
                         <a:ext uri="{28A0092B-C50C-407E-A947-70E740481C1C}">
                           <a14:useLocalDpi xmlns:a14="http://schemas.microsoft.com/office/drawing/2010/main" val="0"/>
@@ -33454,7 +34098,47 @@
           <w:bCs w:val="0"/>
           <w:spacing w:val="-2"/>
         </w:rPr>
-        <w:t xml:space="preserve"> dan juga database postgresql yang ada, tampilan database diakses dengan menggunakan pgAdmin 4, dan aplikasi web ditampilkan secara local di browser. </w:t>
+        <w:t xml:space="preserve"> dan juga database postgresql yang ada, tampilan database diakses dengan menggunakan pgAdmin 4, dan aplikasi web ditampilkan browser</w:t>
+      </w:r>
+      <w:r>
+        <w:rPr>
+          <w:b w:val="0"/>
+          <w:bCs w:val="0"/>
+          <w:spacing w:val="-2"/>
+        </w:rPr>
+        <w:t xml:space="preserve"> melalui </w:t>
+      </w:r>
+      <w:r>
+        <w:rPr>
+          <w:b w:val="0"/>
+          <w:bCs w:val="0"/>
+          <w:spacing w:val="-2"/>
+        </w:rPr>
+        <w:t xml:space="preserve">domain </w:t>
+      </w:r>
+      <w:r>
+        <w:rPr>
+          <w:b w:val="0"/>
+          <w:bCs w:val="0"/>
+          <w:spacing w:val="-2"/>
+        </w:rPr>
+        <w:t>web.moengoet-inventory.my.id</w:t>
+      </w:r>
+      <w:r>
+        <w:rPr>
+          <w:b w:val="0"/>
+          <w:bCs w:val="0"/>
+          <w:spacing w:val="-2"/>
+        </w:rPr>
+        <w:t xml:space="preserve"> </w:t>
+      </w:r>
+      <w:r>
+        <w:rPr>
+          <w:b w:val="0"/>
+          <w:bCs w:val="0"/>
+          <w:spacing w:val="-2"/>
+        </w:rPr>
+        <w:t xml:space="preserve">. </w:t>
       </w:r>
       <w:r>
         <w:rPr>
@@ -33487,7 +34171,7 @@
                     <pic:cNvPicPr/>
                   </pic:nvPicPr>
                   <pic:blipFill>
-                    <a:blip r:embed="rId59" cstate="print">
+                    <a:blip r:embed="rId60" cstate="print">
                       <a:extLst>
                         <a:ext uri="{28A0092B-C50C-407E-A947-70E740481C1C}">
                           <a14:useLocalDpi xmlns:a14="http://schemas.microsoft.com/office/drawing/2010/main" val="0"/>
@@ -33731,7 +34415,7 @@
                     <pic:cNvPicPr/>
                   </pic:nvPicPr>
                   <pic:blipFill>
-                    <a:blip r:embed="rId60" cstate="print">
+                    <a:blip r:embed="rId61" cstate="print">
                       <a:extLst>
                         <a:ext uri="{28A0092B-C50C-407E-A947-70E740481C1C}">
                           <a14:useLocalDpi xmlns:a14="http://schemas.microsoft.com/office/drawing/2010/main" val="0"/>
@@ -37771,8 +38455,51 @@
           <w:bCs w:val="0"/>
           <w:spacing w:val="-2"/>
         </w:rPr>
-        <w:t xml:space="preserve">Menggunakan platform hosting atau VPS agar sistem dapat menjadi lebih </w:t>
-      </w:r>
+        <w:t xml:space="preserve">Menggunakan </w:t>
+      </w:r>
+      <w:proofErr w:type="spellStart"/>
+      <w:r>
+        <w:rPr>
+          <w:b w:val="0"/>
+          <w:bCs w:val="0"/>
+          <w:spacing w:val="-2"/>
+        </w:rPr>
+        <w:t>mikrokontroller</w:t>
+      </w:r>
+      <w:proofErr w:type="spellEnd"/>
+      <w:r>
+        <w:rPr>
+          <w:b w:val="0"/>
+          <w:bCs w:val="0"/>
+          <w:spacing w:val="-2"/>
+        </w:rPr>
+        <w:t xml:space="preserve"> dengan</w:t>
+      </w:r>
+      <w:r>
+        <w:rPr>
+          <w:b w:val="0"/>
+          <w:bCs w:val="0"/>
+          <w:spacing w:val="-2"/>
+        </w:rPr>
+        <w:t xml:space="preserve"> kapasitas</w:t>
+      </w:r>
+      <w:r>
+        <w:rPr>
+          <w:b w:val="0"/>
+          <w:bCs w:val="0"/>
+          <w:spacing w:val="-2"/>
+        </w:rPr>
+        <w:t xml:space="preserve"> memori yang lebih besar agar dapat menempatkan OLED di alat, untuk memudahkan </w:t>
+      </w:r>
+      <w:r>
+        <w:rPr>
+          <w:b w:val="0"/>
+          <w:bCs w:val="0"/>
+          <w:spacing w:val="-2"/>
+        </w:rPr>
+        <w:t xml:space="preserve">pengecekan data RFID dan QR tanpa harus melihat </w:t>
+      </w:r>
+      <w:proofErr w:type="spellStart"/>
       <w:r>
         <w:rPr>
           <w:b w:val="0"/>
@@ -37781,15 +38508,26 @@
           <w:iCs/>
           <w:spacing w:val="-2"/>
         </w:rPr>
-        <w:t xml:space="preserve">scalable </w:t>
-      </w:r>
-      <w:r>
-        <w:rPr>
-          <w:b w:val="0"/>
-          <w:bCs w:val="0"/>
-          <w:spacing w:val="-2"/>
-        </w:rPr>
-        <w:t>jika jumlah gudang bertambah di masa depan.</w:t>
+        <w:t>smartphone</w:t>
+      </w:r>
+      <w:proofErr w:type="spellEnd"/>
+      <w:r>
+        <w:rPr>
+          <w:b w:val="0"/>
+          <w:bCs w:val="0"/>
+          <w:i/>
+          <w:iCs/>
+          <w:spacing w:val="-2"/>
+        </w:rPr>
+        <w:t xml:space="preserve"> </w:t>
+      </w:r>
+      <w:r>
+        <w:rPr>
+          <w:b w:val="0"/>
+          <w:bCs w:val="0"/>
+          <w:spacing w:val="-2"/>
+        </w:rPr>
+        <w:t>setiap kali.</w:t>
       </w:r>
     </w:p>
     <w:p>
@@ -37814,32 +38552,9 @@
           <w:bCs w:val="0"/>
           <w:spacing w:val="-2"/>
         </w:rPr>
-        <w:t>Menggunakan mikrokontroller dengan</w:t>
-      </w:r>
-      <w:r>
-        <w:rPr>
-          <w:b w:val="0"/>
-          <w:bCs w:val="0"/>
-          <w:spacing w:val="-2"/>
-        </w:rPr>
-        <w:t xml:space="preserve"> kapasitas</w:t>
-      </w:r>
-      <w:r>
-        <w:rPr>
-          <w:b w:val="0"/>
-          <w:bCs w:val="0"/>
-          <w:spacing w:val="-2"/>
-        </w:rPr>
-        <w:t xml:space="preserve"> memori yang lebih besar agar dapat menempatkan OLED di alat, untuk memudahkan </w:t>
-      </w:r>
-      <w:r>
-        <w:rPr>
-          <w:b w:val="0"/>
-          <w:bCs w:val="0"/>
-          <w:spacing w:val="-2"/>
-        </w:rPr>
-        <w:t xml:space="preserve">pengecekan data RFID dan QR tanpa harus melihat </w:t>
-      </w:r>
+        <w:t xml:space="preserve">Menggunakan modul </w:t>
+      </w:r>
+      <w:proofErr w:type="spellStart"/>
       <w:r>
         <w:rPr>
           <w:b w:val="0"/>
@@ -37848,15 +38563,86 @@
           <w:iCs/>
           <w:spacing w:val="-2"/>
         </w:rPr>
-        <w:t xml:space="preserve">smartphone </w:t>
-      </w:r>
-      <w:r>
-        <w:rPr>
-          <w:b w:val="0"/>
-          <w:bCs w:val="0"/>
-          <w:spacing w:val="-2"/>
-        </w:rPr>
-        <w:t>setiap kali.</w:t>
+        <w:t>Battery</w:t>
+      </w:r>
+      <w:proofErr w:type="spellEnd"/>
+      <w:r>
+        <w:rPr>
+          <w:b w:val="0"/>
+          <w:bCs w:val="0"/>
+          <w:i/>
+          <w:iCs/>
+          <w:spacing w:val="-2"/>
+        </w:rPr>
+        <w:t xml:space="preserve"> </w:t>
+      </w:r>
+      <w:proofErr w:type="spellStart"/>
+      <w:r>
+        <w:rPr>
+          <w:b w:val="0"/>
+          <w:bCs w:val="0"/>
+          <w:i/>
+          <w:iCs/>
+          <w:spacing w:val="-2"/>
+        </w:rPr>
+        <w:t>Charger</w:t>
+      </w:r>
+      <w:proofErr w:type="spellEnd"/>
+      <w:r>
+        <w:rPr>
+          <w:b w:val="0"/>
+          <w:bCs w:val="0"/>
+          <w:i/>
+          <w:iCs/>
+          <w:spacing w:val="-2"/>
+        </w:rPr>
+        <w:t xml:space="preserve"> </w:t>
+      </w:r>
+      <w:r>
+        <w:rPr>
+          <w:b w:val="0"/>
+          <w:bCs w:val="0"/>
+          <w:spacing w:val="-2"/>
+        </w:rPr>
+        <w:t xml:space="preserve">untuk memudahkan proses </w:t>
+      </w:r>
+      <w:proofErr w:type="spellStart"/>
+      <w:r>
+        <w:rPr>
+          <w:b w:val="0"/>
+          <w:bCs w:val="0"/>
+          <w:i/>
+          <w:iCs/>
+          <w:spacing w:val="-2"/>
+        </w:rPr>
+        <w:t>charging</w:t>
+      </w:r>
+      <w:proofErr w:type="spellEnd"/>
+      <w:r>
+        <w:rPr>
+          <w:b w:val="0"/>
+          <w:bCs w:val="0"/>
+          <w:i/>
+          <w:iCs/>
+          <w:spacing w:val="-2"/>
+        </w:rPr>
+        <w:t xml:space="preserve"> </w:t>
+      </w:r>
+      <w:r>
+        <w:rPr>
+          <w:b w:val="0"/>
+          <w:bCs w:val="0"/>
+          <w:spacing w:val="-2"/>
+        </w:rPr>
+        <w:t>baterai apabila habis, bisa dipertimbangkan untuk menggunakan modul</w:t>
+      </w:r>
+      <w:r>
+        <w:rPr>
+          <w:b w:val="0"/>
+          <w:bCs w:val="0"/>
+          <w:spacing w:val="-2"/>
+        </w:rPr>
+        <w:t>.</w:t>
       </w:r>
     </w:p>
     <w:p>
@@ -37927,19 +38713,6 @@
     <w:p>
       <w:pPr>
         <w:pStyle w:val="Heading1"/>
-        <w:spacing w:line="360" w:lineRule="auto"/>
-        <w:ind w:left="0" w:right="456"/>
-        <w:jc w:val="left"/>
-        <w:rPr>
-          <w:b w:val="0"/>
-          <w:bCs w:val="0"/>
-          <w:spacing w:val="-2"/>
-        </w:rPr>
-      </w:pPr>
-    </w:p>
-    <w:p>
-      <w:pPr>
-        <w:pStyle w:val="Heading1"/>
         <w:ind w:right="2135"/>
       </w:pPr>
       <w:r>
@@ -38061,7 +38834,7 @@
       <w:r>
         <w:t xml:space="preserve">(1), 45–55. </w:t>
       </w:r>
-      <w:hyperlink r:id="rId61">
+      <w:hyperlink r:id="rId62">
         <w:r>
           <w:rPr>
             <w:color w:val="467885"/>
@@ -38179,7 +38952,7 @@
       <w:r>
         <w:t xml:space="preserve">(2), 367–373. </w:t>
       </w:r>
-      <w:hyperlink r:id="rId62">
+      <w:hyperlink r:id="rId63">
         <w:r>
           <w:rPr>
             <w:color w:val="467885"/>
@@ -38318,7 +39091,7 @@
       <w:r>
         <w:t xml:space="preserve">(5), 1011–1020. </w:t>
       </w:r>
-      <w:hyperlink r:id="rId63">
+      <w:hyperlink r:id="rId64">
         <w:r>
           <w:rPr>
             <w:color w:val="467885"/>
@@ -38466,7 +39239,7 @@
         </w:rPr>
         <w:t>htt</w:t>
       </w:r>
-      <w:hyperlink r:id="rId64">
+      <w:hyperlink r:id="rId65">
         <w:r>
           <w:rPr>
             <w:color w:val="467885"/>
@@ -38486,7 +39259,7 @@
         <w:spacing w:before="137"/>
         <w:ind w:left="568"/>
       </w:pPr>
-      <w:hyperlink r:id="rId65">
+      <w:hyperlink r:id="rId66">
         <w:r>
           <w:rPr>
             <w:color w:val="467885"/>
@@ -38635,7 +39408,7 @@
         </w:rPr>
         <w:t xml:space="preserve"> </w:t>
       </w:r>
-      <w:hyperlink r:id="rId66" w:history="1">
+      <w:hyperlink r:id="rId67" w:history="1">
         <w:r>
           <w:rPr>
             <w:rStyle w:val="Hyperlink"/>
@@ -38787,7 +39560,7 @@
       <w:r>
         <w:t xml:space="preserve">238. </w:t>
       </w:r>
-      <w:hyperlink r:id="rId67">
+      <w:hyperlink r:id="rId68">
         <w:r>
           <w:rPr>
             <w:color w:val="467885"/>
@@ -39276,7 +40049,7 @@
       <w:r>
         <w:t xml:space="preserve">. </w:t>
       </w:r>
-      <w:hyperlink r:id="rId68">
+      <w:hyperlink r:id="rId69">
         <w:r>
           <w:rPr>
             <w:color w:val="467885"/>
@@ -39533,7 +40306,7 @@
         <w:ind w:left="568" w:right="541" w:firstLine="720"/>
         <w:jc w:val="both"/>
       </w:pPr>
-      <w:hyperlink r:id="rId69">
+      <w:hyperlink r:id="rId70">
         <w:r>
           <w:rPr>
             <w:color w:val="467885"/>
@@ -39672,7 +40445,7 @@
       <w:r>
         <w:t xml:space="preserve">(2). </w:t>
       </w:r>
-      <w:hyperlink r:id="rId70">
+      <w:hyperlink r:id="rId71">
         <w:r>
           <w:rPr>
             <w:color w:val="467885"/>
@@ -39867,7 +40640,7 @@
       <w:r>
         <w:t xml:space="preserve">(3), 1961–1972. </w:t>
       </w:r>
-      <w:hyperlink r:id="rId71">
+      <w:hyperlink r:id="rId72">
         <w:r>
           <w:rPr>
             <w:color w:val="467885"/>
@@ -39975,7 +40748,7 @@
       <w:r>
         <w:t xml:space="preserve">. </w:t>
       </w:r>
-      <w:hyperlink r:id="rId72">
+      <w:hyperlink r:id="rId73">
         <w:r>
           <w:rPr>
             <w:color w:val="467885"/>
@@ -40156,7 +40929,7 @@
       <w:r>
         <w:t xml:space="preserve">(3), 238–252. </w:t>
       </w:r>
-      <w:hyperlink r:id="rId73">
+      <w:hyperlink r:id="rId74">
         <w:r>
           <w:rPr>
             <w:color w:val="467885"/>
@@ -40313,7 +41086,7 @@
         </w:rPr>
         <w:t xml:space="preserve"> </w:t>
       </w:r>
-      <w:hyperlink r:id="rId74">
+      <w:hyperlink r:id="rId75">
         <w:r>
           <w:rPr>
             <w:color w:val="467885"/>
@@ -40528,7 +41301,7 @@
       <w:r>
         <w:t xml:space="preserve">(1), 333–345. </w:t>
       </w:r>
-      <w:hyperlink r:id="rId75">
+      <w:hyperlink r:id="rId76">
         <w:r>
           <w:rPr>
             <w:color w:val="467885"/>
@@ -40553,7 +41326,7 @@
         </w:rPr>
         <w:t xml:space="preserve">Tejesh, B. S. S., &amp; Neeraja, S. (2018). Warehouse inventory management system using IoT and open source framework. In Alexandria Engineering Journal (Vol. 57, Issue 4, p. 3817). Elsevier BV. </w:t>
       </w:r>
-      <w:hyperlink r:id="rId76" w:history="1">
+      <w:hyperlink r:id="rId77" w:history="1">
         <w:r>
           <w:rPr>
             <w:rStyle w:val="Hyperlink"/>
@@ -40735,7 +41508,7 @@
       <w:r>
         <w:t xml:space="preserve">(2). </w:t>
       </w:r>
-      <w:hyperlink r:id="rId77">
+      <w:hyperlink r:id="rId78">
         <w:r>
           <w:rPr>
             <w:color w:val="467885"/>
@@ -41028,7 +41801,7 @@
       <w:r>
         <w:t xml:space="preserve">85. </w:t>
       </w:r>
-      <w:hyperlink r:id="rId78">
+      <w:hyperlink r:id="rId79">
         <w:r>
           <w:rPr>
             <w:color w:val="467885"/>
@@ -41167,7 +41940,7 @@
         </w:rPr>
         <w:t>https://</w:t>
       </w:r>
-      <w:hyperlink r:id="rId79">
+      <w:hyperlink r:id="rId80">
         <w:r>
           <w:rPr>
             <w:spacing w:val="-2"/>
@@ -41240,7 +42013,7 @@
       <w:r>
         <w:t xml:space="preserve">Image]. </w:t>
       </w:r>
-      <w:hyperlink r:id="rId80" w:anchor="el-uhf-rmt01">
+      <w:hyperlink r:id="rId81" w:anchor="el-uhf-rmt01">
         <w:r>
           <w:rPr>
             <w:color w:val="467885"/>
@@ -41341,7 +42114,7 @@
       <w:r>
         <w:t xml:space="preserve">Manual. </w:t>
       </w:r>
-      <w:hyperlink r:id="rId81">
+      <w:hyperlink r:id="rId82">
         <w:r>
           <w:rPr>
             <w:color w:val="467885"/>
@@ -41553,7 +42326,193 @@
         <w:t>15</w:t>
       </w:r>
       <w:r>
-        <w:t>(3), 209-219. https://doi.org/10.3844/ajeassp.2022.209.219</w:t>
+        <w:t xml:space="preserve">(3), 209-219. </w:t>
+      </w:r>
+      <w:hyperlink r:id="rId83" w:history="1">
+        <w:r>
+          <w:rPr>
+            <w:rStyle w:val="Hyperlink"/>
+          </w:rPr>
+          <w:t>https://doi.org/10.3844/ajeassp.2022.209.219</w:t>
+        </w:r>
+      </w:hyperlink>
+    </w:p>
+    <w:p>
+      <w:pPr>
+        <w:pStyle w:val="BodyText"/>
+        <w:spacing w:line="360" w:lineRule="auto"/>
+        <w:ind w:left="1288" w:right="261" w:hanging="720"/>
+      </w:pPr>
+      <w:r>
+        <w:t> </w:t>
+      </w:r>
+      <w:proofErr w:type="spellStart"/>
+      <w:r>
+        <w:t>Asfoura</w:t>
+      </w:r>
+      <w:proofErr w:type="spellEnd"/>
+      <w:r>
+        <w:t xml:space="preserve"> E, Abdel-Haq MS, </w:t>
+      </w:r>
+      <w:proofErr w:type="spellStart"/>
+      <w:r>
+        <w:t>and</w:t>
+      </w:r>
+      <w:proofErr w:type="spellEnd"/>
+      <w:r>
+        <w:t xml:space="preserve"> </w:t>
+      </w:r>
+      <w:proofErr w:type="spellStart"/>
+      <w:r>
+        <w:t>Chatti</w:t>
+      </w:r>
+      <w:proofErr w:type="spellEnd"/>
+      <w:r>
+        <w:t xml:space="preserve"> </w:t>
+      </w:r>
+      <w:proofErr w:type="spellStart"/>
+      <w:r>
+        <w:t>et</w:t>
+      </w:r>
+      <w:proofErr w:type="spellEnd"/>
+      <w:r>
+        <w:t xml:space="preserve"> </w:t>
+      </w:r>
+      <w:proofErr w:type="spellStart"/>
+      <w:r>
+        <w:t>al.</w:t>
+      </w:r>
+      <w:proofErr w:type="spellEnd"/>
+      <w:r>
+        <w:t xml:space="preserve"> (2018). </w:t>
+      </w:r>
+      <w:proofErr w:type="spellStart"/>
+      <w:r>
+        <w:t>Classification</w:t>
+      </w:r>
+      <w:proofErr w:type="spellEnd"/>
+      <w:r>
+        <w:t xml:space="preserve"> </w:t>
+      </w:r>
+      <w:proofErr w:type="spellStart"/>
+      <w:r>
+        <w:t>of</w:t>
+      </w:r>
+      <w:proofErr w:type="spellEnd"/>
+      <w:r>
+        <w:t xml:space="preserve"> </w:t>
+      </w:r>
+      <w:proofErr w:type="spellStart"/>
+      <w:r>
+        <w:t>business</w:t>
+      </w:r>
+      <w:proofErr w:type="spellEnd"/>
+      <w:r>
+        <w:t xml:space="preserve"> </w:t>
+      </w:r>
+      <w:proofErr w:type="spellStart"/>
+      <w:r>
+        <w:t>models</w:t>
+      </w:r>
+      <w:proofErr w:type="spellEnd"/>
+      <w:r>
+        <w:t xml:space="preserve"> </w:t>
+      </w:r>
+      <w:proofErr w:type="spellStart"/>
+      <w:r>
+        <w:t>with</w:t>
+      </w:r>
+      <w:proofErr w:type="spellEnd"/>
+      <w:r>
+        <w:t xml:space="preserve"> </w:t>
+      </w:r>
+      <w:proofErr w:type="spellStart"/>
+      <w:r>
+        <w:t>focusing</w:t>
+      </w:r>
+      <w:proofErr w:type="spellEnd"/>
+      <w:r>
+        <w:t xml:space="preserve"> </w:t>
+      </w:r>
+      <w:proofErr w:type="spellStart"/>
+      <w:r>
+        <w:t>on</w:t>
+      </w:r>
+      <w:proofErr w:type="spellEnd"/>
+      <w:r>
+        <w:t xml:space="preserve"> </w:t>
+      </w:r>
+      <w:proofErr w:type="spellStart"/>
+      <w:r>
+        <w:t>characterizing</w:t>
+      </w:r>
+      <w:proofErr w:type="spellEnd"/>
+      <w:r>
+        <w:t xml:space="preserve"> “as a </w:t>
+      </w:r>
+      <w:proofErr w:type="spellStart"/>
+      <w:r>
+        <w:t>service</w:t>
+      </w:r>
+      <w:proofErr w:type="spellEnd"/>
+      <w:r>
+        <w:t xml:space="preserve">” </w:t>
+      </w:r>
+      <w:proofErr w:type="spellStart"/>
+      <w:r>
+        <w:t>offers</w:t>
+      </w:r>
+      <w:proofErr w:type="spellEnd"/>
+      <w:r>
+        <w:t xml:space="preserve">. International </w:t>
+      </w:r>
+      <w:proofErr w:type="spellStart"/>
+      <w:r>
+        <w:t>Journal</w:t>
+      </w:r>
+      <w:proofErr w:type="spellEnd"/>
+      <w:r>
+        <w:t xml:space="preserve"> </w:t>
+      </w:r>
+      <w:proofErr w:type="spellStart"/>
+      <w:r>
+        <w:t>of</w:t>
+      </w:r>
+      <w:proofErr w:type="spellEnd"/>
+      <w:r>
+        <w:t xml:space="preserve"> </w:t>
+      </w:r>
+      <w:proofErr w:type="spellStart"/>
+      <w:r>
+        <w:t>Advanced</w:t>
+      </w:r>
+      <w:proofErr w:type="spellEnd"/>
+      <w:r>
+        <w:t xml:space="preserve"> </w:t>
+      </w:r>
+      <w:proofErr w:type="spellStart"/>
+      <w:r>
+        <w:t>and</w:t>
+      </w:r>
+      <w:proofErr w:type="spellEnd"/>
+      <w:r>
+        <w:t xml:space="preserve"> </w:t>
+      </w:r>
+      <w:proofErr w:type="spellStart"/>
+      <w:r>
+        <w:t>Applied</w:t>
+      </w:r>
+      <w:proofErr w:type="spellEnd"/>
+      <w:r>
+        <w:t xml:space="preserve"> </w:t>
+      </w:r>
+      <w:proofErr w:type="spellStart"/>
+      <w:r>
+        <w:t>Sciences</w:t>
+      </w:r>
+      <w:proofErr w:type="spellEnd"/>
+      <w:r>
+        <w:t>, 5(11): 16-23</w:t>
       </w:r>
     </w:p>
     <w:p>
@@ -41712,7 +42671,7 @@
         <w:ind w:left="568" w:right="3478" w:firstLine="3448"/>
         <w:jc w:val="left"/>
       </w:pPr>
-      <w:bookmarkStart w:id="52" w:name="_Toc192543605"/>
+      <w:bookmarkStart w:id="49" w:name="_Toc192543605"/>
       <w:r>
         <w:rPr>
           <w:spacing w:val="-2"/>
@@ -41722,7 +42681,7 @@
       <w:r>
         <w:t>FOTO KOMPONEN YANG DIGUNAKAN</w:t>
       </w:r>
-      <w:bookmarkEnd w:id="52"/>
+      <w:bookmarkEnd w:id="49"/>
     </w:p>
     <w:p>
       <w:pPr>
@@ -41753,7 +42712,7 @@
                     <pic:cNvPicPr/>
                   </pic:nvPicPr>
                   <pic:blipFill>
-                    <a:blip r:embed="rId82" cstate="print"/>
+                    <a:blip r:embed="rId84" cstate="print"/>
                     <a:stretch>
                       <a:fillRect/>
                     </a:stretch>
@@ -41976,7 +42935,7 @@
                     <pic:cNvPicPr/>
                   </pic:nvPicPr>
                   <pic:blipFill>
-                    <a:blip r:embed="rId83" cstate="print"/>
+                    <a:blip r:embed="rId85" cstate="print"/>
                     <a:stretch>
                       <a:fillRect/>
                     </a:stretch>
@@ -42148,7 +43107,7 @@
                     <pic:cNvPicPr/>
                   </pic:nvPicPr>
                   <pic:blipFill rotWithShape="1">
-                    <a:blip r:embed="rId84" cstate="print">
+                    <a:blip r:embed="rId86" cstate="print">
                       <a:extLst>
                         <a:ext uri="{28A0092B-C50C-407E-A947-70E740481C1C}">
                           <a14:useLocalDpi xmlns:a14="http://schemas.microsoft.com/office/drawing/2010/main" val="0"/>
@@ -42395,7 +43354,7 @@
                     <pic:cNvPicPr/>
                   </pic:nvPicPr>
                   <pic:blipFill rotWithShape="1">
-                    <a:blip r:embed="rId85">
+                    <a:blip r:embed="rId87">
                       <a:extLst>
                         <a:ext uri="{28A0092B-C50C-407E-A947-70E740481C1C}">
                           <a14:useLocalDpi xmlns:a14="http://schemas.microsoft.com/office/drawing/2010/main" val="0"/>
@@ -42545,7 +43504,7 @@
         <w:pStyle w:val="Heading1"/>
         <w:ind w:right="2135"/>
       </w:pPr>
-      <w:bookmarkStart w:id="53" w:name="_Toc192543606"/>
+      <w:bookmarkStart w:id="50" w:name="_Toc192543606"/>
       <w:r>
         <w:rPr>
           <w:spacing w:val="-15"/>
@@ -42565,7 +43524,7 @@
         </w:rPr>
         <w:t>HIDUP</w:t>
       </w:r>
-      <w:bookmarkEnd w:id="53"/>
+      <w:bookmarkEnd w:id="50"/>
     </w:p>
     <w:p>
       <w:pPr>
@@ -42606,7 +43565,7 @@
                     <pic:cNvPicPr/>
                   </pic:nvPicPr>
                   <pic:blipFill>
-                    <a:blip r:embed="rId86" cstate="print"/>
+                    <a:blip r:embed="rId88" cstate="print"/>
                     <a:stretch>
                       <a:fillRect/>
                     </a:stretch>
@@ -43144,7 +44103,7 @@
         <w:pStyle w:val="Heading1"/>
         <w:ind w:right="2135"/>
       </w:pPr>
-      <w:bookmarkStart w:id="54" w:name="_Toc192543607"/>
+      <w:bookmarkStart w:id="51" w:name="_Toc192543607"/>
       <w:r>
         <w:rPr>
           <w:spacing w:val="-15"/>
@@ -43164,7 +44123,7 @@
         </w:rPr>
         <w:t>HIDUP</w:t>
       </w:r>
-      <w:bookmarkEnd w:id="54"/>
+      <w:bookmarkEnd w:id="51"/>
     </w:p>
     <w:p>
       <w:pPr>
@@ -43205,7 +44164,7 @@
                     <pic:cNvPicPr/>
                   </pic:nvPicPr>
                   <pic:blipFill>
-                    <a:blip r:embed="rId87" cstate="print"/>
+                    <a:blip r:embed="rId89" cstate="print"/>
                     <a:stretch>
                       <a:fillRect/>
                     </a:stretch>
@@ -43706,10 +44665,10 @@
       </w:r>
     </w:p>
     <w:sectPr>
-      <w:headerReference w:type="even" r:id="rId88"/>
-      <w:headerReference w:type="default" r:id="rId89"/>
-      <w:footerReference w:type="even" r:id="rId90"/>
-      <w:footerReference w:type="default" r:id="rId91"/>
+      <w:headerReference w:type="even" r:id="rId90"/>
+      <w:headerReference w:type="default" r:id="rId91"/>
+      <w:footerReference w:type="even" r:id="rId92"/>
+      <w:footerReference w:type="default" r:id="rId93"/>
       <w:pgSz w:w="11910" w:h="16840"/>
       <w:pgMar w:top="618" w:right="964" w:bottom="278" w:left="1701" w:header="720" w:footer="720" w:gutter="0"/>
       <w:pgNumType w:start="1"/>
@@ -47579,6 +48538,155 @@
     </w:lvl>
   </w:abstractNum>
   <w:abstractNum w:abstractNumId="30" w15:restartNumberingAfterBreak="0">
+    <w:nsid w:val="56CF7F31"/>
+    <w:multiLevelType w:val="multilevel"/>
+    <w:tmpl w:val="9652429E"/>
+    <w:lvl w:ilvl="0">
+      <w:start w:val="1"/>
+      <w:numFmt w:val="bullet"/>
+      <w:lvlText w:val=""/>
+      <w:lvlJc w:val="left"/>
+      <w:pPr>
+        <w:tabs>
+          <w:tab w:val="num" w:pos="720"/>
+        </w:tabs>
+        <w:ind w:left="720" w:hanging="360"/>
+      </w:pPr>
+      <w:rPr>
+        <w:rFonts w:ascii="Symbol" w:hAnsi="Symbol" w:hint="default"/>
+        <w:sz w:val="20"/>
+      </w:rPr>
+    </w:lvl>
+    <w:lvl w:ilvl="1" w:tentative="1">
+      <w:start w:val="1"/>
+      <w:numFmt w:val="bullet"/>
+      <w:lvlText w:val="o"/>
+      <w:lvlJc w:val="left"/>
+      <w:pPr>
+        <w:tabs>
+          <w:tab w:val="num" w:pos="1440"/>
+        </w:tabs>
+        <w:ind w:left="1440" w:hanging="360"/>
+      </w:pPr>
+      <w:rPr>
+        <w:rFonts w:ascii="Courier New" w:hAnsi="Courier New" w:hint="default"/>
+        <w:sz w:val="20"/>
+      </w:rPr>
+    </w:lvl>
+    <w:lvl w:ilvl="2" w:tentative="1">
+      <w:start w:val="1"/>
+      <w:numFmt w:val="bullet"/>
+      <w:lvlText w:val=""/>
+      <w:lvlJc w:val="left"/>
+      <w:pPr>
+        <w:tabs>
+          <w:tab w:val="num" w:pos="2160"/>
+        </w:tabs>
+        <w:ind w:left="2160" w:hanging="360"/>
+      </w:pPr>
+      <w:rPr>
+        <w:rFonts w:ascii="Wingdings" w:hAnsi="Wingdings" w:hint="default"/>
+        <w:sz w:val="20"/>
+      </w:rPr>
+    </w:lvl>
+    <w:lvl w:ilvl="3" w:tentative="1">
+      <w:start w:val="1"/>
+      <w:numFmt w:val="bullet"/>
+      <w:lvlText w:val=""/>
+      <w:lvlJc w:val="left"/>
+      <w:pPr>
+        <w:tabs>
+          <w:tab w:val="num" w:pos="2880"/>
+        </w:tabs>
+        <w:ind w:left="2880" w:hanging="360"/>
+      </w:pPr>
+      <w:rPr>
+        <w:rFonts w:ascii="Wingdings" w:hAnsi="Wingdings" w:hint="default"/>
+        <w:sz w:val="20"/>
+      </w:rPr>
+    </w:lvl>
+    <w:lvl w:ilvl="4" w:tentative="1">
+      <w:start w:val="1"/>
+      <w:numFmt w:val="bullet"/>
+      <w:lvlText w:val=""/>
+      <w:lvlJc w:val="left"/>
+      <w:pPr>
+        <w:tabs>
+          <w:tab w:val="num" w:pos="3600"/>
+        </w:tabs>
+        <w:ind w:left="3600" w:hanging="360"/>
+      </w:pPr>
+      <w:rPr>
+        <w:rFonts w:ascii="Wingdings" w:hAnsi="Wingdings" w:hint="default"/>
+        <w:sz w:val="20"/>
+      </w:rPr>
+    </w:lvl>
+    <w:lvl w:ilvl="5" w:tentative="1">
+      <w:start w:val="1"/>
+      <w:numFmt w:val="bullet"/>
+      <w:lvlText w:val=""/>
+      <w:lvlJc w:val="left"/>
+      <w:pPr>
+        <w:tabs>
+          <w:tab w:val="num" w:pos="4320"/>
+        </w:tabs>
+        <w:ind w:left="4320" w:hanging="360"/>
+      </w:pPr>
+      <w:rPr>
+        <w:rFonts w:ascii="Wingdings" w:hAnsi="Wingdings" w:hint="default"/>
+        <w:sz w:val="20"/>
+      </w:rPr>
+    </w:lvl>
+    <w:lvl w:ilvl="6" w:tentative="1">
+      <w:start w:val="1"/>
+      <w:numFmt w:val="bullet"/>
+      <w:lvlText w:val=""/>
+      <w:lvlJc w:val="left"/>
+      <w:pPr>
+        <w:tabs>
+          <w:tab w:val="num" w:pos="5040"/>
+        </w:tabs>
+        <w:ind w:left="5040" w:hanging="360"/>
+      </w:pPr>
+      <w:rPr>
+        <w:rFonts w:ascii="Wingdings" w:hAnsi="Wingdings" w:hint="default"/>
+        <w:sz w:val="20"/>
+      </w:rPr>
+    </w:lvl>
+    <w:lvl w:ilvl="7" w:tentative="1">
+      <w:start w:val="1"/>
+      <w:numFmt w:val="bullet"/>
+      <w:lvlText w:val=""/>
+      <w:lvlJc w:val="left"/>
+      <w:pPr>
+        <w:tabs>
+          <w:tab w:val="num" w:pos="5760"/>
+        </w:tabs>
+        <w:ind w:left="5760" w:hanging="360"/>
+      </w:pPr>
+      <w:rPr>
+        <w:rFonts w:ascii="Wingdings" w:hAnsi="Wingdings" w:hint="default"/>
+        <w:sz w:val="20"/>
+      </w:rPr>
+    </w:lvl>
+    <w:lvl w:ilvl="8" w:tentative="1">
+      <w:start w:val="1"/>
+      <w:numFmt w:val="bullet"/>
+      <w:lvlText w:val=""/>
+      <w:lvlJc w:val="left"/>
+      <w:pPr>
+        <w:tabs>
+          <w:tab w:val="num" w:pos="6480"/>
+        </w:tabs>
+        <w:ind w:left="6480" w:hanging="360"/>
+      </w:pPr>
+      <w:rPr>
+        <w:rFonts w:ascii="Wingdings" w:hAnsi="Wingdings" w:hint="default"/>
+        <w:sz w:val="20"/>
+      </w:rPr>
+    </w:lvl>
+  </w:abstractNum>
+  <w:abstractNum w:abstractNumId="31" w15:restartNumberingAfterBreak="0">
     <w:nsid w:val="58440264"/>
     <w:multiLevelType w:val="hybridMultilevel"/>
     <w:tmpl w:val="E16EBEAE"/>
@@ -47699,7 +48807,7 @@
       </w:rPr>
     </w:lvl>
   </w:abstractNum>
-  <w:abstractNum w:abstractNumId="31" w15:restartNumberingAfterBreak="0">
+  <w:abstractNum w:abstractNumId="32" w15:restartNumberingAfterBreak="0">
     <w:nsid w:val="5A57776D"/>
     <w:multiLevelType w:val="multilevel"/>
     <w:tmpl w:val="534E43F6"/>
@@ -47831,7 +48939,7 @@
       </w:rPr>
     </w:lvl>
   </w:abstractNum>
-  <w:abstractNum w:abstractNumId="32" w15:restartNumberingAfterBreak="0">
+  <w:abstractNum w:abstractNumId="33" w15:restartNumberingAfterBreak="0">
     <w:nsid w:val="5AE96759"/>
     <w:multiLevelType w:val="multilevel"/>
     <w:tmpl w:val="4948AA18"/>
@@ -47954,7 +49062,7 @@
       </w:rPr>
     </w:lvl>
   </w:abstractNum>
-  <w:abstractNum w:abstractNumId="33" w15:restartNumberingAfterBreak="0">
+  <w:abstractNum w:abstractNumId="34" w15:restartNumberingAfterBreak="0">
     <w:nsid w:val="5E88601C"/>
     <w:multiLevelType w:val="hybridMultilevel"/>
     <w:tmpl w:val="1CFC6FE4"/>
@@ -48066,7 +49174,7 @@
       </w:rPr>
     </w:lvl>
   </w:abstractNum>
-  <w:abstractNum w:abstractNumId="34" w15:restartNumberingAfterBreak="0">
+  <w:abstractNum w:abstractNumId="35" w15:restartNumberingAfterBreak="0">
     <w:nsid w:val="5EB74E35"/>
     <w:multiLevelType w:val="multilevel"/>
     <w:tmpl w:val="30EE91CA"/>
@@ -48189,7 +49297,7 @@
       </w:rPr>
     </w:lvl>
   </w:abstractNum>
-  <w:abstractNum w:abstractNumId="35" w15:restartNumberingAfterBreak="0">
+  <w:abstractNum w:abstractNumId="36" w15:restartNumberingAfterBreak="0">
     <w:nsid w:val="62193720"/>
     <w:multiLevelType w:val="multilevel"/>
     <w:tmpl w:val="217012EE"/>
@@ -48321,7 +49429,7 @@
       </w:rPr>
     </w:lvl>
   </w:abstractNum>
-  <w:abstractNum w:abstractNumId="36" w15:restartNumberingAfterBreak="0">
+  <w:abstractNum w:abstractNumId="37" w15:restartNumberingAfterBreak="0">
     <w:nsid w:val="667D124E"/>
     <w:multiLevelType w:val="hybridMultilevel"/>
     <w:tmpl w:val="B956C8A0"/>
@@ -48434,7 +49542,7 @@
       </w:rPr>
     </w:lvl>
   </w:abstractNum>
-  <w:abstractNum w:abstractNumId="37" w15:restartNumberingAfterBreak="0">
+  <w:abstractNum w:abstractNumId="38" w15:restartNumberingAfterBreak="0">
     <w:nsid w:val="6D1A45A0"/>
     <w:multiLevelType w:val="multilevel"/>
     <w:tmpl w:val="51CA1100"/>
@@ -48576,7 +49684,7 @@
       </w:rPr>
     </w:lvl>
   </w:abstractNum>
-  <w:abstractNum w:abstractNumId="38" w15:restartNumberingAfterBreak="0">
+  <w:abstractNum w:abstractNumId="39" w15:restartNumberingAfterBreak="0">
     <w:nsid w:val="700C49D7"/>
     <w:multiLevelType w:val="hybridMultilevel"/>
     <w:tmpl w:val="1918295C"/>
@@ -48689,7 +49797,7 @@
       </w:rPr>
     </w:lvl>
   </w:abstractNum>
-  <w:abstractNum w:abstractNumId="39" w15:restartNumberingAfterBreak="0">
+  <w:abstractNum w:abstractNumId="40" w15:restartNumberingAfterBreak="0">
     <w:nsid w:val="726F5011"/>
     <w:multiLevelType w:val="multilevel"/>
     <w:tmpl w:val="E0164CB0"/>
@@ -48802,7 +49910,7 @@
       </w:rPr>
     </w:lvl>
   </w:abstractNum>
-  <w:abstractNum w:abstractNumId="40" w15:restartNumberingAfterBreak="0">
+  <w:abstractNum w:abstractNumId="41" w15:restartNumberingAfterBreak="0">
     <w:nsid w:val="761251E8"/>
     <w:multiLevelType w:val="multilevel"/>
     <w:tmpl w:val="39C0008E"/>
@@ -48934,7 +50042,7 @@
       </w:rPr>
     </w:lvl>
   </w:abstractNum>
-  <w:abstractNum w:abstractNumId="41" w15:restartNumberingAfterBreak="0">
+  <w:abstractNum w:abstractNumId="42" w15:restartNumberingAfterBreak="0">
     <w:nsid w:val="76E16567"/>
     <w:multiLevelType w:val="hybridMultilevel"/>
     <w:tmpl w:val="F22ABABE"/>
@@ -49047,7 +50155,7 @@
       </w:rPr>
     </w:lvl>
   </w:abstractNum>
-  <w:abstractNum w:abstractNumId="42" w15:restartNumberingAfterBreak="0">
+  <w:abstractNum w:abstractNumId="43" w15:restartNumberingAfterBreak="0">
     <w:nsid w:val="79A02EF1"/>
     <w:multiLevelType w:val="multilevel"/>
     <w:tmpl w:val="13867A8C"/>
@@ -49160,7 +50268,7 @@
       </w:rPr>
     </w:lvl>
   </w:abstractNum>
-  <w:abstractNum w:abstractNumId="43" w15:restartNumberingAfterBreak="0">
+  <w:abstractNum w:abstractNumId="44" w15:restartNumberingAfterBreak="0">
     <w:nsid w:val="79B970A1"/>
     <w:multiLevelType w:val="hybridMultilevel"/>
     <w:tmpl w:val="4686D94E"/>
@@ -49273,7 +50381,7 @@
       </w:rPr>
     </w:lvl>
   </w:abstractNum>
-  <w:abstractNum w:abstractNumId="44" w15:restartNumberingAfterBreak="0">
+  <w:abstractNum w:abstractNumId="45" w15:restartNumberingAfterBreak="0">
     <w:nsid w:val="7B2D44C1"/>
     <w:multiLevelType w:val="hybridMultilevel"/>
     <w:tmpl w:val="05981AA6"/>
@@ -49386,7 +50494,7 @@
       </w:rPr>
     </w:lvl>
   </w:abstractNum>
-  <w:abstractNum w:abstractNumId="45" w15:restartNumberingAfterBreak="0">
+  <w:abstractNum w:abstractNumId="46" w15:restartNumberingAfterBreak="0">
     <w:nsid w:val="7DCA10A0"/>
     <w:multiLevelType w:val="multilevel"/>
     <w:tmpl w:val="3809001F"/>
@@ -49473,10 +50581,10 @@
     </w:lvl>
   </w:abstractNum>
   <w:num w:numId="1" w16cid:durableId="918905334">
-    <w:abstractNumId w:val="40"/>
+    <w:abstractNumId w:val="41"/>
   </w:num>
   <w:num w:numId="2" w16cid:durableId="2023123239">
-    <w:abstractNumId w:val="30"/>
+    <w:abstractNumId w:val="31"/>
   </w:num>
   <w:num w:numId="3" w16cid:durableId="2141142510">
     <w:abstractNumId w:val="23"/>
@@ -49485,13 +50593,13 @@
     <w:abstractNumId w:val="27"/>
   </w:num>
   <w:num w:numId="5" w16cid:durableId="1014376913">
-    <w:abstractNumId w:val="37"/>
+    <w:abstractNumId w:val="38"/>
   </w:num>
   <w:num w:numId="6" w16cid:durableId="60373477">
-    <w:abstractNumId w:val="34"/>
+    <w:abstractNumId w:val="35"/>
   </w:num>
   <w:num w:numId="7" w16cid:durableId="89200540">
-    <w:abstractNumId w:val="35"/>
+    <w:abstractNumId w:val="36"/>
   </w:num>
   <w:num w:numId="8" w16cid:durableId="149056216">
     <w:abstractNumId w:val="17"/>
@@ -49515,19 +50623,19 @@
     <w:abstractNumId w:val="22"/>
   </w:num>
   <w:num w:numId="15" w16cid:durableId="604265907">
-    <w:abstractNumId w:val="38"/>
+    <w:abstractNumId w:val="39"/>
   </w:num>
   <w:num w:numId="16" w16cid:durableId="1148936697">
     <w:abstractNumId w:val="0"/>
   </w:num>
   <w:num w:numId="17" w16cid:durableId="1951812672">
-    <w:abstractNumId w:val="41"/>
+    <w:abstractNumId w:val="42"/>
   </w:num>
   <w:num w:numId="18" w16cid:durableId="1623732176">
-    <w:abstractNumId w:val="44"/>
+    <w:abstractNumId w:val="45"/>
   </w:num>
   <w:num w:numId="19" w16cid:durableId="801268912">
-    <w:abstractNumId w:val="43"/>
+    <w:abstractNumId w:val="44"/>
   </w:num>
   <w:num w:numId="20" w16cid:durableId="1829206858">
     <w:abstractNumId w:val="5"/>
@@ -49542,7 +50650,7 @@
     <w:abstractNumId w:val="29"/>
   </w:num>
   <w:num w:numId="24" w16cid:durableId="1504314825">
-    <w:abstractNumId w:val="42"/>
+    <w:abstractNumId w:val="43"/>
   </w:num>
   <w:num w:numId="25" w16cid:durableId="350768955">
     <w:abstractNumId w:val="15"/>
@@ -49551,7 +50659,7 @@
     <w:abstractNumId w:val="3"/>
   </w:num>
   <w:num w:numId="27" w16cid:durableId="1619528463">
-    <w:abstractNumId w:val="45"/>
+    <w:abstractNumId w:val="46"/>
   </w:num>
   <w:num w:numId="28" w16cid:durableId="1637103707">
     <w:abstractNumId w:val="19"/>
@@ -49560,10 +50668,10 @@
     <w:abstractNumId w:val="10"/>
   </w:num>
   <w:num w:numId="30" w16cid:durableId="1536579685">
-    <w:abstractNumId w:val="31"/>
+    <w:abstractNumId w:val="32"/>
   </w:num>
   <w:num w:numId="31" w16cid:durableId="1815830753">
-    <w:abstractNumId w:val="32"/>
+    <w:abstractNumId w:val="33"/>
   </w:num>
   <w:num w:numId="32" w16cid:durableId="192038594">
     <w:abstractNumId w:val="28"/>
@@ -49575,7 +50683,7 @@
     <w:abstractNumId w:val="13"/>
   </w:num>
   <w:num w:numId="35" w16cid:durableId="1035621083">
-    <w:abstractNumId w:val="39"/>
+    <w:abstractNumId w:val="40"/>
   </w:num>
   <w:num w:numId="36" w16cid:durableId="952128795">
     <w:abstractNumId w:val="21"/>
@@ -49607,7 +50715,7 @@
     <w:lvlOverride w:ilvl="8"/>
   </w:num>
   <w:num w:numId="40" w16cid:durableId="612172585">
-    <w:abstractNumId w:val="36"/>
+    <w:abstractNumId w:val="37"/>
   </w:num>
   <w:num w:numId="41" w16cid:durableId="903224115">
     <w:abstractNumId w:val="8"/>
@@ -49616,7 +50724,7 @@
     <w:abstractNumId w:val="12"/>
   </w:num>
   <w:num w:numId="43" w16cid:durableId="1752388316">
-    <w:abstractNumId w:val="33"/>
+    <w:abstractNumId w:val="34"/>
   </w:num>
   <w:num w:numId="44" w16cid:durableId="1071348008">
     <w:abstractNumId w:val="18"/>
@@ -49629,6 +50737,9 @@
   </w:num>
   <w:num w:numId="47" w16cid:durableId="852039719">
     <w:abstractNumId w:val="25"/>
+  </w:num>
+  <w:num w:numId="48" w16cid:durableId="375785573">
+    <w:abstractNumId w:val="30"/>
   </w:num>
 </w:numbering>
 </file>
@@ -50575,6 +51686,26 @@
       <w:u w:val="single"/>
     </w:rPr>
   </w:style>
+  <w:style w:type="character" w:customStyle="1" w:styleId="oypena">
+    <w:name w:val="oypena"/>
+    <w:basedOn w:val="DefaultParagraphFont"/>
+    <w:rsid w:val="008B2217"/>
+  </w:style>
+  <w:style w:type="paragraph" w:customStyle="1" w:styleId="cvgsua">
+    <w:name w:val="cvgsua"/>
+    <w:basedOn w:val="Normal"/>
+    <w:rsid w:val="008B2217"/>
+    <w:pPr>
+      <w:widowControl/>
+      <w:autoSpaceDE/>
+      <w:autoSpaceDN/>
+      <w:spacing w:before="100" w:beforeAutospacing="1" w:after="100" w:afterAutospacing="1"/>
+    </w:pPr>
+    <w:rPr>
+      <w:szCs w:val="24"/>
+      <w:lang w:val="en-ID"/>
+    </w:rPr>
+  </w:style>
 </w:styles>
 </file>
 

</xml_diff>